<commit_message>
Almost done, just fixing bugs
</commit_message>
<xml_diff>
--- a/written/images/source.docx
+++ b/written/images/source.docx
@@ -12,7 +12,2853 @@
         <mc:AlternateContent>
           <mc:Choice Requires="wps">
             <w:drawing>
-              <wp:anchor distT="45720" distB="45720" distL="114300" distR="114300" simplePos="0" relativeHeight="251734016" behindDoc="0" locked="0" layoutInCell="1" allowOverlap="1" wp14:anchorId="38A5AAF5" wp14:editId="469C54F1">
+              <wp:anchor distT="0" distB="0" distL="114300" distR="114300" simplePos="0" relativeHeight="251788288" behindDoc="0" locked="0" layoutInCell="1" allowOverlap="1">
+                <wp:simplePos x="0" y="0"/>
+                <wp:positionH relativeFrom="column">
+                  <wp:posOffset>1455878</wp:posOffset>
+                </wp:positionH>
+                <wp:positionV relativeFrom="paragraph">
+                  <wp:posOffset>2860073</wp:posOffset>
+                </wp:positionV>
+                <wp:extent cx="840105" cy="2090420"/>
+                <wp:effectExtent l="133350" t="0" r="0" b="0"/>
+                <wp:wrapNone/>
+                <wp:docPr id="232" name="Arc 232"/>
+                <wp:cNvGraphicFramePr/>
+                <a:graphic xmlns:a="http://schemas.openxmlformats.org/drawingml/2006/main">
+                  <a:graphicData uri="http://schemas.microsoft.com/office/word/2010/wordprocessingShape">
+                    <wps:wsp>
+                      <wps:cNvSpPr/>
+                      <wps:spPr>
+                        <a:xfrm rot="1273163" flipH="1">
+                          <a:off x="0" y="0"/>
+                          <a:ext cx="840105" cy="2090420"/>
+                        </a:xfrm>
+                        <a:prstGeom prst="arc">
+                          <a:avLst>
+                            <a:gd name="adj1" fmla="val 16240033"/>
+                            <a:gd name="adj2" fmla="val 4764945"/>
+                          </a:avLst>
+                        </a:prstGeom>
+                        <a:ln>
+                          <a:prstDash val="lgDash"/>
+                          <a:headEnd type="triangle" w="sm" len="sm"/>
+                        </a:ln>
+                      </wps:spPr>
+                      <wps:style>
+                        <a:lnRef idx="1">
+                          <a:schemeClr val="dk1"/>
+                        </a:lnRef>
+                        <a:fillRef idx="0">
+                          <a:schemeClr val="dk1"/>
+                        </a:fillRef>
+                        <a:effectRef idx="0">
+                          <a:schemeClr val="dk1"/>
+                        </a:effectRef>
+                        <a:fontRef idx="minor">
+                          <a:schemeClr val="tx1"/>
+                        </a:fontRef>
+                      </wps:style>
+                      <wps:bodyPr rot="0" spcFirstLastPara="0" vertOverflow="overflow" horzOverflow="overflow" vert="horz" wrap="square" lIns="91440" tIns="45720" rIns="91440" bIns="45720" numCol="1" spcCol="0" rtlCol="0" fromWordArt="0" anchor="ctr" anchorCtr="0" forceAA="0" compatLnSpc="1">
+                        <a:prstTxWarp prst="textNoShape">
+                          <a:avLst/>
+                        </a:prstTxWarp>
+                        <a:noAutofit/>
+                      </wps:bodyPr>
+                    </wps:wsp>
+                  </a:graphicData>
+                </a:graphic>
+                <wp14:sizeRelH relativeFrom="margin">
+                  <wp14:pctWidth>0</wp14:pctWidth>
+                </wp14:sizeRelH>
+                <wp14:sizeRelV relativeFrom="margin">
+                  <wp14:pctHeight>0</wp14:pctHeight>
+                </wp14:sizeRelV>
+              </wp:anchor>
+            </w:drawing>
+          </mc:Choice>
+          <mc:Fallback>
+            <w:pict>
+              <v:shape w14:anchorId="5B932E36" id="Arc 232" o:spid="_x0000_s1026" style="position:absolute;margin-left:114.65pt;margin-top:225.2pt;width:66.15pt;height:164.6pt;rotation:-1390634fd;flip:x;z-index:251788288;visibility:visible;mso-wrap-style:square;mso-width-percent:0;mso-height-percent:0;mso-wrap-distance-left:9pt;mso-wrap-distance-top:0;mso-wrap-distance-right:9pt;mso-wrap-distance-bottom:0;mso-position-horizontal:absolute;mso-position-horizontal-relative:text;mso-position-vertical:absolute;mso-position-vertical-relative:text;mso-width-percent:0;mso-height-percent:0;mso-width-relative:margin;mso-height-relative:margin;v-text-anchor:middle" coordsize="840105,2090420" o:gfxdata="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" path="m432220,439nsc653714,16410,832129,457753,839851,1008789v5879,419575,-89703,807185,-242697,984191l420053,1045210,432220,439xem432220,439nfc653714,16410,832129,457753,839851,1008789v5879,419575,-89703,807185,-242697,984191e" filled="f" strokecolor="black [3200]" strokeweight=".5pt">
+                <v:stroke dashstyle="longDash" startarrow="block" startarrowwidth="narrow" startarrowlength="short" joinstyle="miter"/>
+                <v:path arrowok="t" o:connecttype="custom" o:connectlocs="432220,439;839851,1008789;597154,1992980" o:connectangles="0,0,0"/>
+              </v:shape>
+            </w:pict>
+          </mc:Fallback>
+        </mc:AlternateContent>
+      </w:r>
+      <w:r>
+        <w:rPr>
+          <w:noProof/>
+        </w:rPr>
+        <mc:AlternateContent>
+          <mc:Choice Requires="wps">
+            <w:drawing>
+              <wp:anchor distT="0" distB="0" distL="114300" distR="114300" simplePos="0" relativeHeight="251787264" behindDoc="0" locked="0" layoutInCell="1" allowOverlap="1" wp14:anchorId="6C36D8DD" wp14:editId="0F2A7FB6">
+                <wp:simplePos x="0" y="0"/>
+                <wp:positionH relativeFrom="column">
+                  <wp:posOffset>2439808</wp:posOffset>
+                </wp:positionH>
+                <wp:positionV relativeFrom="paragraph">
+                  <wp:posOffset>3098559</wp:posOffset>
+                </wp:positionV>
+                <wp:extent cx="160382" cy="676050"/>
+                <wp:effectExtent l="38100" t="38100" r="30480" b="29210"/>
+                <wp:wrapNone/>
+                <wp:docPr id="230" name="Straight Arrow Connector 230"/>
+                <wp:cNvGraphicFramePr/>
+                <a:graphic xmlns:a="http://schemas.openxmlformats.org/drawingml/2006/main">
+                  <a:graphicData uri="http://schemas.microsoft.com/office/word/2010/wordprocessingShape">
+                    <wps:wsp>
+                      <wps:cNvCnPr/>
+                      <wps:spPr>
+                        <a:xfrm flipH="1" flipV="1">
+                          <a:off x="0" y="0"/>
+                          <a:ext cx="160382" cy="676050"/>
+                        </a:xfrm>
+                        <a:prstGeom prst="straightConnector1">
+                          <a:avLst/>
+                        </a:prstGeom>
+                        <a:ln w="9525">
+                          <a:prstDash val="lgDash"/>
+                          <a:tailEnd type="triangle" w="sm" len="sm"/>
+                        </a:ln>
+                      </wps:spPr>
+                      <wps:style>
+                        <a:lnRef idx="1">
+                          <a:schemeClr val="dk1"/>
+                        </a:lnRef>
+                        <a:fillRef idx="0">
+                          <a:schemeClr val="dk1"/>
+                        </a:fillRef>
+                        <a:effectRef idx="0">
+                          <a:schemeClr val="dk1"/>
+                        </a:effectRef>
+                        <a:fontRef idx="minor">
+                          <a:schemeClr val="tx1"/>
+                        </a:fontRef>
+                      </wps:style>
+                      <wps:bodyPr/>
+                    </wps:wsp>
+                  </a:graphicData>
+                </a:graphic>
+                <wp14:sizeRelH relativeFrom="margin">
+                  <wp14:pctWidth>0</wp14:pctWidth>
+                </wp14:sizeRelH>
+                <wp14:sizeRelV relativeFrom="margin">
+                  <wp14:pctHeight>0</wp14:pctHeight>
+                </wp14:sizeRelV>
+              </wp:anchor>
+            </w:drawing>
+          </mc:Choice>
+          <mc:Fallback>
+            <w:pict>
+              <v:shapetype w14:anchorId="673A6615" id="_x0000_t32" coordsize="21600,21600" o:spt="32" o:oned="t" path="m,l21600,21600e" filled="f">
+                <v:path arrowok="t" fillok="f" o:connecttype="none"/>
+                <o:lock v:ext="edit" shapetype="t"/>
+              </v:shapetype>
+              <v:shape id="Straight Arrow Connector 230" o:spid="_x0000_s1026" type="#_x0000_t32" style="position:absolute;margin-left:192.1pt;margin-top:244pt;width:12.65pt;height:53.25pt;flip:x y;z-index:251787264;visibility:visible;mso-wrap-style:square;mso-width-percent:0;mso-height-percent:0;mso-wrap-distance-left:9pt;mso-wrap-distance-top:0;mso-wrap-distance-right:9pt;mso-wrap-distance-bottom:0;mso-position-horizontal:absolute;mso-position-horizontal-relative:text;mso-position-vertical:absolute;mso-position-vertical-relative:text;mso-width-percent:0;mso-height-percent:0;mso-width-relative:margin;mso-height-relative:margin" o:gfxdata="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" strokecolor="black [3200]">
+                <v:stroke dashstyle="longDash" endarrow="block" endarrowwidth="narrow" endarrowlength="short" joinstyle="miter"/>
+              </v:shape>
+            </w:pict>
+          </mc:Fallback>
+        </mc:AlternateContent>
+      </w:r>
+      <w:r>
+        <w:rPr>
+          <w:noProof/>
+        </w:rPr>
+        <mc:AlternateContent>
+          <mc:Choice Requires="wps">
+            <w:drawing>
+              <wp:anchor distT="45720" distB="45720" distL="114300" distR="114300" simplePos="0" relativeHeight="251785216" behindDoc="0" locked="0" layoutInCell="1" allowOverlap="1" wp14:anchorId="7D304B7D" wp14:editId="40CCFCB6">
+                <wp:simplePos x="0" y="0"/>
+                <wp:positionH relativeFrom="column">
+                  <wp:posOffset>1343025</wp:posOffset>
+                </wp:positionH>
+                <wp:positionV relativeFrom="paragraph">
+                  <wp:posOffset>6219190</wp:posOffset>
+                </wp:positionV>
+                <wp:extent cx="271145" cy="212090"/>
+                <wp:effectExtent l="0" t="0" r="0" b="0"/>
+                <wp:wrapSquare wrapText="bothSides"/>
+                <wp:docPr id="229" name="Text Box 2"/>
+                <wp:cNvGraphicFramePr>
+                  <a:graphicFrameLocks xmlns:a="http://schemas.openxmlformats.org/drawingml/2006/main"/>
+                </wp:cNvGraphicFramePr>
+                <a:graphic xmlns:a="http://schemas.openxmlformats.org/drawingml/2006/main">
+                  <a:graphicData uri="http://schemas.microsoft.com/office/word/2010/wordprocessingShape">
+                    <wps:wsp>
+                      <wps:cNvSpPr txBox="1">
+                        <a:spLocks noChangeArrowheads="1"/>
+                      </wps:cNvSpPr>
+                      <wps:spPr bwMode="auto">
+                        <a:xfrm>
+                          <a:off x="0" y="0"/>
+                          <a:ext cx="271145" cy="212090"/>
+                        </a:xfrm>
+                        <a:prstGeom prst="rect">
+                          <a:avLst/>
+                        </a:prstGeom>
+                        <a:noFill/>
+                        <a:ln w="9525">
+                          <a:noFill/>
+                          <a:miter lim="800000"/>
+                          <a:headEnd/>
+                          <a:tailEnd/>
+                        </a:ln>
+                      </wps:spPr>
+                      <wps:txbx>
+                        <w:txbxContent>
+                          <w:p>
+                            <w:pPr>
+                              <w:rPr>
+                                <w:sz w:val="17"/>
+                                <w:szCs w:val="17"/>
+                                <w:vertAlign w:val="subscript"/>
+                              </w:rPr>
+                            </w:pPr>
+                            <w:r>
+                              <w:rPr>
+                                <w:sz w:val="17"/>
+                                <w:szCs w:val="17"/>
+                              </w:rPr>
+                              <w:t>I</w:t>
+                            </w:r>
+                            <w:r>
+                              <w:rPr>
+                                <w:sz w:val="17"/>
+                                <w:szCs w:val="17"/>
+                                <w:vertAlign w:val="subscript"/>
+                              </w:rPr>
+                              <w:t>10,4</w:t>
+                            </w:r>
+                          </w:p>
+                        </w:txbxContent>
+                      </wps:txbx>
+                      <wps:bodyPr rot="0" vert="horz" wrap="square" lIns="0" tIns="0" rIns="0" bIns="0" anchor="t" anchorCtr="0">
+                        <a:noAutofit/>
+                      </wps:bodyPr>
+                    </wps:wsp>
+                  </a:graphicData>
+                </a:graphic>
+                <wp14:sizeRelH relativeFrom="margin">
+                  <wp14:pctWidth>0</wp14:pctWidth>
+                </wp14:sizeRelH>
+                <wp14:sizeRelV relativeFrom="margin">
+                  <wp14:pctHeight>0</wp14:pctHeight>
+                </wp14:sizeRelV>
+              </wp:anchor>
+            </w:drawing>
+          </mc:Choice>
+          <mc:Fallback>
+            <w:pict>
+              <v:shapetype w14:anchorId="7D304B7D" id="_x0000_t202" coordsize="21600,21600" o:spt="202" path="m,l,21600r21600,l21600,xe">
+                <v:stroke joinstyle="miter"/>
+                <v:path gradientshapeok="t" o:connecttype="rect"/>
+              </v:shapetype>
+              <v:shape id="Text Box 2" o:spid="_x0000_s1026" type="#_x0000_t202" style="position:absolute;margin-left:105.75pt;margin-top:489.7pt;width:21.35pt;height:16.7pt;z-index:251785216;visibility:visible;mso-wrap-style:square;mso-width-percent:0;mso-height-percent:0;mso-wrap-distance-left:9pt;mso-wrap-distance-top:3.6pt;mso-wrap-distance-right:9pt;mso-wrap-distance-bottom:3.6pt;mso-position-horizontal:absolute;mso-position-horizontal-relative:text;mso-position-vertical:absolute;mso-position-vertical-relative:text;mso-width-percent:0;mso-height-percent:0;mso-width-relative:margin;mso-height-relative:margin;v-text-anchor:top" o:gfxdata="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" filled="f" stroked="f">
+                <v:textbox inset="0,0,0,0">
+                  <w:txbxContent>
+                    <w:p>
+                      <w:pPr>
+                        <w:rPr>
+                          <w:sz w:val="17"/>
+                          <w:szCs w:val="17"/>
+                          <w:vertAlign w:val="subscript"/>
+                        </w:rPr>
+                      </w:pPr>
+                      <w:r>
+                        <w:rPr>
+                          <w:sz w:val="17"/>
+                          <w:szCs w:val="17"/>
+                        </w:rPr>
+                        <w:t>I</w:t>
+                      </w:r>
+                      <w:r>
+                        <w:rPr>
+                          <w:sz w:val="17"/>
+                          <w:szCs w:val="17"/>
+                          <w:vertAlign w:val="subscript"/>
+                        </w:rPr>
+                        <w:t>10,4</w:t>
+                      </w:r>
+                    </w:p>
+                  </w:txbxContent>
+                </v:textbox>
+                <w10:wrap type="square"/>
+              </v:shape>
+            </w:pict>
+          </mc:Fallback>
+        </mc:AlternateContent>
+      </w:r>
+      <w:r>
+        <w:rPr>
+          <w:noProof/>
+        </w:rPr>
+        <mc:AlternateContent>
+          <mc:Choice Requires="wps">
+            <w:drawing>
+              <wp:anchor distT="45720" distB="45720" distL="114300" distR="114300" simplePos="0" relativeHeight="251783168" behindDoc="0" locked="0" layoutInCell="1" allowOverlap="1" wp14:anchorId="1307A72A" wp14:editId="27A4AFF4">
+                <wp:simplePos x="0" y="0"/>
+                <wp:positionH relativeFrom="column">
+                  <wp:posOffset>1104900</wp:posOffset>
+                </wp:positionH>
+                <wp:positionV relativeFrom="paragraph">
+                  <wp:posOffset>5264785</wp:posOffset>
+                </wp:positionV>
+                <wp:extent cx="271145" cy="212090"/>
+                <wp:effectExtent l="0" t="0" r="0" b="0"/>
+                <wp:wrapSquare wrapText="bothSides"/>
+                <wp:docPr id="228" name="Text Box 2"/>
+                <wp:cNvGraphicFramePr>
+                  <a:graphicFrameLocks xmlns:a="http://schemas.openxmlformats.org/drawingml/2006/main"/>
+                </wp:cNvGraphicFramePr>
+                <a:graphic xmlns:a="http://schemas.openxmlformats.org/drawingml/2006/main">
+                  <a:graphicData uri="http://schemas.microsoft.com/office/word/2010/wordprocessingShape">
+                    <wps:wsp>
+                      <wps:cNvSpPr txBox="1">
+                        <a:spLocks noChangeArrowheads="1"/>
+                      </wps:cNvSpPr>
+                      <wps:spPr bwMode="auto">
+                        <a:xfrm>
+                          <a:off x="0" y="0"/>
+                          <a:ext cx="271145" cy="212090"/>
+                        </a:xfrm>
+                        <a:prstGeom prst="rect">
+                          <a:avLst/>
+                        </a:prstGeom>
+                        <a:noFill/>
+                        <a:ln w="9525">
+                          <a:noFill/>
+                          <a:miter lim="800000"/>
+                          <a:headEnd/>
+                          <a:tailEnd/>
+                        </a:ln>
+                      </wps:spPr>
+                      <wps:txbx>
+                        <w:txbxContent>
+                          <w:p>
+                            <w:pPr>
+                              <w:rPr>
+                                <w:sz w:val="17"/>
+                                <w:szCs w:val="17"/>
+                                <w:vertAlign w:val="subscript"/>
+                              </w:rPr>
+                            </w:pPr>
+                            <w:r>
+                              <w:rPr>
+                                <w:sz w:val="17"/>
+                                <w:szCs w:val="17"/>
+                              </w:rPr>
+                              <w:t>G</w:t>
+                            </w:r>
+                            <w:r>
+                              <w:rPr>
+                                <w:sz w:val="17"/>
+                                <w:szCs w:val="17"/>
+                                <w:vertAlign w:val="subscript"/>
+                              </w:rPr>
+                              <w:t>6,6</w:t>
+                            </w:r>
+                          </w:p>
+                        </w:txbxContent>
+                      </wps:txbx>
+                      <wps:bodyPr rot="0" vert="horz" wrap="square" lIns="0" tIns="0" rIns="0" bIns="0" anchor="t" anchorCtr="0">
+                        <a:noAutofit/>
+                      </wps:bodyPr>
+                    </wps:wsp>
+                  </a:graphicData>
+                </a:graphic>
+                <wp14:sizeRelH relativeFrom="margin">
+                  <wp14:pctWidth>0</wp14:pctWidth>
+                </wp14:sizeRelH>
+                <wp14:sizeRelV relativeFrom="margin">
+                  <wp14:pctHeight>0</wp14:pctHeight>
+                </wp14:sizeRelV>
+              </wp:anchor>
+            </w:drawing>
+          </mc:Choice>
+          <mc:Fallback>
+            <w:pict>
+              <v:shape w14:anchorId="1307A72A" id="_x0000_s1027" type="#_x0000_t202" style="position:absolute;margin-left:87pt;margin-top:414.55pt;width:21.35pt;height:16.7pt;z-index:251783168;visibility:visible;mso-wrap-style:square;mso-width-percent:0;mso-height-percent:0;mso-wrap-distance-left:9pt;mso-wrap-distance-top:3.6pt;mso-wrap-distance-right:9pt;mso-wrap-distance-bottom:3.6pt;mso-position-horizontal:absolute;mso-position-horizontal-relative:text;mso-position-vertical:absolute;mso-position-vertical-relative:text;mso-width-percent:0;mso-height-percent:0;mso-width-relative:margin;mso-height-relative:margin;v-text-anchor:top" o:gfxdata="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" filled="f" stroked="f">
+                <v:textbox inset="0,0,0,0">
+                  <w:txbxContent>
+                    <w:p>
+                      <w:pPr>
+                        <w:rPr>
+                          <w:sz w:val="17"/>
+                          <w:szCs w:val="17"/>
+                          <w:vertAlign w:val="subscript"/>
+                        </w:rPr>
+                      </w:pPr>
+                      <w:r>
+                        <w:rPr>
+                          <w:sz w:val="17"/>
+                          <w:szCs w:val="17"/>
+                        </w:rPr>
+                        <w:t>G</w:t>
+                      </w:r>
+                      <w:r>
+                        <w:rPr>
+                          <w:sz w:val="17"/>
+                          <w:szCs w:val="17"/>
+                          <w:vertAlign w:val="subscript"/>
+                        </w:rPr>
+                        <w:t>6,6</w:t>
+                      </w:r>
+                    </w:p>
+                  </w:txbxContent>
+                </v:textbox>
+                <w10:wrap type="square"/>
+              </v:shape>
+            </w:pict>
+          </mc:Fallback>
+        </mc:AlternateContent>
+      </w:r>
+      <w:r>
+        <w:rPr>
+          <w:noProof/>
+        </w:rPr>
+        <mc:AlternateContent>
+          <mc:Choice Requires="wps">
+            <w:drawing>
+              <wp:anchor distT="45720" distB="45720" distL="114300" distR="114300" simplePos="0" relativeHeight="251781120" behindDoc="0" locked="0" layoutInCell="1" allowOverlap="1" wp14:anchorId="73FEF83B" wp14:editId="1785F269">
+                <wp:simplePos x="0" y="0"/>
+                <wp:positionH relativeFrom="column">
+                  <wp:posOffset>2517140</wp:posOffset>
+                </wp:positionH>
+                <wp:positionV relativeFrom="paragraph">
+                  <wp:posOffset>3843655</wp:posOffset>
+                </wp:positionV>
+                <wp:extent cx="271145" cy="212090"/>
+                <wp:effectExtent l="0" t="0" r="0" b="0"/>
+                <wp:wrapSquare wrapText="bothSides"/>
+                <wp:docPr id="227" name="Text Box 2"/>
+                <wp:cNvGraphicFramePr>
+                  <a:graphicFrameLocks xmlns:a="http://schemas.openxmlformats.org/drawingml/2006/main"/>
+                </wp:cNvGraphicFramePr>
+                <a:graphic xmlns:a="http://schemas.openxmlformats.org/drawingml/2006/main">
+                  <a:graphicData uri="http://schemas.microsoft.com/office/word/2010/wordprocessingShape">
+                    <wps:wsp>
+                      <wps:cNvSpPr txBox="1">
+                        <a:spLocks noChangeArrowheads="1"/>
+                      </wps:cNvSpPr>
+                      <wps:spPr bwMode="auto">
+                        <a:xfrm>
+                          <a:off x="0" y="0"/>
+                          <a:ext cx="271145" cy="212090"/>
+                        </a:xfrm>
+                        <a:prstGeom prst="rect">
+                          <a:avLst/>
+                        </a:prstGeom>
+                        <a:noFill/>
+                        <a:ln w="9525">
+                          <a:noFill/>
+                          <a:miter lim="800000"/>
+                          <a:headEnd/>
+                          <a:tailEnd/>
+                        </a:ln>
+                      </wps:spPr>
+                      <wps:txbx>
+                        <w:txbxContent>
+                          <w:p>
+                            <w:pPr>
+                              <w:rPr>
+                                <w:sz w:val="17"/>
+                                <w:szCs w:val="17"/>
+                                <w:vertAlign w:val="subscript"/>
+                              </w:rPr>
+                            </w:pPr>
+                            <w:r>
+                              <w:rPr>
+                                <w:sz w:val="17"/>
+                                <w:szCs w:val="17"/>
+                              </w:rPr>
+                              <w:t>D</w:t>
+                            </w:r>
+                            <w:r>
+                              <w:rPr>
+                                <w:sz w:val="17"/>
+                                <w:szCs w:val="17"/>
+                              </w:rPr>
+                              <w:softHyphen/>
+                            </w:r>
+                            <w:r>
+                              <w:rPr>
+                                <w:sz w:val="17"/>
+                                <w:szCs w:val="17"/>
+                                <w:vertAlign w:val="subscript"/>
+                              </w:rPr>
+                              <w:t>11,1</w:t>
+                            </w:r>
+                          </w:p>
+                        </w:txbxContent>
+                      </wps:txbx>
+                      <wps:bodyPr rot="0" vert="horz" wrap="square" lIns="0" tIns="0" rIns="0" bIns="0" anchor="t" anchorCtr="0">
+                        <a:noAutofit/>
+                      </wps:bodyPr>
+                    </wps:wsp>
+                  </a:graphicData>
+                </a:graphic>
+                <wp14:sizeRelH relativeFrom="margin">
+                  <wp14:pctWidth>0</wp14:pctWidth>
+                </wp14:sizeRelH>
+                <wp14:sizeRelV relativeFrom="margin">
+                  <wp14:pctHeight>0</wp14:pctHeight>
+                </wp14:sizeRelV>
+              </wp:anchor>
+            </w:drawing>
+          </mc:Choice>
+          <mc:Fallback>
+            <w:pict>
+              <v:shape w14:anchorId="73FEF83B" id="_x0000_s1028" type="#_x0000_t202" style="position:absolute;margin-left:198.2pt;margin-top:302.65pt;width:21.35pt;height:16.7pt;z-index:251781120;visibility:visible;mso-wrap-style:square;mso-width-percent:0;mso-height-percent:0;mso-wrap-distance-left:9pt;mso-wrap-distance-top:3.6pt;mso-wrap-distance-right:9pt;mso-wrap-distance-bottom:3.6pt;mso-position-horizontal:absolute;mso-position-horizontal-relative:text;mso-position-vertical:absolute;mso-position-vertical-relative:text;mso-width-percent:0;mso-height-percent:0;mso-width-relative:margin;mso-height-relative:margin;v-text-anchor:top" o:gfxdata="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" filled="f" stroked="f">
+                <v:textbox inset="0,0,0,0">
+                  <w:txbxContent>
+                    <w:p>
+                      <w:pPr>
+                        <w:rPr>
+                          <w:sz w:val="17"/>
+                          <w:szCs w:val="17"/>
+                          <w:vertAlign w:val="subscript"/>
+                        </w:rPr>
+                      </w:pPr>
+                      <w:r>
+                        <w:rPr>
+                          <w:sz w:val="17"/>
+                          <w:szCs w:val="17"/>
+                        </w:rPr>
+                        <w:t>D</w:t>
+                      </w:r>
+                      <w:r>
+                        <w:rPr>
+                          <w:sz w:val="17"/>
+                          <w:szCs w:val="17"/>
+                        </w:rPr>
+                        <w:softHyphen/>
+                      </w:r>
+                      <w:r>
+                        <w:rPr>
+                          <w:sz w:val="17"/>
+                          <w:szCs w:val="17"/>
+                          <w:vertAlign w:val="subscript"/>
+                        </w:rPr>
+                        <w:t>11,1</w:t>
+                      </w:r>
+                    </w:p>
+                  </w:txbxContent>
+                </v:textbox>
+                <w10:wrap type="square"/>
+              </v:shape>
+            </w:pict>
+          </mc:Fallback>
+        </mc:AlternateContent>
+      </w:r>
+      <w:r>
+        <w:rPr>
+          <w:noProof/>
+        </w:rPr>
+        <mc:AlternateContent>
+          <mc:Choice Requires="wps">
+            <w:drawing>
+              <wp:anchor distT="0" distB="0" distL="114300" distR="114300" simplePos="0" relativeHeight="251779072" behindDoc="0" locked="0" layoutInCell="1" allowOverlap="1" wp14:anchorId="08B16D1B" wp14:editId="19B358D0">
+                <wp:simplePos x="0" y="0"/>
+                <wp:positionH relativeFrom="column">
+                  <wp:posOffset>1478475</wp:posOffset>
+                </wp:positionH>
+                <wp:positionV relativeFrom="paragraph">
+                  <wp:posOffset>5942122</wp:posOffset>
+                </wp:positionV>
+                <wp:extent cx="118745" cy="238335"/>
+                <wp:effectExtent l="38100" t="0" r="33655" b="47625"/>
+                <wp:wrapNone/>
+                <wp:docPr id="226" name="Straight Arrow Connector 226"/>
+                <wp:cNvGraphicFramePr/>
+                <a:graphic xmlns:a="http://schemas.openxmlformats.org/drawingml/2006/main">
+                  <a:graphicData uri="http://schemas.microsoft.com/office/word/2010/wordprocessingShape">
+                    <wps:wsp>
+                      <wps:cNvCnPr/>
+                      <wps:spPr>
+                        <a:xfrm flipH="1">
+                          <a:off x="0" y="0"/>
+                          <a:ext cx="118745" cy="238335"/>
+                        </a:xfrm>
+                        <a:prstGeom prst="straightConnector1">
+                          <a:avLst/>
+                        </a:prstGeom>
+                        <a:ln w="9525">
+                          <a:headEnd type="none"/>
+                          <a:tailEnd type="triangle" w="sm" len="sm"/>
+                        </a:ln>
+                      </wps:spPr>
+                      <wps:style>
+                        <a:lnRef idx="1">
+                          <a:schemeClr val="dk1"/>
+                        </a:lnRef>
+                        <a:fillRef idx="0">
+                          <a:schemeClr val="dk1"/>
+                        </a:fillRef>
+                        <a:effectRef idx="0">
+                          <a:schemeClr val="dk1"/>
+                        </a:effectRef>
+                        <a:fontRef idx="minor">
+                          <a:schemeClr val="tx1"/>
+                        </a:fontRef>
+                      </wps:style>
+                      <wps:bodyPr/>
+                    </wps:wsp>
+                  </a:graphicData>
+                </a:graphic>
+                <wp14:sizeRelV relativeFrom="margin">
+                  <wp14:pctHeight>0</wp14:pctHeight>
+                </wp14:sizeRelV>
+              </wp:anchor>
+            </w:drawing>
+          </mc:Choice>
+          <mc:Fallback>
+            <w:pict>
+              <v:shape w14:anchorId="2C87FBAC" id="Straight Arrow Connector 226" o:spid="_x0000_s1026" type="#_x0000_t32" style="position:absolute;margin-left:116.4pt;margin-top:467.9pt;width:9.35pt;height:18.75pt;flip:x;z-index:251779072;visibility:visible;mso-wrap-style:square;mso-height-percent:0;mso-wrap-distance-left:9pt;mso-wrap-distance-top:0;mso-wrap-distance-right:9pt;mso-wrap-distance-bottom:0;mso-position-horizontal:absolute;mso-position-horizontal-relative:text;mso-position-vertical:absolute;mso-position-vertical-relative:text;mso-height-percent:0;mso-height-relative:margin" o:gfxdata="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" strokecolor="black [3200]">
+                <v:stroke endarrow="block" endarrowwidth="narrow" endarrowlength="short" joinstyle="miter"/>
+              </v:shape>
+            </w:pict>
+          </mc:Fallback>
+        </mc:AlternateContent>
+      </w:r>
+      <w:r>
+        <w:rPr>
+          <w:noProof/>
+        </w:rPr>
+        <mc:AlternateContent>
+          <mc:Choice Requires="wps">
+            <w:drawing>
+              <wp:anchor distT="0" distB="0" distL="114300" distR="114300" simplePos="0" relativeHeight="251777024" behindDoc="0" locked="0" layoutInCell="1" allowOverlap="1" wp14:anchorId="62A420EE" wp14:editId="4D903888">
+                <wp:simplePos x="0" y="0"/>
+                <wp:positionH relativeFrom="column">
+                  <wp:posOffset>1434438</wp:posOffset>
+                </wp:positionH>
+                <wp:positionV relativeFrom="paragraph">
+                  <wp:posOffset>4537331</wp:posOffset>
+                </wp:positionV>
+                <wp:extent cx="221016" cy="1607784"/>
+                <wp:effectExtent l="0" t="38100" r="64770" b="12065"/>
+                <wp:wrapNone/>
+                <wp:docPr id="225" name="Straight Arrow Connector 225"/>
+                <wp:cNvGraphicFramePr/>
+                <a:graphic xmlns:a="http://schemas.openxmlformats.org/drawingml/2006/main">
+                  <a:graphicData uri="http://schemas.microsoft.com/office/word/2010/wordprocessingShape">
+                    <wps:wsp>
+                      <wps:cNvCnPr/>
+                      <wps:spPr>
+                        <a:xfrm flipV="1">
+                          <a:off x="0" y="0"/>
+                          <a:ext cx="221016" cy="1607784"/>
+                        </a:xfrm>
+                        <a:prstGeom prst="straightConnector1">
+                          <a:avLst/>
+                        </a:prstGeom>
+                        <a:ln w="9525">
+                          <a:prstDash val="lgDash"/>
+                          <a:tailEnd type="triangle" w="sm" len="sm"/>
+                        </a:ln>
+                      </wps:spPr>
+                      <wps:style>
+                        <a:lnRef idx="1">
+                          <a:schemeClr val="dk1"/>
+                        </a:lnRef>
+                        <a:fillRef idx="0">
+                          <a:schemeClr val="dk1"/>
+                        </a:fillRef>
+                        <a:effectRef idx="0">
+                          <a:schemeClr val="dk1"/>
+                        </a:effectRef>
+                        <a:fontRef idx="minor">
+                          <a:schemeClr val="tx1"/>
+                        </a:fontRef>
+                      </wps:style>
+                      <wps:bodyPr/>
+                    </wps:wsp>
+                  </a:graphicData>
+                </a:graphic>
+                <wp14:sizeRelH relativeFrom="margin">
+                  <wp14:pctWidth>0</wp14:pctWidth>
+                </wp14:sizeRelH>
+                <wp14:sizeRelV relativeFrom="margin">
+                  <wp14:pctHeight>0</wp14:pctHeight>
+                </wp14:sizeRelV>
+              </wp:anchor>
+            </w:drawing>
+          </mc:Choice>
+          <mc:Fallback>
+            <w:pict>
+              <v:shape w14:anchorId="19D8C7BA" id="Straight Arrow Connector 225" o:spid="_x0000_s1026" type="#_x0000_t32" style="position:absolute;margin-left:112.95pt;margin-top:357.25pt;width:17.4pt;height:126.6pt;flip:y;z-index:251777024;visibility:visible;mso-wrap-style:square;mso-width-percent:0;mso-height-percent:0;mso-wrap-distance-left:9pt;mso-wrap-distance-top:0;mso-wrap-distance-right:9pt;mso-wrap-distance-bottom:0;mso-position-horizontal:absolute;mso-position-horizontal-relative:text;mso-position-vertical:absolute;mso-position-vertical-relative:text;mso-width-percent:0;mso-height-percent:0;mso-width-relative:margin;mso-height-relative:margin" o:gfxdata="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" strokecolor="black [3200]">
+                <v:stroke dashstyle="longDash" endarrow="block" endarrowwidth="narrow" endarrowlength="short" joinstyle="miter"/>
+              </v:shape>
+            </w:pict>
+          </mc:Fallback>
+        </mc:AlternateContent>
+      </w:r>
+      <w:r>
+        <w:rPr>
+          <w:noProof/>
+        </w:rPr>
+        <mc:AlternateContent>
+          <mc:Choice Requires="wps">
+            <w:drawing>
+              <wp:anchor distT="0" distB="0" distL="114300" distR="114300" simplePos="0" relativeHeight="251776000" behindDoc="0" locked="0" layoutInCell="1" allowOverlap="1" wp14:anchorId="7D0D2225" wp14:editId="7BE3E32B">
+                <wp:simplePos x="0" y="0"/>
+                <wp:positionH relativeFrom="column">
+                  <wp:posOffset>1729379</wp:posOffset>
+                </wp:positionH>
+                <wp:positionV relativeFrom="paragraph">
+                  <wp:posOffset>5460792</wp:posOffset>
+                </wp:positionV>
+                <wp:extent cx="118745" cy="238335"/>
+                <wp:effectExtent l="38100" t="0" r="33655" b="47625"/>
+                <wp:wrapNone/>
+                <wp:docPr id="224" name="Straight Arrow Connector 224"/>
+                <wp:cNvGraphicFramePr/>
+                <a:graphic xmlns:a="http://schemas.openxmlformats.org/drawingml/2006/main">
+                  <a:graphicData uri="http://schemas.microsoft.com/office/word/2010/wordprocessingShape">
+                    <wps:wsp>
+                      <wps:cNvCnPr/>
+                      <wps:spPr>
+                        <a:xfrm flipH="1">
+                          <a:off x="0" y="0"/>
+                          <a:ext cx="118745" cy="238335"/>
+                        </a:xfrm>
+                        <a:prstGeom prst="straightConnector1">
+                          <a:avLst/>
+                        </a:prstGeom>
+                        <a:ln w="9525">
+                          <a:headEnd type="none"/>
+                          <a:tailEnd type="triangle" w="sm" len="sm"/>
+                        </a:ln>
+                      </wps:spPr>
+                      <wps:style>
+                        <a:lnRef idx="1">
+                          <a:schemeClr val="dk1"/>
+                        </a:lnRef>
+                        <a:fillRef idx="0">
+                          <a:schemeClr val="dk1"/>
+                        </a:fillRef>
+                        <a:effectRef idx="0">
+                          <a:schemeClr val="dk1"/>
+                        </a:effectRef>
+                        <a:fontRef idx="minor">
+                          <a:schemeClr val="tx1"/>
+                        </a:fontRef>
+                      </wps:style>
+                      <wps:bodyPr/>
+                    </wps:wsp>
+                  </a:graphicData>
+                </a:graphic>
+                <wp14:sizeRelV relativeFrom="margin">
+                  <wp14:pctHeight>0</wp14:pctHeight>
+                </wp14:sizeRelV>
+              </wp:anchor>
+            </w:drawing>
+          </mc:Choice>
+          <mc:Fallback>
+            <w:pict>
+              <v:shape w14:anchorId="12B5D34B" id="Straight Arrow Connector 224" o:spid="_x0000_s1026" type="#_x0000_t32" style="position:absolute;margin-left:136.15pt;margin-top:430pt;width:9.35pt;height:18.75pt;flip:x;z-index:251776000;visibility:visible;mso-wrap-style:square;mso-height-percent:0;mso-wrap-distance-left:9pt;mso-wrap-distance-top:0;mso-wrap-distance-right:9pt;mso-wrap-distance-bottom:0;mso-position-horizontal:absolute;mso-position-horizontal-relative:text;mso-position-vertical:absolute;mso-position-vertical-relative:text;mso-height-percent:0;mso-height-relative:margin" o:gfxdata="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" strokecolor="black [3200]">
+                <v:stroke endarrow="block" endarrowwidth="narrow" endarrowlength="short" joinstyle="miter"/>
+              </v:shape>
+            </w:pict>
+          </mc:Fallback>
+        </mc:AlternateContent>
+      </w:r>
+      <w:r>
+        <w:rPr>
+          <w:noProof/>
+        </w:rPr>
+        <mc:AlternateContent>
+          <mc:Choice Requires="wps">
+            <w:drawing>
+              <wp:anchor distT="0" distB="0" distL="114300" distR="114300" simplePos="0" relativeHeight="251773952" behindDoc="0" locked="0" layoutInCell="1" allowOverlap="1" wp14:anchorId="708EE107" wp14:editId="345BC5DA">
+                <wp:simplePos x="0" y="0"/>
+                <wp:positionH relativeFrom="column">
+                  <wp:posOffset>1959513</wp:posOffset>
+                </wp:positionH>
+                <wp:positionV relativeFrom="paragraph">
+                  <wp:posOffset>4979797</wp:posOffset>
+                </wp:positionV>
+                <wp:extent cx="118745" cy="238335"/>
+                <wp:effectExtent l="38100" t="0" r="33655" b="47625"/>
+                <wp:wrapNone/>
+                <wp:docPr id="223" name="Straight Arrow Connector 223"/>
+                <wp:cNvGraphicFramePr/>
+                <a:graphic xmlns:a="http://schemas.openxmlformats.org/drawingml/2006/main">
+                  <a:graphicData uri="http://schemas.microsoft.com/office/word/2010/wordprocessingShape">
+                    <wps:wsp>
+                      <wps:cNvCnPr/>
+                      <wps:spPr>
+                        <a:xfrm flipH="1">
+                          <a:off x="0" y="0"/>
+                          <a:ext cx="118745" cy="238335"/>
+                        </a:xfrm>
+                        <a:prstGeom prst="straightConnector1">
+                          <a:avLst/>
+                        </a:prstGeom>
+                        <a:ln w="9525">
+                          <a:headEnd type="none"/>
+                          <a:tailEnd type="triangle" w="sm" len="sm"/>
+                        </a:ln>
+                      </wps:spPr>
+                      <wps:style>
+                        <a:lnRef idx="1">
+                          <a:schemeClr val="dk1"/>
+                        </a:lnRef>
+                        <a:fillRef idx="0">
+                          <a:schemeClr val="dk1"/>
+                        </a:fillRef>
+                        <a:effectRef idx="0">
+                          <a:schemeClr val="dk1"/>
+                        </a:effectRef>
+                        <a:fontRef idx="minor">
+                          <a:schemeClr val="tx1"/>
+                        </a:fontRef>
+                      </wps:style>
+                      <wps:bodyPr/>
+                    </wps:wsp>
+                  </a:graphicData>
+                </a:graphic>
+                <wp14:sizeRelV relativeFrom="margin">
+                  <wp14:pctHeight>0</wp14:pctHeight>
+                </wp14:sizeRelV>
+              </wp:anchor>
+            </w:drawing>
+          </mc:Choice>
+          <mc:Fallback>
+            <w:pict>
+              <v:shape w14:anchorId="3C8C0436" id="Straight Arrow Connector 223" o:spid="_x0000_s1026" type="#_x0000_t32" style="position:absolute;margin-left:154.3pt;margin-top:392.1pt;width:9.35pt;height:18.75pt;flip:x;z-index:251773952;visibility:visible;mso-wrap-style:square;mso-height-percent:0;mso-wrap-distance-left:9pt;mso-wrap-distance-top:0;mso-wrap-distance-right:9pt;mso-wrap-distance-bottom:0;mso-position-horizontal:absolute;mso-position-horizontal-relative:text;mso-position-vertical:absolute;mso-position-vertical-relative:text;mso-height-percent:0;mso-height-relative:margin" o:gfxdata="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" strokecolor="black [3200]">
+                <v:stroke endarrow="block" endarrowwidth="narrow" endarrowlength="short" joinstyle="miter"/>
+              </v:shape>
+            </w:pict>
+          </mc:Fallback>
+        </mc:AlternateContent>
+      </w:r>
+      <w:r>
+        <w:rPr>
+          <w:noProof/>
+        </w:rPr>
+        <mc:AlternateContent>
+          <mc:Choice Requires="wps">
+            <w:drawing>
+              <wp:anchor distT="0" distB="0" distL="114300" distR="114300" simplePos="0" relativeHeight="251771904" behindDoc="0" locked="0" layoutInCell="1" allowOverlap="1" wp14:anchorId="3FC1FCDC" wp14:editId="100E5466">
+                <wp:simplePos x="0" y="0"/>
+                <wp:positionH relativeFrom="column">
+                  <wp:posOffset>1768334</wp:posOffset>
+                </wp:positionH>
+                <wp:positionV relativeFrom="paragraph">
+                  <wp:posOffset>4481439</wp:posOffset>
+                </wp:positionV>
+                <wp:extent cx="260019" cy="303355"/>
+                <wp:effectExtent l="0" t="0" r="64135" b="59055"/>
+                <wp:wrapNone/>
+                <wp:docPr id="222" name="Straight Arrow Connector 222"/>
+                <wp:cNvGraphicFramePr/>
+                <a:graphic xmlns:a="http://schemas.openxmlformats.org/drawingml/2006/main">
+                  <a:graphicData uri="http://schemas.microsoft.com/office/word/2010/wordprocessingShape">
+                    <wps:wsp>
+                      <wps:cNvCnPr/>
+                      <wps:spPr>
+                        <a:xfrm>
+                          <a:off x="0" y="0"/>
+                          <a:ext cx="260019" cy="303355"/>
+                        </a:xfrm>
+                        <a:prstGeom prst="straightConnector1">
+                          <a:avLst/>
+                        </a:prstGeom>
+                        <a:ln w="9525">
+                          <a:headEnd type="none"/>
+                          <a:tailEnd type="triangle" w="sm" len="sm"/>
+                        </a:ln>
+                      </wps:spPr>
+                      <wps:style>
+                        <a:lnRef idx="1">
+                          <a:schemeClr val="dk1"/>
+                        </a:lnRef>
+                        <a:fillRef idx="0">
+                          <a:schemeClr val="dk1"/>
+                        </a:fillRef>
+                        <a:effectRef idx="0">
+                          <a:schemeClr val="dk1"/>
+                        </a:effectRef>
+                        <a:fontRef idx="minor">
+                          <a:schemeClr val="tx1"/>
+                        </a:fontRef>
+                      </wps:style>
+                      <wps:bodyPr/>
+                    </wps:wsp>
+                  </a:graphicData>
+                </a:graphic>
+                <wp14:sizeRelH relativeFrom="margin">
+                  <wp14:pctWidth>0</wp14:pctWidth>
+                </wp14:sizeRelH>
+                <wp14:sizeRelV relativeFrom="margin">
+                  <wp14:pctHeight>0</wp14:pctHeight>
+                </wp14:sizeRelV>
+              </wp:anchor>
+            </w:drawing>
+          </mc:Choice>
+          <mc:Fallback>
+            <w:pict>
+              <v:shape w14:anchorId="0781F9B7" id="Straight Arrow Connector 222" o:spid="_x0000_s1026" type="#_x0000_t32" style="position:absolute;margin-left:139.25pt;margin-top:352.85pt;width:20.45pt;height:23.9pt;z-index:251771904;visibility:visible;mso-wrap-style:square;mso-width-percent:0;mso-height-percent:0;mso-wrap-distance-left:9pt;mso-wrap-distance-top:0;mso-wrap-distance-right:9pt;mso-wrap-distance-bottom:0;mso-position-horizontal:absolute;mso-position-horizontal-relative:text;mso-position-vertical:absolute;mso-position-vertical-relative:text;mso-width-percent:0;mso-height-percent:0;mso-width-relative:margin;mso-height-relative:margin" o:gfxdata="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" strokecolor="black [3200]">
+                <v:stroke endarrow="block" endarrowwidth="narrow" endarrowlength="short" joinstyle="miter"/>
+              </v:shape>
+            </w:pict>
+          </mc:Fallback>
+        </mc:AlternateContent>
+      </w:r>
+      <w:r>
+        <w:rPr>
+          <w:noProof/>
+        </w:rPr>
+        <mc:AlternateContent>
+          <mc:Choice Requires="wps">
+            <w:drawing>
+              <wp:anchor distT="0" distB="0" distL="114300" distR="114300" simplePos="0" relativeHeight="251769856" behindDoc="0" locked="0" layoutInCell="1" allowOverlap="1" wp14:anchorId="10C883AE" wp14:editId="77706DA5">
+                <wp:simplePos x="0" y="0"/>
+                <wp:positionH relativeFrom="column">
+                  <wp:posOffset>2253498</wp:posOffset>
+                </wp:positionH>
+                <wp:positionV relativeFrom="paragraph">
+                  <wp:posOffset>3523257</wp:posOffset>
+                </wp:positionV>
+                <wp:extent cx="260019" cy="303355"/>
+                <wp:effectExtent l="0" t="0" r="64135" b="59055"/>
+                <wp:wrapNone/>
+                <wp:docPr id="221" name="Straight Arrow Connector 221"/>
+                <wp:cNvGraphicFramePr/>
+                <a:graphic xmlns:a="http://schemas.openxmlformats.org/drawingml/2006/main">
+                  <a:graphicData uri="http://schemas.microsoft.com/office/word/2010/wordprocessingShape">
+                    <wps:wsp>
+                      <wps:cNvCnPr/>
+                      <wps:spPr>
+                        <a:xfrm>
+                          <a:off x="0" y="0"/>
+                          <a:ext cx="260019" cy="303355"/>
+                        </a:xfrm>
+                        <a:prstGeom prst="straightConnector1">
+                          <a:avLst/>
+                        </a:prstGeom>
+                        <a:ln w="9525">
+                          <a:headEnd type="none"/>
+                          <a:tailEnd type="triangle" w="sm" len="sm"/>
+                        </a:ln>
+                      </wps:spPr>
+                      <wps:style>
+                        <a:lnRef idx="1">
+                          <a:schemeClr val="dk1"/>
+                        </a:lnRef>
+                        <a:fillRef idx="0">
+                          <a:schemeClr val="dk1"/>
+                        </a:fillRef>
+                        <a:effectRef idx="0">
+                          <a:schemeClr val="dk1"/>
+                        </a:effectRef>
+                        <a:fontRef idx="minor">
+                          <a:schemeClr val="tx1"/>
+                        </a:fontRef>
+                      </wps:style>
+                      <wps:bodyPr/>
+                    </wps:wsp>
+                  </a:graphicData>
+                </a:graphic>
+                <wp14:sizeRelH relativeFrom="margin">
+                  <wp14:pctWidth>0</wp14:pctWidth>
+                </wp14:sizeRelH>
+                <wp14:sizeRelV relativeFrom="margin">
+                  <wp14:pctHeight>0</wp14:pctHeight>
+                </wp14:sizeRelV>
+              </wp:anchor>
+            </w:drawing>
+          </mc:Choice>
+          <mc:Fallback>
+            <w:pict>
+              <v:shape w14:anchorId="41B540D9" id="Straight Arrow Connector 221" o:spid="_x0000_s1026" type="#_x0000_t32" style="position:absolute;margin-left:177.45pt;margin-top:277.4pt;width:20.45pt;height:23.9pt;z-index:251769856;visibility:visible;mso-wrap-style:square;mso-width-percent:0;mso-height-percent:0;mso-wrap-distance-left:9pt;mso-wrap-distance-top:0;mso-wrap-distance-right:9pt;mso-wrap-distance-bottom:0;mso-position-horizontal:absolute;mso-position-horizontal-relative:text;mso-position-vertical:absolute;mso-position-vertical-relative:text;mso-width-percent:0;mso-height-percent:0;mso-width-relative:margin;mso-height-relative:margin" o:gfxdata="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" strokecolor="black [3200]">
+                <v:stroke endarrow="block" endarrowwidth="narrow" endarrowlength="short" joinstyle="miter"/>
+              </v:shape>
+            </w:pict>
+          </mc:Fallback>
+        </mc:AlternateContent>
+      </w:r>
+      <w:r>
+        <w:rPr>
+          <w:noProof/>
+        </w:rPr>
+        <mc:AlternateContent>
+          <mc:Choice Requires="wps">
+            <w:drawing>
+              <wp:anchor distT="0" distB="0" distL="114300" distR="114300" simplePos="0" relativeHeight="251767808" behindDoc="0" locked="0" layoutInCell="1" allowOverlap="1" wp14:anchorId="2F2B3F10" wp14:editId="291F26D9">
+                <wp:simplePos x="0" y="0"/>
+                <wp:positionH relativeFrom="column">
+                  <wp:posOffset>1248319</wp:posOffset>
+                </wp:positionH>
+                <wp:positionV relativeFrom="paragraph">
+                  <wp:posOffset>4988873</wp:posOffset>
+                </wp:positionV>
+                <wp:extent cx="118745" cy="238335"/>
+                <wp:effectExtent l="38100" t="0" r="33655" b="47625"/>
+                <wp:wrapNone/>
+                <wp:docPr id="220" name="Straight Arrow Connector 220"/>
+                <wp:cNvGraphicFramePr/>
+                <a:graphic xmlns:a="http://schemas.openxmlformats.org/drawingml/2006/main">
+                  <a:graphicData uri="http://schemas.microsoft.com/office/word/2010/wordprocessingShape">
+                    <wps:wsp>
+                      <wps:cNvCnPr/>
+                      <wps:spPr>
+                        <a:xfrm flipH="1">
+                          <a:off x="0" y="0"/>
+                          <a:ext cx="118745" cy="238335"/>
+                        </a:xfrm>
+                        <a:prstGeom prst="straightConnector1">
+                          <a:avLst/>
+                        </a:prstGeom>
+                        <a:ln w="9525">
+                          <a:headEnd type="none"/>
+                          <a:tailEnd type="triangle" w="sm" len="sm"/>
+                        </a:ln>
+                      </wps:spPr>
+                      <wps:style>
+                        <a:lnRef idx="1">
+                          <a:schemeClr val="dk1"/>
+                        </a:lnRef>
+                        <a:fillRef idx="0">
+                          <a:schemeClr val="dk1"/>
+                        </a:fillRef>
+                        <a:effectRef idx="0">
+                          <a:schemeClr val="dk1"/>
+                        </a:effectRef>
+                        <a:fontRef idx="minor">
+                          <a:schemeClr val="tx1"/>
+                        </a:fontRef>
+                      </wps:style>
+                      <wps:bodyPr/>
+                    </wps:wsp>
+                  </a:graphicData>
+                </a:graphic>
+                <wp14:sizeRelV relativeFrom="margin">
+                  <wp14:pctHeight>0</wp14:pctHeight>
+                </wp14:sizeRelV>
+              </wp:anchor>
+            </w:drawing>
+          </mc:Choice>
+          <mc:Fallback>
+            <w:pict>
+              <v:shape w14:anchorId="5E300528" id="Straight Arrow Connector 220" o:spid="_x0000_s1026" type="#_x0000_t32" style="position:absolute;margin-left:98.3pt;margin-top:392.8pt;width:9.35pt;height:18.75pt;flip:x;z-index:251767808;visibility:visible;mso-wrap-style:square;mso-height-percent:0;mso-wrap-distance-left:9pt;mso-wrap-distance-top:0;mso-wrap-distance-right:9pt;mso-wrap-distance-bottom:0;mso-position-horizontal:absolute;mso-position-horizontal-relative:text;mso-position-vertical:absolute;mso-position-vertical-relative:text;mso-height-percent:0;mso-height-relative:margin" o:gfxdata="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" strokecolor="black [3200]">
+                <v:stroke endarrow="block" endarrowwidth="narrow" endarrowlength="short" joinstyle="miter"/>
+              </v:shape>
+            </w:pict>
+          </mc:Fallback>
+        </mc:AlternateContent>
+      </w:r>
+      <w:r>
+        <w:rPr>
+          <w:noProof/>
+        </w:rPr>
+        <mc:AlternateContent>
+          <mc:Choice Requires="wps">
+            <w:drawing>
+              <wp:anchor distT="0" distB="0" distL="114300" distR="114300" simplePos="0" relativeHeight="251765760" behindDoc="0" locked="0" layoutInCell="1" allowOverlap="1" wp14:anchorId="2B222B19" wp14:editId="58DC36DF">
+                <wp:simplePos x="0" y="0"/>
+                <wp:positionH relativeFrom="column">
+                  <wp:posOffset>1481233</wp:posOffset>
+                </wp:positionH>
+                <wp:positionV relativeFrom="paragraph">
+                  <wp:posOffset>4510376</wp:posOffset>
+                </wp:positionV>
+                <wp:extent cx="118745" cy="238335"/>
+                <wp:effectExtent l="38100" t="0" r="33655" b="47625"/>
+                <wp:wrapNone/>
+                <wp:docPr id="219" name="Straight Arrow Connector 219"/>
+                <wp:cNvGraphicFramePr/>
+                <a:graphic xmlns:a="http://schemas.openxmlformats.org/drawingml/2006/main">
+                  <a:graphicData uri="http://schemas.microsoft.com/office/word/2010/wordprocessingShape">
+                    <wps:wsp>
+                      <wps:cNvCnPr/>
+                      <wps:spPr>
+                        <a:xfrm flipH="1">
+                          <a:off x="0" y="0"/>
+                          <a:ext cx="118745" cy="238335"/>
+                        </a:xfrm>
+                        <a:prstGeom prst="straightConnector1">
+                          <a:avLst/>
+                        </a:prstGeom>
+                        <a:ln w="9525">
+                          <a:headEnd type="none"/>
+                          <a:tailEnd type="triangle" w="sm" len="sm"/>
+                        </a:ln>
+                      </wps:spPr>
+                      <wps:style>
+                        <a:lnRef idx="1">
+                          <a:schemeClr val="dk1"/>
+                        </a:lnRef>
+                        <a:fillRef idx="0">
+                          <a:schemeClr val="dk1"/>
+                        </a:fillRef>
+                        <a:effectRef idx="0">
+                          <a:schemeClr val="dk1"/>
+                        </a:effectRef>
+                        <a:fontRef idx="minor">
+                          <a:schemeClr val="tx1"/>
+                        </a:fontRef>
+                      </wps:style>
+                      <wps:bodyPr/>
+                    </wps:wsp>
+                  </a:graphicData>
+                </a:graphic>
+                <wp14:sizeRelV relativeFrom="margin">
+                  <wp14:pctHeight>0</wp14:pctHeight>
+                </wp14:sizeRelV>
+              </wp:anchor>
+            </w:drawing>
+          </mc:Choice>
+          <mc:Fallback>
+            <w:pict>
+              <v:shape w14:anchorId="2AE0A1C5" id="Straight Arrow Connector 219" o:spid="_x0000_s1026" type="#_x0000_t32" style="position:absolute;margin-left:116.65pt;margin-top:355.15pt;width:9.35pt;height:18.75pt;flip:x;z-index:251765760;visibility:visible;mso-wrap-style:square;mso-height-percent:0;mso-wrap-distance-left:9pt;mso-wrap-distance-top:0;mso-wrap-distance-right:9pt;mso-wrap-distance-bottom:0;mso-position-horizontal:absolute;mso-position-horizontal-relative:text;mso-position-vertical:absolute;mso-position-vertical-relative:text;mso-height-percent:0;mso-height-relative:margin" o:gfxdata="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" strokecolor="black [3200]">
+                <v:stroke endarrow="block" endarrowwidth="narrow" endarrowlength="short" joinstyle="miter"/>
+              </v:shape>
+            </w:pict>
+          </mc:Fallback>
+        </mc:AlternateContent>
+      </w:r>
+      <w:r>
+        <w:rPr>
+          <w:noProof/>
+        </w:rPr>
+        <mc:AlternateContent>
+          <mc:Choice Requires="wps">
+            <w:drawing>
+              <wp:anchor distT="0" distB="0" distL="114300" distR="114300" simplePos="0" relativeHeight="251763712" behindDoc="0" locked="0" layoutInCell="1" allowOverlap="1" wp14:anchorId="1331EC38" wp14:editId="7D3FE6B3">
+                <wp:simplePos x="0" y="0"/>
+                <wp:positionH relativeFrom="column">
+                  <wp:posOffset>1724350</wp:posOffset>
+                </wp:positionH>
+                <wp:positionV relativeFrom="paragraph">
+                  <wp:posOffset>4037460</wp:posOffset>
+                </wp:positionV>
+                <wp:extent cx="118745" cy="238335"/>
+                <wp:effectExtent l="38100" t="0" r="33655" b="47625"/>
+                <wp:wrapNone/>
+                <wp:docPr id="218" name="Straight Arrow Connector 218"/>
+                <wp:cNvGraphicFramePr/>
+                <a:graphic xmlns:a="http://schemas.openxmlformats.org/drawingml/2006/main">
+                  <a:graphicData uri="http://schemas.microsoft.com/office/word/2010/wordprocessingShape">
+                    <wps:wsp>
+                      <wps:cNvCnPr/>
+                      <wps:spPr>
+                        <a:xfrm flipH="1">
+                          <a:off x="0" y="0"/>
+                          <a:ext cx="118745" cy="238335"/>
+                        </a:xfrm>
+                        <a:prstGeom prst="straightConnector1">
+                          <a:avLst/>
+                        </a:prstGeom>
+                        <a:ln w="9525">
+                          <a:headEnd type="none"/>
+                          <a:tailEnd type="triangle" w="sm" len="sm"/>
+                        </a:ln>
+                      </wps:spPr>
+                      <wps:style>
+                        <a:lnRef idx="1">
+                          <a:schemeClr val="dk1"/>
+                        </a:lnRef>
+                        <a:fillRef idx="0">
+                          <a:schemeClr val="dk1"/>
+                        </a:fillRef>
+                        <a:effectRef idx="0">
+                          <a:schemeClr val="dk1"/>
+                        </a:effectRef>
+                        <a:fontRef idx="minor">
+                          <a:schemeClr val="tx1"/>
+                        </a:fontRef>
+                      </wps:style>
+                      <wps:bodyPr/>
+                    </wps:wsp>
+                  </a:graphicData>
+                </a:graphic>
+                <wp14:sizeRelV relativeFrom="margin">
+                  <wp14:pctHeight>0</wp14:pctHeight>
+                </wp14:sizeRelV>
+              </wp:anchor>
+            </w:drawing>
+          </mc:Choice>
+          <mc:Fallback>
+            <w:pict>
+              <v:shape w14:anchorId="1566B732" id="Straight Arrow Connector 218" o:spid="_x0000_s1026" type="#_x0000_t32" style="position:absolute;margin-left:135.8pt;margin-top:317.9pt;width:9.35pt;height:18.75pt;flip:x;z-index:251763712;visibility:visible;mso-wrap-style:square;mso-height-percent:0;mso-wrap-distance-left:9pt;mso-wrap-distance-top:0;mso-wrap-distance-right:9pt;mso-wrap-distance-bottom:0;mso-position-horizontal:absolute;mso-position-horizontal-relative:text;mso-position-vertical:absolute;mso-position-vertical-relative:text;mso-height-percent:0;mso-height-relative:margin" o:gfxdata="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" strokecolor="black [3200]">
+                <v:stroke endarrow="block" endarrowwidth="narrow" endarrowlength="short" joinstyle="miter"/>
+              </v:shape>
+            </w:pict>
+          </mc:Fallback>
+        </mc:AlternateContent>
+      </w:r>
+      <w:r>
+        <w:rPr>
+          <w:noProof/>
+        </w:rPr>
+        <mc:AlternateContent>
+          <mc:Choice Requires="wps">
+            <w:drawing>
+              <wp:anchor distT="0" distB="0" distL="114300" distR="114300" simplePos="0" relativeHeight="251761664" behindDoc="0" locked="0" layoutInCell="1" allowOverlap="1" wp14:anchorId="17825060" wp14:editId="7D52235A">
+                <wp:simplePos x="0" y="0"/>
+                <wp:positionH relativeFrom="column">
+                  <wp:posOffset>1964052</wp:posOffset>
+                </wp:positionH>
+                <wp:positionV relativeFrom="paragraph">
+                  <wp:posOffset>3569792</wp:posOffset>
+                </wp:positionV>
+                <wp:extent cx="118745" cy="238335"/>
+                <wp:effectExtent l="38100" t="0" r="33655" b="47625"/>
+                <wp:wrapNone/>
+                <wp:docPr id="216" name="Straight Arrow Connector 216"/>
+                <wp:cNvGraphicFramePr/>
+                <a:graphic xmlns:a="http://schemas.openxmlformats.org/drawingml/2006/main">
+                  <a:graphicData uri="http://schemas.microsoft.com/office/word/2010/wordprocessingShape">
+                    <wps:wsp>
+                      <wps:cNvCnPr/>
+                      <wps:spPr>
+                        <a:xfrm flipH="1">
+                          <a:off x="0" y="0"/>
+                          <a:ext cx="118745" cy="238335"/>
+                        </a:xfrm>
+                        <a:prstGeom prst="straightConnector1">
+                          <a:avLst/>
+                        </a:prstGeom>
+                        <a:ln w="9525">
+                          <a:headEnd type="none"/>
+                          <a:tailEnd type="triangle" w="sm" len="sm"/>
+                        </a:ln>
+                      </wps:spPr>
+                      <wps:style>
+                        <a:lnRef idx="1">
+                          <a:schemeClr val="dk1"/>
+                        </a:lnRef>
+                        <a:fillRef idx="0">
+                          <a:schemeClr val="dk1"/>
+                        </a:fillRef>
+                        <a:effectRef idx="0">
+                          <a:schemeClr val="dk1"/>
+                        </a:effectRef>
+                        <a:fontRef idx="minor">
+                          <a:schemeClr val="tx1"/>
+                        </a:fontRef>
+                      </wps:style>
+                      <wps:bodyPr/>
+                    </wps:wsp>
+                  </a:graphicData>
+                </a:graphic>
+                <wp14:sizeRelV relativeFrom="margin">
+                  <wp14:pctHeight>0</wp14:pctHeight>
+                </wp14:sizeRelV>
+              </wp:anchor>
+            </w:drawing>
+          </mc:Choice>
+          <mc:Fallback>
+            <w:pict>
+              <v:shape w14:anchorId="6EE8E841" id="Straight Arrow Connector 216" o:spid="_x0000_s1026" type="#_x0000_t32" style="position:absolute;margin-left:154.65pt;margin-top:281.1pt;width:9.35pt;height:18.75pt;flip:x;z-index:251761664;visibility:visible;mso-wrap-style:square;mso-height-percent:0;mso-wrap-distance-left:9pt;mso-wrap-distance-top:0;mso-wrap-distance-right:9pt;mso-wrap-distance-bottom:0;mso-position-horizontal:absolute;mso-position-horizontal-relative:text;mso-position-vertical:absolute;mso-position-vertical-relative:text;mso-height-percent:0;mso-height-relative:margin" o:gfxdata="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" strokecolor="black [3200]">
+                <v:stroke endarrow="block" endarrowwidth="narrow" endarrowlength="short" joinstyle="miter"/>
+              </v:shape>
+            </w:pict>
+          </mc:Fallback>
+        </mc:AlternateContent>
+      </w:r>
+      <w:r>
+        <w:rPr>
+          <w:noProof/>
+        </w:rPr>
+        <mc:AlternateContent>
+          <mc:Choice Requires="wps">
+            <w:drawing>
+              <wp:anchor distT="0" distB="0" distL="114300" distR="114300" simplePos="0" relativeHeight="251759616" behindDoc="0" locked="0" layoutInCell="1" allowOverlap="1" wp14:anchorId="5323218A" wp14:editId="05CA9011">
+                <wp:simplePos x="0" y="0"/>
+                <wp:positionH relativeFrom="column">
+                  <wp:posOffset>2207587</wp:posOffset>
+                </wp:positionH>
+                <wp:positionV relativeFrom="paragraph">
+                  <wp:posOffset>3098513</wp:posOffset>
+                </wp:positionV>
+                <wp:extent cx="118745" cy="238335"/>
+                <wp:effectExtent l="38100" t="0" r="33655" b="47625"/>
+                <wp:wrapNone/>
+                <wp:docPr id="215" name="Straight Arrow Connector 215"/>
+                <wp:cNvGraphicFramePr/>
+                <a:graphic xmlns:a="http://schemas.openxmlformats.org/drawingml/2006/main">
+                  <a:graphicData uri="http://schemas.microsoft.com/office/word/2010/wordprocessingShape">
+                    <wps:wsp>
+                      <wps:cNvCnPr/>
+                      <wps:spPr>
+                        <a:xfrm flipH="1">
+                          <a:off x="0" y="0"/>
+                          <a:ext cx="118745" cy="238335"/>
+                        </a:xfrm>
+                        <a:prstGeom prst="straightConnector1">
+                          <a:avLst/>
+                        </a:prstGeom>
+                        <a:ln w="9525">
+                          <a:headEnd type="none"/>
+                          <a:tailEnd type="triangle" w="sm" len="sm"/>
+                        </a:ln>
+                      </wps:spPr>
+                      <wps:style>
+                        <a:lnRef idx="1">
+                          <a:schemeClr val="dk1"/>
+                        </a:lnRef>
+                        <a:fillRef idx="0">
+                          <a:schemeClr val="dk1"/>
+                        </a:fillRef>
+                        <a:effectRef idx="0">
+                          <a:schemeClr val="dk1"/>
+                        </a:effectRef>
+                        <a:fontRef idx="minor">
+                          <a:schemeClr val="tx1"/>
+                        </a:fontRef>
+                      </wps:style>
+                      <wps:bodyPr/>
+                    </wps:wsp>
+                  </a:graphicData>
+                </a:graphic>
+                <wp14:sizeRelV relativeFrom="margin">
+                  <wp14:pctHeight>0</wp14:pctHeight>
+                </wp14:sizeRelV>
+              </wp:anchor>
+            </w:drawing>
+          </mc:Choice>
+          <mc:Fallback>
+            <w:pict>
+              <v:shape w14:anchorId="34120E0B" id="Straight Arrow Connector 215" o:spid="_x0000_s1026" type="#_x0000_t32" style="position:absolute;margin-left:173.85pt;margin-top:244pt;width:9.35pt;height:18.75pt;flip:x;z-index:251759616;visibility:visible;mso-wrap-style:square;mso-height-percent:0;mso-wrap-distance-left:9pt;mso-wrap-distance-top:0;mso-wrap-distance-right:9pt;mso-wrap-distance-bottom:0;mso-position-horizontal:absolute;mso-position-horizontal-relative:text;mso-position-vertical:absolute;mso-position-vertical-relative:text;mso-height-percent:0;mso-height-relative:margin" o:gfxdata="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" strokecolor="black [3200]">
+                <v:stroke endarrow="block" endarrowwidth="narrow" endarrowlength="short" joinstyle="miter"/>
+              </v:shape>
+            </w:pict>
+          </mc:Fallback>
+        </mc:AlternateContent>
+      </w:r>
+      <w:r>
+        <w:rPr>
+          <w:noProof/>
+        </w:rPr>
+        <mc:AlternateContent>
+          <mc:Choice Requires="wps">
+            <w:drawing>
+              <wp:anchor distT="0" distB="0" distL="114300" distR="114300" simplePos="0" relativeHeight="251758592" behindDoc="0" locked="0" layoutInCell="1" allowOverlap="1" wp14:anchorId="470582FD" wp14:editId="397F0132">
+                <wp:simplePos x="0" y="0"/>
+                <wp:positionH relativeFrom="column">
+                  <wp:posOffset>1303020</wp:posOffset>
+                </wp:positionH>
+                <wp:positionV relativeFrom="paragraph">
+                  <wp:posOffset>6174740</wp:posOffset>
+                </wp:positionV>
+                <wp:extent cx="238125" cy="238760"/>
+                <wp:effectExtent l="0" t="0" r="28575" b="27940"/>
+                <wp:wrapNone/>
+                <wp:docPr id="214" name="Oval 214"/>
+                <wp:cNvGraphicFramePr/>
+                <a:graphic xmlns:a="http://schemas.openxmlformats.org/drawingml/2006/main">
+                  <a:graphicData uri="http://schemas.microsoft.com/office/word/2010/wordprocessingShape">
+                    <wps:wsp>
+                      <wps:cNvSpPr/>
+                      <wps:spPr>
+                        <a:xfrm>
+                          <a:off x="0" y="0"/>
+                          <a:ext cx="238125" cy="238760"/>
+                        </a:xfrm>
+                        <a:prstGeom prst="ellipse">
+                          <a:avLst/>
+                        </a:prstGeom>
+                        <a:solidFill>
+                          <a:schemeClr val="bg1"/>
+                        </a:solidFill>
+                        <a:ln>
+                          <a:solidFill>
+                            <a:schemeClr val="tx1"/>
+                          </a:solidFill>
+                        </a:ln>
+                      </wps:spPr>
+                      <wps:style>
+                        <a:lnRef idx="2">
+                          <a:schemeClr val="accent1">
+                            <a:shade val="50000"/>
+                          </a:schemeClr>
+                        </a:lnRef>
+                        <a:fillRef idx="1">
+                          <a:schemeClr val="accent1"/>
+                        </a:fillRef>
+                        <a:effectRef idx="0">
+                          <a:schemeClr val="accent1"/>
+                        </a:effectRef>
+                        <a:fontRef idx="minor">
+                          <a:schemeClr val="lt1"/>
+                        </a:fontRef>
+                      </wps:style>
+                      <wps:txbx>
+                        <w:txbxContent>
+                          <w:p>
+                            <w:pPr>
+                              <w:jc w:val="center"/>
+                              <w:rPr>
+                                <w:color w:val="000000" w:themeColor="text1"/>
+                                <w:sz w:val="17"/>
+                                <w:szCs w:val="17"/>
+                                <w:vertAlign w:val="subscript"/>
+                              </w:rPr>
+                            </w:pPr>
+                          </w:p>
+                        </w:txbxContent>
+                      </wps:txbx>
+                      <wps:bodyPr rot="0" spcFirstLastPara="0" vertOverflow="overflow" horzOverflow="overflow" vert="horz" wrap="square" lIns="0" tIns="0" rIns="0" bIns="0" numCol="1" spcCol="0" rtlCol="0" fromWordArt="0" anchor="t" anchorCtr="0" forceAA="0" compatLnSpc="1">
+                        <a:prstTxWarp prst="textNoShape">
+                          <a:avLst/>
+                        </a:prstTxWarp>
+                        <a:noAutofit/>
+                      </wps:bodyPr>
+                    </wps:wsp>
+                  </a:graphicData>
+                </a:graphic>
+                <wp14:sizeRelH relativeFrom="margin">
+                  <wp14:pctWidth>0</wp14:pctWidth>
+                </wp14:sizeRelH>
+                <wp14:sizeRelV relativeFrom="margin">
+                  <wp14:pctHeight>0</wp14:pctHeight>
+                </wp14:sizeRelV>
+              </wp:anchor>
+            </w:drawing>
+          </mc:Choice>
+          <mc:Fallback>
+            <w:pict>
+              <v:oval w14:anchorId="470582FD" id="Oval 214" o:spid="_x0000_s1029" style="position:absolute;margin-left:102.6pt;margin-top:486.2pt;width:18.75pt;height:18.8pt;z-index:251758592;visibility:visible;mso-wrap-style:square;mso-width-percent:0;mso-height-percent:0;mso-wrap-distance-left:9pt;mso-wrap-distance-top:0;mso-wrap-distance-right:9pt;mso-wrap-distance-bottom:0;mso-position-horizontal:absolute;mso-position-horizontal-relative:text;mso-position-vertical:absolute;mso-position-vertical-relative:text;mso-width-percent:0;mso-height-percent:0;mso-width-relative:margin;mso-height-relative:margin;v-text-anchor:top" o:gfxdata="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" fillcolor="white [3212]" strokecolor="black [3213]" strokeweight="1pt">
+                <v:stroke joinstyle="miter"/>
+                <v:textbox inset="0,0,0,0">
+                  <w:txbxContent>
+                    <w:p>
+                      <w:pPr>
+                        <w:jc w:val="center"/>
+                        <w:rPr>
+                          <w:color w:val="000000" w:themeColor="text1"/>
+                          <w:sz w:val="17"/>
+                          <w:szCs w:val="17"/>
+                          <w:vertAlign w:val="subscript"/>
+                        </w:rPr>
+                      </w:pPr>
+                    </w:p>
+                  </w:txbxContent>
+                </v:textbox>
+              </v:oval>
+            </w:pict>
+          </mc:Fallback>
+        </mc:AlternateContent>
+      </w:r>
+      <w:r>
+        <w:rPr>
+          <w:noProof/>
+        </w:rPr>
+        <mc:AlternateContent>
+          <mc:Choice Requires="wps">
+            <w:drawing>
+              <wp:anchor distT="0" distB="0" distL="114300" distR="114300" simplePos="0" relativeHeight="251756544" behindDoc="0" locked="0" layoutInCell="1" allowOverlap="1" wp14:anchorId="585DBA79" wp14:editId="1EC78F99">
+                <wp:simplePos x="0" y="0"/>
+                <wp:positionH relativeFrom="column">
+                  <wp:posOffset>1543050</wp:posOffset>
+                </wp:positionH>
+                <wp:positionV relativeFrom="paragraph">
+                  <wp:posOffset>5699760</wp:posOffset>
+                </wp:positionV>
+                <wp:extent cx="238125" cy="238760"/>
+                <wp:effectExtent l="0" t="0" r="28575" b="27940"/>
+                <wp:wrapNone/>
+                <wp:docPr id="213" name="Oval 213"/>
+                <wp:cNvGraphicFramePr/>
+                <a:graphic xmlns:a="http://schemas.openxmlformats.org/drawingml/2006/main">
+                  <a:graphicData uri="http://schemas.microsoft.com/office/word/2010/wordprocessingShape">
+                    <wps:wsp>
+                      <wps:cNvSpPr/>
+                      <wps:spPr>
+                        <a:xfrm>
+                          <a:off x="0" y="0"/>
+                          <a:ext cx="238125" cy="238760"/>
+                        </a:xfrm>
+                        <a:prstGeom prst="ellipse">
+                          <a:avLst/>
+                        </a:prstGeom>
+                        <a:solidFill>
+                          <a:schemeClr val="bg1"/>
+                        </a:solidFill>
+                        <a:ln>
+                          <a:solidFill>
+                            <a:schemeClr val="tx1"/>
+                          </a:solidFill>
+                        </a:ln>
+                      </wps:spPr>
+                      <wps:style>
+                        <a:lnRef idx="2">
+                          <a:schemeClr val="accent1">
+                            <a:shade val="50000"/>
+                          </a:schemeClr>
+                        </a:lnRef>
+                        <a:fillRef idx="1">
+                          <a:schemeClr val="accent1"/>
+                        </a:fillRef>
+                        <a:effectRef idx="0">
+                          <a:schemeClr val="accent1"/>
+                        </a:effectRef>
+                        <a:fontRef idx="minor">
+                          <a:schemeClr val="lt1"/>
+                        </a:fontRef>
+                      </wps:style>
+                      <wps:txbx>
+                        <w:txbxContent>
+                          <w:p>
+                            <w:pPr>
+                              <w:jc w:val="center"/>
+                              <w:rPr>
+                                <w:color w:val="000000" w:themeColor="text1"/>
+                                <w:sz w:val="17"/>
+                                <w:szCs w:val="17"/>
+                                <w:vertAlign w:val="subscript"/>
+                              </w:rPr>
+                            </w:pPr>
+                            <w:r>
+                              <w:rPr>
+                                <w:color w:val="000000" w:themeColor="text1"/>
+                                <w:sz w:val="17"/>
+                                <w:szCs w:val="17"/>
+                              </w:rPr>
+                              <w:t>K</w:t>
+                            </w:r>
+                            <w:r>
+                              <w:rPr>
+                                <w:color w:val="000000" w:themeColor="text1"/>
+                                <w:sz w:val="17"/>
+                                <w:szCs w:val="17"/>
+                                <w:vertAlign w:val="subscript"/>
+                              </w:rPr>
+                              <w:t>9,4</w:t>
+                            </w:r>
+                          </w:p>
+                        </w:txbxContent>
+                      </wps:txbx>
+                      <wps:bodyPr rot="0" spcFirstLastPara="0" vertOverflow="overflow" horzOverflow="overflow" vert="horz" wrap="square" lIns="0" tIns="0" rIns="0" bIns="0" numCol="1" spcCol="0" rtlCol="0" fromWordArt="0" anchor="t" anchorCtr="0" forceAA="0" compatLnSpc="1">
+                        <a:prstTxWarp prst="textNoShape">
+                          <a:avLst/>
+                        </a:prstTxWarp>
+                        <a:noAutofit/>
+                      </wps:bodyPr>
+                    </wps:wsp>
+                  </a:graphicData>
+                </a:graphic>
+                <wp14:sizeRelH relativeFrom="margin">
+                  <wp14:pctWidth>0</wp14:pctWidth>
+                </wp14:sizeRelH>
+                <wp14:sizeRelV relativeFrom="margin">
+                  <wp14:pctHeight>0</wp14:pctHeight>
+                </wp14:sizeRelV>
+              </wp:anchor>
+            </w:drawing>
+          </mc:Choice>
+          <mc:Fallback>
+            <w:pict>
+              <v:oval w14:anchorId="585DBA79" id="Oval 213" o:spid="_x0000_s1030" style="position:absolute;margin-left:121.5pt;margin-top:448.8pt;width:18.75pt;height:18.8pt;z-index:251756544;visibility:visible;mso-wrap-style:square;mso-width-percent:0;mso-height-percent:0;mso-wrap-distance-left:9pt;mso-wrap-distance-top:0;mso-wrap-distance-right:9pt;mso-wrap-distance-bottom:0;mso-position-horizontal:absolute;mso-position-horizontal-relative:text;mso-position-vertical:absolute;mso-position-vertical-relative:text;mso-width-percent:0;mso-height-percent:0;mso-width-relative:margin;mso-height-relative:margin;v-text-anchor:top" o:gfxdata="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" fillcolor="white [3212]" strokecolor="black [3213]" strokeweight="1pt">
+                <v:stroke joinstyle="miter"/>
+                <v:textbox inset="0,0,0,0">
+                  <w:txbxContent>
+                    <w:p>
+                      <w:pPr>
+                        <w:jc w:val="center"/>
+                        <w:rPr>
+                          <w:color w:val="000000" w:themeColor="text1"/>
+                          <w:sz w:val="17"/>
+                          <w:szCs w:val="17"/>
+                          <w:vertAlign w:val="subscript"/>
+                        </w:rPr>
+                      </w:pPr>
+                      <w:r>
+                        <w:rPr>
+                          <w:color w:val="000000" w:themeColor="text1"/>
+                          <w:sz w:val="17"/>
+                          <w:szCs w:val="17"/>
+                        </w:rPr>
+                        <w:t>K</w:t>
+                      </w:r>
+                      <w:r>
+                        <w:rPr>
+                          <w:color w:val="000000" w:themeColor="text1"/>
+                          <w:sz w:val="17"/>
+                          <w:szCs w:val="17"/>
+                          <w:vertAlign w:val="subscript"/>
+                        </w:rPr>
+                        <w:t>9,4</w:t>
+                      </w:r>
+                    </w:p>
+                  </w:txbxContent>
+                </v:textbox>
+              </v:oval>
+            </w:pict>
+          </mc:Fallback>
+        </mc:AlternateContent>
+      </w:r>
+      <w:r>
+        <w:rPr>
+          <w:noProof/>
+        </w:rPr>
+        <mc:AlternateContent>
+          <mc:Choice Requires="wps">
+            <w:drawing>
+              <wp:anchor distT="0" distB="0" distL="114300" distR="114300" simplePos="0" relativeHeight="251754496" behindDoc="0" locked="0" layoutInCell="1" allowOverlap="1" wp14:anchorId="68DC99AD" wp14:editId="72006B6B">
+                <wp:simplePos x="0" y="0"/>
+                <wp:positionH relativeFrom="column">
+                  <wp:posOffset>1781175</wp:posOffset>
+                </wp:positionH>
+                <wp:positionV relativeFrom="paragraph">
+                  <wp:posOffset>5223510</wp:posOffset>
+                </wp:positionV>
+                <wp:extent cx="238125" cy="238760"/>
+                <wp:effectExtent l="0" t="0" r="28575" b="27940"/>
+                <wp:wrapNone/>
+                <wp:docPr id="212" name="Oval 212"/>
+                <wp:cNvGraphicFramePr/>
+                <a:graphic xmlns:a="http://schemas.openxmlformats.org/drawingml/2006/main">
+                  <a:graphicData uri="http://schemas.microsoft.com/office/word/2010/wordprocessingShape">
+                    <wps:wsp>
+                      <wps:cNvSpPr/>
+                      <wps:spPr>
+                        <a:xfrm>
+                          <a:off x="0" y="0"/>
+                          <a:ext cx="238125" cy="238760"/>
+                        </a:xfrm>
+                        <a:prstGeom prst="ellipse">
+                          <a:avLst/>
+                        </a:prstGeom>
+                        <a:solidFill>
+                          <a:schemeClr val="bg1"/>
+                        </a:solidFill>
+                        <a:ln>
+                          <a:solidFill>
+                            <a:schemeClr val="tx1"/>
+                          </a:solidFill>
+                        </a:ln>
+                      </wps:spPr>
+                      <wps:style>
+                        <a:lnRef idx="2">
+                          <a:schemeClr val="accent1">
+                            <a:shade val="50000"/>
+                          </a:schemeClr>
+                        </a:lnRef>
+                        <a:fillRef idx="1">
+                          <a:schemeClr val="accent1"/>
+                        </a:fillRef>
+                        <a:effectRef idx="0">
+                          <a:schemeClr val="accent1"/>
+                        </a:effectRef>
+                        <a:fontRef idx="minor">
+                          <a:schemeClr val="lt1"/>
+                        </a:fontRef>
+                      </wps:style>
+                      <wps:txbx>
+                        <w:txbxContent>
+                          <w:p>
+                            <w:pPr>
+                              <w:jc w:val="center"/>
+                              <w:rPr>
+                                <w:color w:val="000000" w:themeColor="text1"/>
+                                <w:sz w:val="17"/>
+                                <w:szCs w:val="17"/>
+                                <w:vertAlign w:val="subscript"/>
+                              </w:rPr>
+                            </w:pPr>
+                            <w:r>
+                              <w:rPr>
+                                <w:color w:val="000000" w:themeColor="text1"/>
+                                <w:sz w:val="17"/>
+                                <w:szCs w:val="17"/>
+                              </w:rPr>
+                              <w:t>J</w:t>
+                            </w:r>
+                            <w:r>
+                              <w:rPr>
+                                <w:color w:val="000000" w:themeColor="text1"/>
+                                <w:sz w:val="17"/>
+                                <w:szCs w:val="17"/>
+                                <w:vertAlign w:val="subscript"/>
+                              </w:rPr>
+                              <w:t>8,4</w:t>
+                            </w:r>
+                          </w:p>
+                        </w:txbxContent>
+                      </wps:txbx>
+                      <wps:bodyPr rot="0" spcFirstLastPara="0" vertOverflow="overflow" horzOverflow="overflow" vert="horz" wrap="square" lIns="0" tIns="0" rIns="0" bIns="0" numCol="1" spcCol="0" rtlCol="0" fromWordArt="0" anchor="t" anchorCtr="0" forceAA="0" compatLnSpc="1">
+                        <a:prstTxWarp prst="textNoShape">
+                          <a:avLst/>
+                        </a:prstTxWarp>
+                        <a:noAutofit/>
+                      </wps:bodyPr>
+                    </wps:wsp>
+                  </a:graphicData>
+                </a:graphic>
+                <wp14:sizeRelH relativeFrom="margin">
+                  <wp14:pctWidth>0</wp14:pctWidth>
+                </wp14:sizeRelH>
+                <wp14:sizeRelV relativeFrom="margin">
+                  <wp14:pctHeight>0</wp14:pctHeight>
+                </wp14:sizeRelV>
+              </wp:anchor>
+            </w:drawing>
+          </mc:Choice>
+          <mc:Fallback>
+            <w:pict>
+              <v:oval w14:anchorId="68DC99AD" id="Oval 212" o:spid="_x0000_s1031" style="position:absolute;margin-left:140.25pt;margin-top:411.3pt;width:18.75pt;height:18.8pt;z-index:251754496;visibility:visible;mso-wrap-style:square;mso-width-percent:0;mso-height-percent:0;mso-wrap-distance-left:9pt;mso-wrap-distance-top:0;mso-wrap-distance-right:9pt;mso-wrap-distance-bottom:0;mso-position-horizontal:absolute;mso-position-horizontal-relative:text;mso-position-vertical:absolute;mso-position-vertical-relative:text;mso-width-percent:0;mso-height-percent:0;mso-width-relative:margin;mso-height-relative:margin;v-text-anchor:top" o:gfxdata="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" fillcolor="white [3212]" strokecolor="black [3213]" strokeweight="1pt">
+                <v:stroke joinstyle="miter"/>
+                <v:textbox inset="0,0,0,0">
+                  <w:txbxContent>
+                    <w:p>
+                      <w:pPr>
+                        <w:jc w:val="center"/>
+                        <w:rPr>
+                          <w:color w:val="000000" w:themeColor="text1"/>
+                          <w:sz w:val="17"/>
+                          <w:szCs w:val="17"/>
+                          <w:vertAlign w:val="subscript"/>
+                        </w:rPr>
+                      </w:pPr>
+                      <w:r>
+                        <w:rPr>
+                          <w:color w:val="000000" w:themeColor="text1"/>
+                          <w:sz w:val="17"/>
+                          <w:szCs w:val="17"/>
+                        </w:rPr>
+                        <w:t>J</w:t>
+                      </w:r>
+                      <w:r>
+                        <w:rPr>
+                          <w:color w:val="000000" w:themeColor="text1"/>
+                          <w:sz w:val="17"/>
+                          <w:szCs w:val="17"/>
+                          <w:vertAlign w:val="subscript"/>
+                        </w:rPr>
+                        <w:t>8,4</w:t>
+                      </w:r>
+                    </w:p>
+                  </w:txbxContent>
+                </v:textbox>
+              </v:oval>
+            </w:pict>
+          </mc:Fallback>
+        </mc:AlternateContent>
+      </w:r>
+      <w:r>
+        <w:rPr>
+          <w:noProof/>
+        </w:rPr>
+        <mc:AlternateContent>
+          <mc:Choice Requires="wps">
+            <w:drawing>
+              <wp:anchor distT="0" distB="0" distL="114300" distR="114300" simplePos="0" relativeHeight="251752448" behindDoc="0" locked="0" layoutInCell="1" allowOverlap="1" wp14:anchorId="1525E574" wp14:editId="69E05719">
+                <wp:simplePos x="0" y="0"/>
+                <wp:positionH relativeFrom="column">
+                  <wp:posOffset>2019300</wp:posOffset>
+                </wp:positionH>
+                <wp:positionV relativeFrom="paragraph">
+                  <wp:posOffset>4751070</wp:posOffset>
+                </wp:positionV>
+                <wp:extent cx="238125" cy="238760"/>
+                <wp:effectExtent l="0" t="0" r="28575" b="27940"/>
+                <wp:wrapNone/>
+                <wp:docPr id="211" name="Oval 211"/>
+                <wp:cNvGraphicFramePr/>
+                <a:graphic xmlns:a="http://schemas.openxmlformats.org/drawingml/2006/main">
+                  <a:graphicData uri="http://schemas.microsoft.com/office/word/2010/wordprocessingShape">
+                    <wps:wsp>
+                      <wps:cNvSpPr/>
+                      <wps:spPr>
+                        <a:xfrm>
+                          <a:off x="0" y="0"/>
+                          <a:ext cx="238125" cy="238760"/>
+                        </a:xfrm>
+                        <a:prstGeom prst="ellipse">
+                          <a:avLst/>
+                        </a:prstGeom>
+                        <a:solidFill>
+                          <a:schemeClr val="bg1"/>
+                        </a:solidFill>
+                        <a:ln>
+                          <a:solidFill>
+                            <a:schemeClr val="tx1"/>
+                          </a:solidFill>
+                        </a:ln>
+                      </wps:spPr>
+                      <wps:style>
+                        <a:lnRef idx="2">
+                          <a:schemeClr val="accent1">
+                            <a:shade val="50000"/>
+                          </a:schemeClr>
+                        </a:lnRef>
+                        <a:fillRef idx="1">
+                          <a:schemeClr val="accent1"/>
+                        </a:fillRef>
+                        <a:effectRef idx="0">
+                          <a:schemeClr val="accent1"/>
+                        </a:effectRef>
+                        <a:fontRef idx="minor">
+                          <a:schemeClr val="lt1"/>
+                        </a:fontRef>
+                      </wps:style>
+                      <wps:txbx>
+                        <w:txbxContent>
+                          <w:p>
+                            <w:pPr>
+                              <w:jc w:val="center"/>
+                              <w:rPr>
+                                <w:color w:val="000000" w:themeColor="text1"/>
+                                <w:sz w:val="17"/>
+                                <w:szCs w:val="17"/>
+                                <w:vertAlign w:val="subscript"/>
+                              </w:rPr>
+                            </w:pPr>
+                            <w:r>
+                              <w:rPr>
+                                <w:color w:val="000000" w:themeColor="text1"/>
+                                <w:sz w:val="17"/>
+                                <w:szCs w:val="17"/>
+                              </w:rPr>
+                              <w:t>H</w:t>
+                            </w:r>
+                            <w:r>
+                              <w:rPr>
+                                <w:color w:val="000000" w:themeColor="text1"/>
+                                <w:sz w:val="17"/>
+                                <w:szCs w:val="17"/>
+                                <w:vertAlign w:val="subscript"/>
+                              </w:rPr>
+                              <w:t>7,4</w:t>
+                            </w:r>
+                          </w:p>
+                        </w:txbxContent>
+                      </wps:txbx>
+                      <wps:bodyPr rot="0" spcFirstLastPara="0" vertOverflow="overflow" horzOverflow="overflow" vert="horz" wrap="square" lIns="0" tIns="0" rIns="0" bIns="0" numCol="1" spcCol="0" rtlCol="0" fromWordArt="0" anchor="t" anchorCtr="0" forceAA="0" compatLnSpc="1">
+                        <a:prstTxWarp prst="textNoShape">
+                          <a:avLst/>
+                        </a:prstTxWarp>
+                        <a:noAutofit/>
+                      </wps:bodyPr>
+                    </wps:wsp>
+                  </a:graphicData>
+                </a:graphic>
+                <wp14:sizeRelH relativeFrom="margin">
+                  <wp14:pctWidth>0</wp14:pctWidth>
+                </wp14:sizeRelH>
+                <wp14:sizeRelV relativeFrom="margin">
+                  <wp14:pctHeight>0</wp14:pctHeight>
+                </wp14:sizeRelV>
+              </wp:anchor>
+            </w:drawing>
+          </mc:Choice>
+          <mc:Fallback>
+            <w:pict>
+              <v:oval w14:anchorId="1525E574" id="Oval 211" o:spid="_x0000_s1032" style="position:absolute;margin-left:159pt;margin-top:374.1pt;width:18.75pt;height:18.8pt;z-index:251752448;visibility:visible;mso-wrap-style:square;mso-width-percent:0;mso-height-percent:0;mso-wrap-distance-left:9pt;mso-wrap-distance-top:0;mso-wrap-distance-right:9pt;mso-wrap-distance-bottom:0;mso-position-horizontal:absolute;mso-position-horizontal-relative:text;mso-position-vertical:absolute;mso-position-vertical-relative:text;mso-width-percent:0;mso-height-percent:0;mso-width-relative:margin;mso-height-relative:margin;v-text-anchor:top" o:gfxdata="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" fillcolor="white [3212]" strokecolor="black [3213]" strokeweight="1pt">
+                <v:stroke joinstyle="miter"/>
+                <v:textbox inset="0,0,0,0">
+                  <w:txbxContent>
+                    <w:p>
+                      <w:pPr>
+                        <w:jc w:val="center"/>
+                        <w:rPr>
+                          <w:color w:val="000000" w:themeColor="text1"/>
+                          <w:sz w:val="17"/>
+                          <w:szCs w:val="17"/>
+                          <w:vertAlign w:val="subscript"/>
+                        </w:rPr>
+                      </w:pPr>
+                      <w:r>
+                        <w:rPr>
+                          <w:color w:val="000000" w:themeColor="text1"/>
+                          <w:sz w:val="17"/>
+                          <w:szCs w:val="17"/>
+                        </w:rPr>
+                        <w:t>H</w:t>
+                      </w:r>
+                      <w:r>
+                        <w:rPr>
+                          <w:color w:val="000000" w:themeColor="text1"/>
+                          <w:sz w:val="17"/>
+                          <w:szCs w:val="17"/>
+                          <w:vertAlign w:val="subscript"/>
+                        </w:rPr>
+                        <w:t>7,4</w:t>
+                      </w:r>
+                    </w:p>
+                  </w:txbxContent>
+                </v:textbox>
+              </v:oval>
+            </w:pict>
+          </mc:Fallback>
+        </mc:AlternateContent>
+      </w:r>
+      <w:r>
+        <w:rPr>
+          <w:noProof/>
+        </w:rPr>
+        <mc:AlternateContent>
+          <mc:Choice Requires="wps">
+            <w:drawing>
+              <wp:anchor distT="0" distB="0" distL="114300" distR="114300" simplePos="0" relativeHeight="251750400" behindDoc="0" locked="0" layoutInCell="1" allowOverlap="1" wp14:anchorId="5E7A509E" wp14:editId="1573A4E1">
+                <wp:simplePos x="0" y="0"/>
+                <wp:positionH relativeFrom="column">
+                  <wp:posOffset>2496185</wp:posOffset>
+                </wp:positionH>
+                <wp:positionV relativeFrom="paragraph">
+                  <wp:posOffset>3798570</wp:posOffset>
+                </wp:positionV>
+                <wp:extent cx="238125" cy="238760"/>
+                <wp:effectExtent l="0" t="0" r="28575" b="27940"/>
+                <wp:wrapNone/>
+                <wp:docPr id="210" name="Oval 210"/>
+                <wp:cNvGraphicFramePr/>
+                <a:graphic xmlns:a="http://schemas.openxmlformats.org/drawingml/2006/main">
+                  <a:graphicData uri="http://schemas.microsoft.com/office/word/2010/wordprocessingShape">
+                    <wps:wsp>
+                      <wps:cNvSpPr/>
+                      <wps:spPr>
+                        <a:xfrm>
+                          <a:off x="0" y="0"/>
+                          <a:ext cx="238125" cy="238760"/>
+                        </a:xfrm>
+                        <a:prstGeom prst="ellipse">
+                          <a:avLst/>
+                        </a:prstGeom>
+                        <a:solidFill>
+                          <a:schemeClr val="bg1"/>
+                        </a:solidFill>
+                        <a:ln>
+                          <a:solidFill>
+                            <a:schemeClr val="tx1"/>
+                          </a:solidFill>
+                        </a:ln>
+                      </wps:spPr>
+                      <wps:style>
+                        <a:lnRef idx="2">
+                          <a:schemeClr val="accent1">
+                            <a:shade val="50000"/>
+                          </a:schemeClr>
+                        </a:lnRef>
+                        <a:fillRef idx="1">
+                          <a:schemeClr val="accent1"/>
+                        </a:fillRef>
+                        <a:effectRef idx="0">
+                          <a:schemeClr val="accent1"/>
+                        </a:effectRef>
+                        <a:fontRef idx="minor">
+                          <a:schemeClr val="lt1"/>
+                        </a:fontRef>
+                      </wps:style>
+                      <wps:txbx>
+                        <w:txbxContent>
+                          <w:p>
+                            <w:pPr>
+                              <w:rPr>
+                                <w:color w:val="000000" w:themeColor="text1"/>
+                                <w:sz w:val="16"/>
+                                <w:szCs w:val="16"/>
+                                <w:vertAlign w:val="subscript"/>
+                              </w:rPr>
+                            </w:pPr>
+                          </w:p>
+                        </w:txbxContent>
+                      </wps:txbx>
+                      <wps:bodyPr rot="0" spcFirstLastPara="0" vertOverflow="overflow" horzOverflow="overflow" vert="horz" wrap="square" lIns="0" tIns="0" rIns="0" bIns="0" numCol="1" spcCol="0" rtlCol="0" fromWordArt="0" anchor="t" anchorCtr="0" forceAA="0" compatLnSpc="1">
+                        <a:prstTxWarp prst="textNoShape">
+                          <a:avLst/>
+                        </a:prstTxWarp>
+                        <a:noAutofit/>
+                      </wps:bodyPr>
+                    </wps:wsp>
+                  </a:graphicData>
+                </a:graphic>
+                <wp14:sizeRelH relativeFrom="margin">
+                  <wp14:pctWidth>0</wp14:pctWidth>
+                </wp14:sizeRelH>
+                <wp14:sizeRelV relativeFrom="margin">
+                  <wp14:pctHeight>0</wp14:pctHeight>
+                </wp14:sizeRelV>
+              </wp:anchor>
+            </w:drawing>
+          </mc:Choice>
+          <mc:Fallback>
+            <w:pict>
+              <v:oval w14:anchorId="5E7A509E" id="Oval 210" o:spid="_x0000_s1033" style="position:absolute;margin-left:196.55pt;margin-top:299.1pt;width:18.75pt;height:18.8pt;z-index:251750400;visibility:visible;mso-wrap-style:square;mso-width-percent:0;mso-height-percent:0;mso-wrap-distance-left:9pt;mso-wrap-distance-top:0;mso-wrap-distance-right:9pt;mso-wrap-distance-bottom:0;mso-position-horizontal:absolute;mso-position-horizontal-relative:text;mso-position-vertical:absolute;mso-position-vertical-relative:text;mso-width-percent:0;mso-height-percent:0;mso-width-relative:margin;mso-height-relative:margin;v-text-anchor:top" o:gfxdata="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" fillcolor="white [3212]" strokecolor="black [3213]" strokeweight="1pt">
+                <v:stroke joinstyle="miter"/>
+                <v:textbox inset="0,0,0,0">
+                  <w:txbxContent>
+                    <w:p>
+                      <w:pPr>
+                        <w:rPr>
+                          <w:color w:val="000000" w:themeColor="text1"/>
+                          <w:sz w:val="16"/>
+                          <w:szCs w:val="16"/>
+                          <w:vertAlign w:val="subscript"/>
+                        </w:rPr>
+                      </w:pPr>
+                    </w:p>
+                  </w:txbxContent>
+                </v:textbox>
+              </v:oval>
+            </w:pict>
+          </mc:Fallback>
+        </mc:AlternateContent>
+      </w:r>
+      <w:r>
+        <w:rPr>
+          <w:noProof/>
+        </w:rPr>
+        <mc:AlternateContent>
+          <mc:Choice Requires="wps">
+            <w:drawing>
+              <wp:anchor distT="0" distB="0" distL="114300" distR="114300" simplePos="0" relativeHeight="251748352" behindDoc="0" locked="0" layoutInCell="1" allowOverlap="1" wp14:anchorId="1088F94C" wp14:editId="71D09CDE">
+                <wp:simplePos x="0" y="0"/>
+                <wp:positionH relativeFrom="column">
+                  <wp:posOffset>1062990</wp:posOffset>
+                </wp:positionH>
+                <wp:positionV relativeFrom="paragraph">
+                  <wp:posOffset>5224780</wp:posOffset>
+                </wp:positionV>
+                <wp:extent cx="238125" cy="238760"/>
+                <wp:effectExtent l="0" t="0" r="28575" b="27940"/>
+                <wp:wrapNone/>
+                <wp:docPr id="209" name="Oval 209"/>
+                <wp:cNvGraphicFramePr/>
+                <a:graphic xmlns:a="http://schemas.openxmlformats.org/drawingml/2006/main">
+                  <a:graphicData uri="http://schemas.microsoft.com/office/word/2010/wordprocessingShape">
+                    <wps:wsp>
+                      <wps:cNvSpPr/>
+                      <wps:spPr>
+                        <a:xfrm>
+                          <a:off x="0" y="0"/>
+                          <a:ext cx="238125" cy="238760"/>
+                        </a:xfrm>
+                        <a:prstGeom prst="ellipse">
+                          <a:avLst/>
+                        </a:prstGeom>
+                        <a:solidFill>
+                          <a:schemeClr val="bg1"/>
+                        </a:solidFill>
+                        <a:ln>
+                          <a:solidFill>
+                            <a:schemeClr val="tx1"/>
+                          </a:solidFill>
+                        </a:ln>
+                      </wps:spPr>
+                      <wps:style>
+                        <a:lnRef idx="2">
+                          <a:schemeClr val="accent1">
+                            <a:shade val="50000"/>
+                          </a:schemeClr>
+                        </a:lnRef>
+                        <a:fillRef idx="1">
+                          <a:schemeClr val="accent1"/>
+                        </a:fillRef>
+                        <a:effectRef idx="0">
+                          <a:schemeClr val="accent1"/>
+                        </a:effectRef>
+                        <a:fontRef idx="minor">
+                          <a:schemeClr val="lt1"/>
+                        </a:fontRef>
+                      </wps:style>
+                      <wps:txbx>
+                        <w:txbxContent>
+                          <w:p>
+                            <w:pPr>
+                              <w:rPr>
+                                <w:color w:val="000000" w:themeColor="text1"/>
+                                <w:sz w:val="17"/>
+                                <w:szCs w:val="17"/>
+                                <w:vertAlign w:val="subscript"/>
+                              </w:rPr>
+                            </w:pPr>
+                          </w:p>
+                        </w:txbxContent>
+                      </wps:txbx>
+                      <wps:bodyPr rot="0" spcFirstLastPara="0" vertOverflow="overflow" horzOverflow="overflow" vert="horz" wrap="square" lIns="0" tIns="0" rIns="0" bIns="0" numCol="1" spcCol="0" rtlCol="0" fromWordArt="0" anchor="t" anchorCtr="0" forceAA="0" compatLnSpc="1">
+                        <a:prstTxWarp prst="textNoShape">
+                          <a:avLst/>
+                        </a:prstTxWarp>
+                        <a:noAutofit/>
+                      </wps:bodyPr>
+                    </wps:wsp>
+                  </a:graphicData>
+                </a:graphic>
+                <wp14:sizeRelH relativeFrom="margin">
+                  <wp14:pctWidth>0</wp14:pctWidth>
+                </wp14:sizeRelH>
+                <wp14:sizeRelV relativeFrom="margin">
+                  <wp14:pctHeight>0</wp14:pctHeight>
+                </wp14:sizeRelV>
+              </wp:anchor>
+            </w:drawing>
+          </mc:Choice>
+          <mc:Fallback>
+            <w:pict>
+              <v:oval w14:anchorId="1088F94C" id="Oval 209" o:spid="_x0000_s1034" style="position:absolute;margin-left:83.7pt;margin-top:411.4pt;width:18.75pt;height:18.8pt;z-index:251748352;visibility:visible;mso-wrap-style:square;mso-width-percent:0;mso-height-percent:0;mso-wrap-distance-left:9pt;mso-wrap-distance-top:0;mso-wrap-distance-right:9pt;mso-wrap-distance-bottom:0;mso-position-horizontal:absolute;mso-position-horizontal-relative:text;mso-position-vertical:absolute;mso-position-vertical-relative:text;mso-width-percent:0;mso-height-percent:0;mso-width-relative:margin;mso-height-relative:margin;v-text-anchor:top" o:gfxdata="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" fillcolor="white [3212]" strokecolor="black [3213]" strokeweight="1pt">
+                <v:stroke joinstyle="miter"/>
+                <v:textbox inset="0,0,0,0">
+                  <w:txbxContent>
+                    <w:p>
+                      <w:pPr>
+                        <w:rPr>
+                          <w:color w:val="000000" w:themeColor="text1"/>
+                          <w:sz w:val="17"/>
+                          <w:szCs w:val="17"/>
+                          <w:vertAlign w:val="subscript"/>
+                        </w:rPr>
+                      </w:pPr>
+                    </w:p>
+                  </w:txbxContent>
+                </v:textbox>
+              </v:oval>
+            </w:pict>
+          </mc:Fallback>
+        </mc:AlternateContent>
+      </w:r>
+      <w:r>
+        <w:rPr>
+          <w:noProof/>
+        </w:rPr>
+        <mc:AlternateContent>
+          <mc:Choice Requires="wps">
+            <w:drawing>
+              <wp:anchor distT="0" distB="0" distL="114300" distR="114300" simplePos="0" relativeHeight="251746304" behindDoc="0" locked="0" layoutInCell="1" allowOverlap="1" wp14:anchorId="6B1EDCB1" wp14:editId="1A056FCF">
+                <wp:simplePos x="0" y="0"/>
+                <wp:positionH relativeFrom="column">
+                  <wp:posOffset>1303655</wp:posOffset>
+                </wp:positionH>
+                <wp:positionV relativeFrom="paragraph">
+                  <wp:posOffset>4749800</wp:posOffset>
+                </wp:positionV>
+                <wp:extent cx="238125" cy="238760"/>
+                <wp:effectExtent l="0" t="0" r="28575" b="27940"/>
+                <wp:wrapNone/>
+                <wp:docPr id="208" name="Oval 208"/>
+                <wp:cNvGraphicFramePr/>
+                <a:graphic xmlns:a="http://schemas.openxmlformats.org/drawingml/2006/main">
+                  <a:graphicData uri="http://schemas.microsoft.com/office/word/2010/wordprocessingShape">
+                    <wps:wsp>
+                      <wps:cNvSpPr/>
+                      <wps:spPr>
+                        <a:xfrm>
+                          <a:off x="0" y="0"/>
+                          <a:ext cx="238125" cy="238760"/>
+                        </a:xfrm>
+                        <a:prstGeom prst="ellipse">
+                          <a:avLst/>
+                        </a:prstGeom>
+                        <a:solidFill>
+                          <a:schemeClr val="bg1"/>
+                        </a:solidFill>
+                        <a:ln>
+                          <a:solidFill>
+                            <a:schemeClr val="tx1"/>
+                          </a:solidFill>
+                        </a:ln>
+                      </wps:spPr>
+                      <wps:style>
+                        <a:lnRef idx="2">
+                          <a:schemeClr val="accent1">
+                            <a:shade val="50000"/>
+                          </a:schemeClr>
+                        </a:lnRef>
+                        <a:fillRef idx="1">
+                          <a:schemeClr val="accent1"/>
+                        </a:fillRef>
+                        <a:effectRef idx="0">
+                          <a:schemeClr val="accent1"/>
+                        </a:effectRef>
+                        <a:fontRef idx="minor">
+                          <a:schemeClr val="lt1"/>
+                        </a:fontRef>
+                      </wps:style>
+                      <wps:txbx>
+                        <w:txbxContent>
+                          <w:p>
+                            <w:pPr>
+                              <w:jc w:val="center"/>
+                              <w:rPr>
+                                <w:color w:val="000000" w:themeColor="text1"/>
+                                <w:sz w:val="17"/>
+                                <w:szCs w:val="17"/>
+                                <w:vertAlign w:val="subscript"/>
+                              </w:rPr>
+                            </w:pPr>
+                            <w:r>
+                              <w:rPr>
+                                <w:color w:val="000000" w:themeColor="text1"/>
+                                <w:sz w:val="17"/>
+                                <w:szCs w:val="17"/>
+                              </w:rPr>
+                              <w:t>F</w:t>
+                            </w:r>
+                            <w:r>
+                              <w:rPr>
+                                <w:color w:val="000000" w:themeColor="text1"/>
+                                <w:sz w:val="17"/>
+                                <w:szCs w:val="17"/>
+                                <w:vertAlign w:val="subscript"/>
+                              </w:rPr>
+                              <w:t>5,2</w:t>
+                            </w:r>
+                          </w:p>
+                        </w:txbxContent>
+                      </wps:txbx>
+                      <wps:bodyPr rot="0" spcFirstLastPara="0" vertOverflow="overflow" horzOverflow="overflow" vert="horz" wrap="square" lIns="0" tIns="0" rIns="0" bIns="0" numCol="1" spcCol="0" rtlCol="0" fromWordArt="0" anchor="t" anchorCtr="0" forceAA="0" compatLnSpc="1">
+                        <a:prstTxWarp prst="textNoShape">
+                          <a:avLst/>
+                        </a:prstTxWarp>
+                        <a:noAutofit/>
+                      </wps:bodyPr>
+                    </wps:wsp>
+                  </a:graphicData>
+                </a:graphic>
+                <wp14:sizeRelH relativeFrom="margin">
+                  <wp14:pctWidth>0</wp14:pctWidth>
+                </wp14:sizeRelH>
+                <wp14:sizeRelV relativeFrom="margin">
+                  <wp14:pctHeight>0</wp14:pctHeight>
+                </wp14:sizeRelV>
+              </wp:anchor>
+            </w:drawing>
+          </mc:Choice>
+          <mc:Fallback>
+            <w:pict>
+              <v:oval w14:anchorId="6B1EDCB1" id="Oval 208" o:spid="_x0000_s1035" style="position:absolute;margin-left:102.65pt;margin-top:374pt;width:18.75pt;height:18.8pt;z-index:251746304;visibility:visible;mso-wrap-style:square;mso-width-percent:0;mso-height-percent:0;mso-wrap-distance-left:9pt;mso-wrap-distance-top:0;mso-wrap-distance-right:9pt;mso-wrap-distance-bottom:0;mso-position-horizontal:absolute;mso-position-horizontal-relative:text;mso-position-vertical:absolute;mso-position-vertical-relative:text;mso-width-percent:0;mso-height-percent:0;mso-width-relative:margin;mso-height-relative:margin;v-text-anchor:top" o:gfxdata="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" fillcolor="white [3212]" strokecolor="black [3213]" strokeweight="1pt">
+                <v:stroke joinstyle="miter"/>
+                <v:textbox inset="0,0,0,0">
+                  <w:txbxContent>
+                    <w:p>
+                      <w:pPr>
+                        <w:jc w:val="center"/>
+                        <w:rPr>
+                          <w:color w:val="000000" w:themeColor="text1"/>
+                          <w:sz w:val="17"/>
+                          <w:szCs w:val="17"/>
+                          <w:vertAlign w:val="subscript"/>
+                        </w:rPr>
+                      </w:pPr>
+                      <w:r>
+                        <w:rPr>
+                          <w:color w:val="000000" w:themeColor="text1"/>
+                          <w:sz w:val="17"/>
+                          <w:szCs w:val="17"/>
+                        </w:rPr>
+                        <w:t>F</w:t>
+                      </w:r>
+                      <w:r>
+                        <w:rPr>
+                          <w:color w:val="000000" w:themeColor="text1"/>
+                          <w:sz w:val="17"/>
+                          <w:szCs w:val="17"/>
+                          <w:vertAlign w:val="subscript"/>
+                        </w:rPr>
+                        <w:t>5,2</w:t>
+                      </w:r>
+                    </w:p>
+                  </w:txbxContent>
+                </v:textbox>
+              </v:oval>
+            </w:pict>
+          </mc:Fallback>
+        </mc:AlternateContent>
+      </w:r>
+      <w:r>
+        <w:rPr>
+          <w:noProof/>
+        </w:rPr>
+        <mc:AlternateContent>
+          <mc:Choice Requires="wps">
+            <w:drawing>
+              <wp:anchor distT="0" distB="0" distL="114300" distR="114300" simplePos="0" relativeHeight="251744256" behindDoc="0" locked="0" layoutInCell="1" allowOverlap="1" wp14:anchorId="5D9F1544" wp14:editId="3AFFACF7">
+                <wp:simplePos x="0" y="0"/>
+                <wp:positionH relativeFrom="column">
+                  <wp:posOffset>1541145</wp:posOffset>
+                </wp:positionH>
+                <wp:positionV relativeFrom="paragraph">
+                  <wp:posOffset>4274820</wp:posOffset>
+                </wp:positionV>
+                <wp:extent cx="238125" cy="238760"/>
+                <wp:effectExtent l="0" t="0" r="28575" b="27940"/>
+                <wp:wrapNone/>
+                <wp:docPr id="207" name="Oval 207"/>
+                <wp:cNvGraphicFramePr/>
+                <a:graphic xmlns:a="http://schemas.openxmlformats.org/drawingml/2006/main">
+                  <a:graphicData uri="http://schemas.microsoft.com/office/word/2010/wordprocessingShape">
+                    <wps:wsp>
+                      <wps:cNvSpPr/>
+                      <wps:spPr>
+                        <a:xfrm>
+                          <a:off x="0" y="0"/>
+                          <a:ext cx="238125" cy="238760"/>
+                        </a:xfrm>
+                        <a:prstGeom prst="ellipse">
+                          <a:avLst/>
+                        </a:prstGeom>
+                        <a:solidFill>
+                          <a:schemeClr val="bg1"/>
+                        </a:solidFill>
+                        <a:ln>
+                          <a:solidFill>
+                            <a:schemeClr val="tx1"/>
+                          </a:solidFill>
+                        </a:ln>
+                      </wps:spPr>
+                      <wps:style>
+                        <a:lnRef idx="2">
+                          <a:schemeClr val="accent1">
+                            <a:shade val="50000"/>
+                          </a:schemeClr>
+                        </a:lnRef>
+                        <a:fillRef idx="1">
+                          <a:schemeClr val="accent1"/>
+                        </a:fillRef>
+                        <a:effectRef idx="0">
+                          <a:schemeClr val="accent1"/>
+                        </a:effectRef>
+                        <a:fontRef idx="minor">
+                          <a:schemeClr val="lt1"/>
+                        </a:fontRef>
+                      </wps:style>
+                      <wps:txbx>
+                        <w:txbxContent>
+                          <w:p>
+                            <w:pPr>
+                              <w:jc w:val="center"/>
+                              <w:rPr>
+                                <w:color w:val="000000" w:themeColor="text1"/>
+                                <w:sz w:val="17"/>
+                                <w:szCs w:val="17"/>
+                                <w:vertAlign w:val="subscript"/>
+                              </w:rPr>
+                            </w:pPr>
+                            <w:r>
+                              <w:rPr>
+                                <w:color w:val="000000" w:themeColor="text1"/>
+                                <w:sz w:val="17"/>
+                                <w:szCs w:val="17"/>
+                              </w:rPr>
+                              <w:t>E</w:t>
+                            </w:r>
+                            <w:r>
+                              <w:rPr>
+                                <w:color w:val="000000" w:themeColor="text1"/>
+                                <w:sz w:val="17"/>
+                                <w:szCs w:val="17"/>
+                                <w:vertAlign w:val="subscript"/>
+                              </w:rPr>
+                              <w:t>4,2</w:t>
+                            </w:r>
+                          </w:p>
+                        </w:txbxContent>
+                      </wps:txbx>
+                      <wps:bodyPr rot="0" spcFirstLastPara="0" vertOverflow="overflow" horzOverflow="overflow" vert="horz" wrap="square" lIns="0" tIns="0" rIns="0" bIns="0" numCol="1" spcCol="0" rtlCol="0" fromWordArt="0" anchor="t" anchorCtr="0" forceAA="0" compatLnSpc="1">
+                        <a:prstTxWarp prst="textNoShape">
+                          <a:avLst/>
+                        </a:prstTxWarp>
+                        <a:noAutofit/>
+                      </wps:bodyPr>
+                    </wps:wsp>
+                  </a:graphicData>
+                </a:graphic>
+                <wp14:sizeRelH relativeFrom="margin">
+                  <wp14:pctWidth>0</wp14:pctWidth>
+                </wp14:sizeRelH>
+                <wp14:sizeRelV relativeFrom="margin">
+                  <wp14:pctHeight>0</wp14:pctHeight>
+                </wp14:sizeRelV>
+              </wp:anchor>
+            </w:drawing>
+          </mc:Choice>
+          <mc:Fallback>
+            <w:pict>
+              <v:oval w14:anchorId="5D9F1544" id="Oval 207" o:spid="_x0000_s1036" style="position:absolute;margin-left:121.35pt;margin-top:336.6pt;width:18.75pt;height:18.8pt;z-index:251744256;visibility:visible;mso-wrap-style:square;mso-width-percent:0;mso-height-percent:0;mso-wrap-distance-left:9pt;mso-wrap-distance-top:0;mso-wrap-distance-right:9pt;mso-wrap-distance-bottom:0;mso-position-horizontal:absolute;mso-position-horizontal-relative:text;mso-position-vertical:absolute;mso-position-vertical-relative:text;mso-width-percent:0;mso-height-percent:0;mso-width-relative:margin;mso-height-relative:margin;v-text-anchor:top" o:gfxdata="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" fillcolor="white [3212]" strokecolor="black [3213]" strokeweight="1pt">
+                <v:stroke joinstyle="miter"/>
+                <v:textbox inset="0,0,0,0">
+                  <w:txbxContent>
+                    <w:p>
+                      <w:pPr>
+                        <w:jc w:val="center"/>
+                        <w:rPr>
+                          <w:color w:val="000000" w:themeColor="text1"/>
+                          <w:sz w:val="17"/>
+                          <w:szCs w:val="17"/>
+                          <w:vertAlign w:val="subscript"/>
+                        </w:rPr>
+                      </w:pPr>
+                      <w:r>
+                        <w:rPr>
+                          <w:color w:val="000000" w:themeColor="text1"/>
+                          <w:sz w:val="17"/>
+                          <w:szCs w:val="17"/>
+                        </w:rPr>
+                        <w:t>E</w:t>
+                      </w:r>
+                      <w:r>
+                        <w:rPr>
+                          <w:color w:val="000000" w:themeColor="text1"/>
+                          <w:sz w:val="17"/>
+                          <w:szCs w:val="17"/>
+                          <w:vertAlign w:val="subscript"/>
+                        </w:rPr>
+                        <w:t>4,2</w:t>
+                      </w:r>
+                    </w:p>
+                  </w:txbxContent>
+                </v:textbox>
+              </v:oval>
+            </w:pict>
+          </mc:Fallback>
+        </mc:AlternateContent>
+      </w:r>
+      <w:r>
+        <w:rPr>
+          <w:noProof/>
+        </w:rPr>
+        <mc:AlternateContent>
+          <mc:Choice Requires="wps">
+            <w:drawing>
+              <wp:anchor distT="0" distB="0" distL="114300" distR="114300" simplePos="0" relativeHeight="251742208" behindDoc="0" locked="0" layoutInCell="1" allowOverlap="1" wp14:anchorId="3182FA59" wp14:editId="08CB0882">
+                <wp:simplePos x="0" y="0"/>
+                <wp:positionH relativeFrom="column">
+                  <wp:posOffset>1779270</wp:posOffset>
+                </wp:positionH>
+                <wp:positionV relativeFrom="paragraph">
+                  <wp:posOffset>3799840</wp:posOffset>
+                </wp:positionV>
+                <wp:extent cx="238125" cy="238760"/>
+                <wp:effectExtent l="0" t="0" r="28575" b="27940"/>
+                <wp:wrapNone/>
+                <wp:docPr id="206" name="Oval 206"/>
+                <wp:cNvGraphicFramePr/>
+                <a:graphic xmlns:a="http://schemas.openxmlformats.org/drawingml/2006/main">
+                  <a:graphicData uri="http://schemas.microsoft.com/office/word/2010/wordprocessingShape">
+                    <wps:wsp>
+                      <wps:cNvSpPr/>
+                      <wps:spPr>
+                        <a:xfrm>
+                          <a:off x="0" y="0"/>
+                          <a:ext cx="238125" cy="238760"/>
+                        </a:xfrm>
+                        <a:prstGeom prst="ellipse">
+                          <a:avLst/>
+                        </a:prstGeom>
+                        <a:solidFill>
+                          <a:schemeClr val="bg1"/>
+                        </a:solidFill>
+                        <a:ln>
+                          <a:solidFill>
+                            <a:schemeClr val="tx1"/>
+                          </a:solidFill>
+                        </a:ln>
+                      </wps:spPr>
+                      <wps:style>
+                        <a:lnRef idx="2">
+                          <a:schemeClr val="accent1">
+                            <a:shade val="50000"/>
+                          </a:schemeClr>
+                        </a:lnRef>
+                        <a:fillRef idx="1">
+                          <a:schemeClr val="accent1"/>
+                        </a:fillRef>
+                        <a:effectRef idx="0">
+                          <a:schemeClr val="accent1"/>
+                        </a:effectRef>
+                        <a:fontRef idx="minor">
+                          <a:schemeClr val="lt1"/>
+                        </a:fontRef>
+                      </wps:style>
+                      <wps:txbx>
+                        <w:txbxContent>
+                          <w:p>
+                            <w:pPr>
+                              <w:rPr>
+                                <w:color w:val="000000" w:themeColor="text1"/>
+                                <w:sz w:val="17"/>
+                                <w:szCs w:val="17"/>
+                                <w:vertAlign w:val="subscript"/>
+                              </w:rPr>
+                            </w:pPr>
+                            <w:r>
+                              <w:rPr>
+                                <w:color w:val="000000" w:themeColor="text1"/>
+                                <w:sz w:val="17"/>
+                                <w:szCs w:val="17"/>
+                              </w:rPr>
+                              <w:t>B</w:t>
+                            </w:r>
+                            <w:r>
+                              <w:rPr>
+                                <w:color w:val="000000" w:themeColor="text1"/>
+                                <w:sz w:val="17"/>
+                                <w:szCs w:val="17"/>
+                                <w:vertAlign w:val="subscript"/>
+                              </w:rPr>
+                              <w:t>3,2</w:t>
+                            </w:r>
+                          </w:p>
+                        </w:txbxContent>
+                      </wps:txbx>
+                      <wps:bodyPr rot="0" spcFirstLastPara="0" vertOverflow="overflow" horzOverflow="overflow" vert="horz" wrap="square" lIns="0" tIns="0" rIns="0" bIns="0" numCol="1" spcCol="0" rtlCol="0" fromWordArt="0" anchor="t" anchorCtr="0" forceAA="0" compatLnSpc="1">
+                        <a:prstTxWarp prst="textNoShape">
+                          <a:avLst/>
+                        </a:prstTxWarp>
+                        <a:noAutofit/>
+                      </wps:bodyPr>
+                    </wps:wsp>
+                  </a:graphicData>
+                </a:graphic>
+                <wp14:sizeRelH relativeFrom="margin">
+                  <wp14:pctWidth>0</wp14:pctWidth>
+                </wp14:sizeRelH>
+                <wp14:sizeRelV relativeFrom="margin">
+                  <wp14:pctHeight>0</wp14:pctHeight>
+                </wp14:sizeRelV>
+              </wp:anchor>
+            </w:drawing>
+          </mc:Choice>
+          <mc:Fallback>
+            <w:pict>
+              <v:oval w14:anchorId="3182FA59" id="Oval 206" o:spid="_x0000_s1037" style="position:absolute;margin-left:140.1pt;margin-top:299.2pt;width:18.75pt;height:18.8pt;z-index:251742208;visibility:visible;mso-wrap-style:square;mso-width-percent:0;mso-height-percent:0;mso-wrap-distance-left:9pt;mso-wrap-distance-top:0;mso-wrap-distance-right:9pt;mso-wrap-distance-bottom:0;mso-position-horizontal:absolute;mso-position-horizontal-relative:text;mso-position-vertical:absolute;mso-position-vertical-relative:text;mso-width-percent:0;mso-height-percent:0;mso-width-relative:margin;mso-height-relative:margin;v-text-anchor:top" o:gfxdata="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" fillcolor="white [3212]" strokecolor="black [3213]" strokeweight="1pt">
+                <v:stroke joinstyle="miter"/>
+                <v:textbox inset="0,0,0,0">
+                  <w:txbxContent>
+                    <w:p>
+                      <w:pPr>
+                        <w:rPr>
+                          <w:color w:val="000000" w:themeColor="text1"/>
+                          <w:sz w:val="17"/>
+                          <w:szCs w:val="17"/>
+                          <w:vertAlign w:val="subscript"/>
+                        </w:rPr>
+                      </w:pPr>
+                      <w:r>
+                        <w:rPr>
+                          <w:color w:val="000000" w:themeColor="text1"/>
+                          <w:sz w:val="17"/>
+                          <w:szCs w:val="17"/>
+                        </w:rPr>
+                        <w:t>B</w:t>
+                      </w:r>
+                      <w:r>
+                        <w:rPr>
+                          <w:color w:val="000000" w:themeColor="text1"/>
+                          <w:sz w:val="17"/>
+                          <w:szCs w:val="17"/>
+                          <w:vertAlign w:val="subscript"/>
+                        </w:rPr>
+                        <w:t>3,2</w:t>
+                      </w:r>
+                    </w:p>
+                  </w:txbxContent>
+                </v:textbox>
+              </v:oval>
+            </w:pict>
+          </mc:Fallback>
+        </mc:AlternateContent>
+      </w:r>
+      <w:r>
+        <w:rPr>
+          <w:noProof/>
+        </w:rPr>
+        <mc:AlternateContent>
+          <mc:Choice Requires="wps">
+            <w:drawing>
+              <wp:anchor distT="0" distB="0" distL="114300" distR="114300" simplePos="0" relativeHeight="251740160" behindDoc="0" locked="0" layoutInCell="1" allowOverlap="1" wp14:anchorId="3057570B" wp14:editId="21B31CEF">
+                <wp:simplePos x="0" y="0"/>
+                <wp:positionH relativeFrom="column">
+                  <wp:posOffset>2017395</wp:posOffset>
+                </wp:positionH>
+                <wp:positionV relativeFrom="paragraph">
+                  <wp:posOffset>3324860</wp:posOffset>
+                </wp:positionV>
+                <wp:extent cx="238125" cy="238760"/>
+                <wp:effectExtent l="0" t="0" r="28575" b="27940"/>
+                <wp:wrapNone/>
+                <wp:docPr id="205" name="Oval 205"/>
+                <wp:cNvGraphicFramePr/>
+                <a:graphic xmlns:a="http://schemas.openxmlformats.org/drawingml/2006/main">
+                  <a:graphicData uri="http://schemas.microsoft.com/office/word/2010/wordprocessingShape">
+                    <wps:wsp>
+                      <wps:cNvSpPr/>
+                      <wps:spPr>
+                        <a:xfrm>
+                          <a:off x="0" y="0"/>
+                          <a:ext cx="238125" cy="238760"/>
+                        </a:xfrm>
+                        <a:prstGeom prst="ellipse">
+                          <a:avLst/>
+                        </a:prstGeom>
+                        <a:solidFill>
+                          <a:schemeClr val="bg1"/>
+                        </a:solidFill>
+                        <a:ln>
+                          <a:solidFill>
+                            <a:schemeClr val="tx1"/>
+                          </a:solidFill>
+                        </a:ln>
+                      </wps:spPr>
+                      <wps:style>
+                        <a:lnRef idx="2">
+                          <a:schemeClr val="accent1">
+                            <a:shade val="50000"/>
+                          </a:schemeClr>
+                        </a:lnRef>
+                        <a:fillRef idx="1">
+                          <a:schemeClr val="accent1"/>
+                        </a:fillRef>
+                        <a:effectRef idx="0">
+                          <a:schemeClr val="accent1"/>
+                        </a:effectRef>
+                        <a:fontRef idx="minor">
+                          <a:schemeClr val="lt1"/>
+                        </a:fontRef>
+                      </wps:style>
+                      <wps:txbx>
+                        <w:txbxContent>
+                          <w:p>
+                            <w:pPr>
+                              <w:rPr>
+                                <w:color w:val="000000" w:themeColor="text1"/>
+                                <w:sz w:val="17"/>
+                                <w:szCs w:val="17"/>
+                                <w:vertAlign w:val="subscript"/>
+                              </w:rPr>
+                            </w:pPr>
+                            <w:r>
+                              <w:rPr>
+                                <w:color w:val="000000" w:themeColor="text1"/>
+                                <w:sz w:val="17"/>
+                                <w:szCs w:val="17"/>
+                              </w:rPr>
+                              <w:t>C</w:t>
+                            </w:r>
+                            <w:r>
+                              <w:rPr>
+                                <w:color w:val="000000" w:themeColor="text1"/>
+                                <w:sz w:val="17"/>
+                                <w:szCs w:val="17"/>
+                                <w:vertAlign w:val="subscript"/>
+                              </w:rPr>
+                              <w:t>2,1</w:t>
+                            </w:r>
+                          </w:p>
+                        </w:txbxContent>
+                      </wps:txbx>
+                      <wps:bodyPr rot="0" spcFirstLastPara="0" vertOverflow="overflow" horzOverflow="overflow" vert="horz" wrap="square" lIns="0" tIns="0" rIns="0" bIns="0" numCol="1" spcCol="0" rtlCol="0" fromWordArt="0" anchor="t" anchorCtr="0" forceAA="0" compatLnSpc="1">
+                        <a:prstTxWarp prst="textNoShape">
+                          <a:avLst/>
+                        </a:prstTxWarp>
+                        <a:noAutofit/>
+                      </wps:bodyPr>
+                    </wps:wsp>
+                  </a:graphicData>
+                </a:graphic>
+                <wp14:sizeRelH relativeFrom="margin">
+                  <wp14:pctWidth>0</wp14:pctWidth>
+                </wp14:sizeRelH>
+                <wp14:sizeRelV relativeFrom="margin">
+                  <wp14:pctHeight>0</wp14:pctHeight>
+                </wp14:sizeRelV>
+              </wp:anchor>
+            </w:drawing>
+          </mc:Choice>
+          <mc:Fallback>
+            <w:pict>
+              <v:oval w14:anchorId="3057570B" id="Oval 205" o:spid="_x0000_s1038" style="position:absolute;margin-left:158.85pt;margin-top:261.8pt;width:18.75pt;height:18.8pt;z-index:251740160;visibility:visible;mso-wrap-style:square;mso-width-percent:0;mso-height-percent:0;mso-wrap-distance-left:9pt;mso-wrap-distance-top:0;mso-wrap-distance-right:9pt;mso-wrap-distance-bottom:0;mso-position-horizontal:absolute;mso-position-horizontal-relative:text;mso-position-vertical:absolute;mso-position-vertical-relative:text;mso-width-percent:0;mso-height-percent:0;mso-width-relative:margin;mso-height-relative:margin;v-text-anchor:top" o:gfxdata="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" fillcolor="white [3212]" strokecolor="black [3213]" strokeweight="1pt">
+                <v:stroke joinstyle="miter"/>
+                <v:textbox inset="0,0,0,0">
+                  <w:txbxContent>
+                    <w:p>
+                      <w:pPr>
+                        <w:rPr>
+                          <w:color w:val="000000" w:themeColor="text1"/>
+                          <w:sz w:val="17"/>
+                          <w:szCs w:val="17"/>
+                          <w:vertAlign w:val="subscript"/>
+                        </w:rPr>
+                      </w:pPr>
+                      <w:r>
+                        <w:rPr>
+                          <w:color w:val="000000" w:themeColor="text1"/>
+                          <w:sz w:val="17"/>
+                          <w:szCs w:val="17"/>
+                        </w:rPr>
+                        <w:t>C</w:t>
+                      </w:r>
+                      <w:r>
+                        <w:rPr>
+                          <w:color w:val="000000" w:themeColor="text1"/>
+                          <w:sz w:val="17"/>
+                          <w:szCs w:val="17"/>
+                          <w:vertAlign w:val="subscript"/>
+                        </w:rPr>
+                        <w:t>2,1</w:t>
+                      </w:r>
+                    </w:p>
+                  </w:txbxContent>
+                </v:textbox>
+              </v:oval>
+            </w:pict>
+          </mc:Fallback>
+        </mc:AlternateContent>
+      </w:r>
+      <w:r>
+        <w:rPr>
+          <w:noProof/>
+        </w:rPr>
+        <mc:AlternateContent>
+          <mc:Choice Requires="wps">
+            <w:drawing>
+              <wp:anchor distT="0" distB="0" distL="114300" distR="114300" simplePos="0" relativeHeight="251738112" behindDoc="0" locked="0" layoutInCell="1" allowOverlap="1" wp14:anchorId="6F69D1CA" wp14:editId="49A231D6">
+                <wp:simplePos x="0" y="0"/>
+                <wp:positionH relativeFrom="column">
+                  <wp:posOffset>2257425</wp:posOffset>
+                </wp:positionH>
+                <wp:positionV relativeFrom="paragraph">
+                  <wp:posOffset>2849880</wp:posOffset>
+                </wp:positionV>
+                <wp:extent cx="238125" cy="238760"/>
+                <wp:effectExtent l="0" t="0" r="28575" b="27940"/>
+                <wp:wrapNone/>
+                <wp:docPr id="204" name="Oval 204"/>
+                <wp:cNvGraphicFramePr/>
+                <a:graphic xmlns:a="http://schemas.openxmlformats.org/drawingml/2006/main">
+                  <a:graphicData uri="http://schemas.microsoft.com/office/word/2010/wordprocessingShape">
+                    <wps:wsp>
+                      <wps:cNvSpPr/>
+                      <wps:spPr>
+                        <a:xfrm>
+                          <a:off x="0" y="0"/>
+                          <a:ext cx="238125" cy="238760"/>
+                        </a:xfrm>
+                        <a:prstGeom prst="ellipse">
+                          <a:avLst/>
+                        </a:prstGeom>
+                        <a:solidFill>
+                          <a:schemeClr val="bg1"/>
+                        </a:solidFill>
+                        <a:ln>
+                          <a:solidFill>
+                            <a:schemeClr val="tx1"/>
+                          </a:solidFill>
+                        </a:ln>
+                      </wps:spPr>
+                      <wps:style>
+                        <a:lnRef idx="2">
+                          <a:schemeClr val="accent1">
+                            <a:shade val="50000"/>
+                          </a:schemeClr>
+                        </a:lnRef>
+                        <a:fillRef idx="1">
+                          <a:schemeClr val="accent1"/>
+                        </a:fillRef>
+                        <a:effectRef idx="0">
+                          <a:schemeClr val="accent1"/>
+                        </a:effectRef>
+                        <a:fontRef idx="minor">
+                          <a:schemeClr val="lt1"/>
+                        </a:fontRef>
+                      </wps:style>
+                      <wps:txbx>
+                        <w:txbxContent>
+                          <w:p>
+                            <w:pPr>
+                              <w:jc w:val="center"/>
+                              <w:rPr>
+                                <w:color w:val="000000" w:themeColor="text1"/>
+                                <w:sz w:val="17"/>
+                                <w:szCs w:val="17"/>
+                                <w:vertAlign w:val="subscript"/>
+                              </w:rPr>
+                            </w:pPr>
+                            <w:r>
+                              <w:rPr>
+                                <w:color w:val="000000" w:themeColor="text1"/>
+                                <w:sz w:val="17"/>
+                                <w:szCs w:val="17"/>
+                              </w:rPr>
+                              <w:t>A</w:t>
+                            </w:r>
+                            <w:r>
+                              <w:rPr>
+                                <w:color w:val="000000" w:themeColor="text1"/>
+                                <w:sz w:val="17"/>
+                                <w:szCs w:val="17"/>
+                                <w:vertAlign w:val="subscript"/>
+                              </w:rPr>
+                              <w:t>1,11</w:t>
+                            </w:r>
+                          </w:p>
+                        </w:txbxContent>
+                      </wps:txbx>
+                      <wps:bodyPr rot="0" spcFirstLastPara="0" vertOverflow="overflow" horzOverflow="overflow" vert="horz" wrap="square" lIns="0" tIns="0" rIns="0" bIns="0" numCol="1" spcCol="0" rtlCol="0" fromWordArt="0" anchor="t" anchorCtr="0" forceAA="0" compatLnSpc="1">
+                        <a:prstTxWarp prst="textNoShape">
+                          <a:avLst/>
+                        </a:prstTxWarp>
+                        <a:noAutofit/>
+                      </wps:bodyPr>
+                    </wps:wsp>
+                  </a:graphicData>
+                </a:graphic>
+                <wp14:sizeRelH relativeFrom="margin">
+                  <wp14:pctWidth>0</wp14:pctWidth>
+                </wp14:sizeRelH>
+                <wp14:sizeRelV relativeFrom="margin">
+                  <wp14:pctHeight>0</wp14:pctHeight>
+                </wp14:sizeRelV>
+              </wp:anchor>
+            </w:drawing>
+          </mc:Choice>
+          <mc:Fallback>
+            <w:pict>
+              <v:oval w14:anchorId="6F69D1CA" id="Oval 204" o:spid="_x0000_s1039" style="position:absolute;margin-left:177.75pt;margin-top:224.4pt;width:18.75pt;height:18.8pt;z-index:251738112;visibility:visible;mso-wrap-style:square;mso-width-percent:0;mso-height-percent:0;mso-wrap-distance-left:9pt;mso-wrap-distance-top:0;mso-wrap-distance-right:9pt;mso-wrap-distance-bottom:0;mso-position-horizontal:absolute;mso-position-horizontal-relative:text;mso-position-vertical:absolute;mso-position-vertical-relative:text;mso-width-percent:0;mso-height-percent:0;mso-width-relative:margin;mso-height-relative:margin;v-text-anchor:top" o:gfxdata="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" fillcolor="white [3212]" strokecolor="black [3213]" strokeweight="1pt">
+                <v:stroke joinstyle="miter"/>
+                <v:textbox inset="0,0,0,0">
+                  <w:txbxContent>
+                    <w:p>
+                      <w:pPr>
+                        <w:jc w:val="center"/>
+                        <w:rPr>
+                          <w:color w:val="000000" w:themeColor="text1"/>
+                          <w:sz w:val="17"/>
+                          <w:szCs w:val="17"/>
+                          <w:vertAlign w:val="subscript"/>
+                        </w:rPr>
+                      </w:pPr>
+                      <w:r>
+                        <w:rPr>
+                          <w:color w:val="000000" w:themeColor="text1"/>
+                          <w:sz w:val="17"/>
+                          <w:szCs w:val="17"/>
+                        </w:rPr>
+                        <w:t>A</w:t>
+                      </w:r>
+                      <w:r>
+                        <w:rPr>
+                          <w:color w:val="000000" w:themeColor="text1"/>
+                          <w:sz w:val="17"/>
+                          <w:szCs w:val="17"/>
+                          <w:vertAlign w:val="subscript"/>
+                        </w:rPr>
+                        <w:t>1,11</w:t>
+                      </w:r>
+                    </w:p>
+                  </w:txbxContent>
+                </v:textbox>
+              </v:oval>
+            </w:pict>
+          </mc:Fallback>
+        </mc:AlternateContent>
+      </w:r>
+      <w:r>
+        <w:rPr>
+          <w:noProof/>
+        </w:rPr>
+        <mc:AlternateContent>
+          <mc:Choice Requires="wps">
+            <w:drawing>
+              <wp:anchor distT="45720" distB="45720" distL="114300" distR="114300" simplePos="0" relativeHeight="251734016" behindDoc="0" locked="0" layoutInCell="1" allowOverlap="1" wp14:anchorId="6E5EB788" wp14:editId="42B3BF9D">
                 <wp:simplePos x="0" y="0"/>
                 <wp:positionH relativeFrom="column">
                   <wp:posOffset>1756410</wp:posOffset>
@@ -75,11 +2921,7 @@
           </mc:Choice>
           <mc:Fallback>
             <w:pict>
-              <v:shapetype w14:anchorId="38A5AAF5" id="_x0000_t202" coordsize="21600,21600" o:spt="202" path="m,l,21600r21600,l21600,xe">
-                <v:stroke joinstyle="miter"/>
-                <v:path gradientshapeok="t" o:connecttype="rect"/>
-              </v:shapetype>
-              <v:shape id="Text Box 2" o:spid="_x0000_s1026" type="#_x0000_t202" style="position:absolute;margin-left:138.3pt;margin-top:130.8pt;width:10.15pt;height:13.5pt;z-index:251734016;visibility:visible;mso-wrap-style:square;mso-width-percent:0;mso-height-percent:0;mso-wrap-distance-left:9pt;mso-wrap-distance-top:3.6pt;mso-wrap-distance-right:9pt;mso-wrap-distance-bottom:3.6pt;mso-position-horizontal:absolute;mso-position-horizontal-relative:text;mso-position-vertical:absolute;mso-position-vertical-relative:text;mso-width-percent:0;mso-height-percent:0;mso-width-relative:margin;mso-height-relative:margin;v-text-anchor:top" o:gfxdata="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" filled="f" stroked="f">
+              <v:shape w14:anchorId="6E5EB788" id="_x0000_s1040" type="#_x0000_t202" style="position:absolute;margin-left:138.3pt;margin-top:130.8pt;width:10.15pt;height:13.5pt;z-index:251734016;visibility:visible;mso-wrap-style:square;mso-width-percent:0;mso-height-percent:0;mso-wrap-distance-left:9pt;mso-wrap-distance-top:3.6pt;mso-wrap-distance-right:9pt;mso-wrap-distance-bottom:3.6pt;mso-position-horizontal:absolute;mso-position-horizontal-relative:text;mso-position-vertical:absolute;mso-position-vertical-relative:text;mso-width-percent:0;mso-height-percent:0;mso-width-relative:margin;mso-height-relative:margin;v-text-anchor:top" o:gfxdata="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" filled="f" stroked="f">
                 <v:textbox inset="0,0,0,0">
                   <w:txbxContent>
                     <w:p>
@@ -102,7 +2944,7 @@
         <mc:AlternateContent>
           <mc:Choice Requires="wps">
             <w:drawing>
-              <wp:anchor distT="45720" distB="45720" distL="114300" distR="114300" simplePos="0" relativeHeight="251736064" behindDoc="0" locked="0" layoutInCell="1" allowOverlap="1" wp14:anchorId="76737684" wp14:editId="4696A568">
+              <wp:anchor distT="45720" distB="45720" distL="114300" distR="114300" simplePos="0" relativeHeight="251736064" behindDoc="0" locked="0" layoutInCell="1" allowOverlap="1" wp14:anchorId="285F512B" wp14:editId="6BB99624">
                 <wp:simplePos x="0" y="0"/>
                 <wp:positionH relativeFrom="column">
                   <wp:posOffset>1855470</wp:posOffset>
@@ -165,7 +3007,7 @@
           </mc:Choice>
           <mc:Fallback>
             <w:pict>
-              <v:shape w14:anchorId="76737684" id="_x0000_s1027" type="#_x0000_t202" style="position:absolute;margin-left:146.1pt;margin-top:183.6pt;width:10.15pt;height:13.5pt;z-index:251736064;visibility:visible;mso-wrap-style:square;mso-width-percent:0;mso-height-percent:0;mso-wrap-distance-left:9pt;mso-wrap-distance-top:3.6pt;mso-wrap-distance-right:9pt;mso-wrap-distance-bottom:3.6pt;mso-position-horizontal:absolute;mso-position-horizontal-relative:text;mso-position-vertical:absolute;mso-position-vertical-relative:text;mso-width-percent:0;mso-height-percent:0;mso-width-relative:margin;mso-height-relative:margin;v-text-anchor:top" o:gfxdata="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" filled="f" stroked="f">
+              <v:shape w14:anchorId="285F512B" id="_x0000_s1041" type="#_x0000_t202" style="position:absolute;margin-left:146.1pt;margin-top:183.6pt;width:10.15pt;height:13.5pt;z-index:251736064;visibility:visible;mso-wrap-style:square;mso-width-percent:0;mso-height-percent:0;mso-wrap-distance-left:9pt;mso-wrap-distance-top:3.6pt;mso-wrap-distance-right:9pt;mso-wrap-distance-bottom:3.6pt;mso-position-horizontal:absolute;mso-position-horizontal-relative:text;mso-position-vertical:absolute;mso-position-vertical-relative:text;mso-width-percent:0;mso-height-percent:0;mso-width-relative:margin;mso-height-relative:margin;v-text-anchor:top" o:gfxdata="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" filled="f" stroked="f">
                 <v:textbox inset="0,0,0,0">
                   <w:txbxContent>
                     <w:p>
@@ -188,7 +3030,7 @@
         <mc:AlternateContent>
           <mc:Choice Requires="wps">
             <w:drawing>
-              <wp:anchor distT="45720" distB="45720" distL="114300" distR="114300" simplePos="0" relativeHeight="251731968" behindDoc="0" locked="0" layoutInCell="1" allowOverlap="1" wp14:anchorId="1C545F93" wp14:editId="6BE3473E">
+              <wp:anchor distT="45720" distB="45720" distL="114300" distR="114300" simplePos="0" relativeHeight="251731968" behindDoc="0" locked="0" layoutInCell="1" allowOverlap="1" wp14:anchorId="768EB8FA" wp14:editId="5C5B40A3">
                 <wp:simplePos x="0" y="0"/>
                 <wp:positionH relativeFrom="column">
                   <wp:posOffset>1398270</wp:posOffset>
@@ -251,7 +3093,7 @@
           </mc:Choice>
           <mc:Fallback>
             <w:pict>
-              <v:shape w14:anchorId="1C545F93" id="_x0000_s1028" type="#_x0000_t202" style="position:absolute;margin-left:110.1pt;margin-top:166.8pt;width:10.15pt;height:13.5pt;z-index:251731968;visibility:visible;mso-wrap-style:square;mso-width-percent:0;mso-height-percent:0;mso-wrap-distance-left:9pt;mso-wrap-distance-top:3.6pt;mso-wrap-distance-right:9pt;mso-wrap-distance-bottom:3.6pt;mso-position-horizontal:absolute;mso-position-horizontal-relative:text;mso-position-vertical:absolute;mso-position-vertical-relative:text;mso-width-percent:0;mso-height-percent:0;mso-width-relative:margin;mso-height-relative:margin;v-text-anchor:top" o:gfxdata="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" filled="f" stroked="f">
+              <v:shape w14:anchorId="768EB8FA" id="_x0000_s1042" type="#_x0000_t202" style="position:absolute;margin-left:110.1pt;margin-top:166.8pt;width:10.15pt;height:13.5pt;z-index:251731968;visibility:visible;mso-wrap-style:square;mso-width-percent:0;mso-height-percent:0;mso-wrap-distance-left:9pt;mso-wrap-distance-top:3.6pt;mso-wrap-distance-right:9pt;mso-wrap-distance-bottom:3.6pt;mso-position-horizontal:absolute;mso-position-horizontal-relative:text;mso-position-vertical:absolute;mso-position-vertical-relative:text;mso-width-percent:0;mso-height-percent:0;mso-width-relative:margin;mso-height-relative:margin;v-text-anchor:top" o:gfxdata="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" filled="f" stroked="f">
                 <v:textbox inset="0,0,0,0">
                   <w:txbxContent>
                     <w:p>
@@ -274,7 +3116,7 @@
         <mc:AlternateContent>
           <mc:Choice Requires="wps">
             <w:drawing>
-              <wp:anchor distT="45720" distB="45720" distL="114300" distR="114300" simplePos="0" relativeHeight="251729920" behindDoc="0" locked="0" layoutInCell="1" allowOverlap="1" wp14:anchorId="09310240" wp14:editId="382FF3F1">
+              <wp:anchor distT="45720" distB="45720" distL="114300" distR="114300" simplePos="0" relativeHeight="251729920" behindDoc="0" locked="0" layoutInCell="1" allowOverlap="1" wp14:anchorId="33CB83C2" wp14:editId="218A7B73">
                 <wp:simplePos x="0" y="0"/>
                 <wp:positionH relativeFrom="column">
                   <wp:posOffset>2476500</wp:posOffset>
@@ -337,7 +3179,7 @@
           </mc:Choice>
           <mc:Fallback>
             <w:pict>
-              <v:shape w14:anchorId="09310240" id="_x0000_s1029" type="#_x0000_t202" style="position:absolute;margin-left:195pt;margin-top:129pt;width:10.15pt;height:13.5pt;z-index:251729920;visibility:visible;mso-wrap-style:square;mso-width-percent:0;mso-height-percent:0;mso-wrap-distance-left:9pt;mso-wrap-distance-top:3.6pt;mso-wrap-distance-right:9pt;mso-wrap-distance-bottom:3.6pt;mso-position-horizontal:absolute;mso-position-horizontal-relative:text;mso-position-vertical:absolute;mso-position-vertical-relative:text;mso-width-percent:0;mso-height-percent:0;mso-width-relative:margin;mso-height-relative:margin;v-text-anchor:top" o:gfxdata="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" filled="f" stroked="f">
+              <v:shape w14:anchorId="33CB83C2" id="_x0000_s1043" type="#_x0000_t202" style="position:absolute;margin-left:195pt;margin-top:129pt;width:10.15pt;height:13.5pt;z-index:251729920;visibility:visible;mso-wrap-style:square;mso-width-percent:0;mso-height-percent:0;mso-wrap-distance-left:9pt;mso-wrap-distance-top:3.6pt;mso-wrap-distance-right:9pt;mso-wrap-distance-bottom:3.6pt;mso-position-horizontal:absolute;mso-position-horizontal-relative:text;mso-position-vertical:absolute;mso-position-vertical-relative:text;mso-width-percent:0;mso-height-percent:0;mso-width-relative:margin;mso-height-relative:margin;v-text-anchor:top" o:gfxdata="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" filled="f" stroked="f">
                 <v:textbox inset="0,0,0,0">
                   <w:txbxContent>
                     <w:p>
@@ -360,7 +3202,7 @@
         <mc:AlternateContent>
           <mc:Choice Requires="wps">
             <w:drawing>
-              <wp:anchor distT="45720" distB="45720" distL="114300" distR="114300" simplePos="0" relativeHeight="251727872" behindDoc="0" locked="0" layoutInCell="1" allowOverlap="1" wp14:anchorId="22AE4237" wp14:editId="122EED68">
+              <wp:anchor distT="45720" distB="45720" distL="114300" distR="114300" simplePos="0" relativeHeight="251727872" behindDoc="0" locked="0" layoutInCell="1" allowOverlap="1" wp14:anchorId="58AEB9AD" wp14:editId="421605F4">
                 <wp:simplePos x="0" y="0"/>
                 <wp:positionH relativeFrom="column">
                   <wp:posOffset>2213610</wp:posOffset>
@@ -423,7 +3265,7 @@
           </mc:Choice>
           <mc:Fallback>
             <w:pict>
-              <v:shape w14:anchorId="22AE4237" id="_x0000_s1030" type="#_x0000_t202" style="position:absolute;margin-left:174.3pt;margin-top:146.1pt;width:10.15pt;height:13.5pt;z-index:251727872;visibility:visible;mso-wrap-style:square;mso-width-percent:0;mso-height-percent:0;mso-wrap-distance-left:9pt;mso-wrap-distance-top:3.6pt;mso-wrap-distance-right:9pt;mso-wrap-distance-bottom:3.6pt;mso-position-horizontal:absolute;mso-position-horizontal-relative:text;mso-position-vertical:absolute;mso-position-vertical-relative:text;mso-width-percent:0;mso-height-percent:0;mso-width-relative:margin;mso-height-relative:margin;v-text-anchor:top" o:gfxdata="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" filled="f" stroked="f">
+              <v:shape w14:anchorId="58AEB9AD" id="_x0000_s1044" type="#_x0000_t202" style="position:absolute;margin-left:174.3pt;margin-top:146.1pt;width:10.15pt;height:13.5pt;z-index:251727872;visibility:visible;mso-wrap-style:square;mso-width-percent:0;mso-height-percent:0;mso-wrap-distance-left:9pt;mso-wrap-distance-top:3.6pt;mso-wrap-distance-right:9pt;mso-wrap-distance-bottom:3.6pt;mso-position-horizontal:absolute;mso-position-horizontal-relative:text;mso-position-vertical:absolute;mso-position-vertical-relative:text;mso-width-percent:0;mso-height-percent:0;mso-width-relative:margin;mso-height-relative:margin;v-text-anchor:top" o:gfxdata="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" filled="f" stroked="f">
                 <v:textbox inset="0,0,0,0">
                   <w:txbxContent>
                     <w:p>
@@ -446,7 +3288,7 @@
         <mc:AlternateContent>
           <mc:Choice Requires="wps">
             <w:drawing>
-              <wp:anchor distT="45720" distB="45720" distL="114300" distR="114300" simplePos="0" relativeHeight="251725824" behindDoc="0" locked="0" layoutInCell="1" allowOverlap="1" wp14:anchorId="2D5675D1" wp14:editId="68F28DE4">
+              <wp:anchor distT="45720" distB="45720" distL="114300" distR="114300" simplePos="0" relativeHeight="251725824" behindDoc="0" locked="0" layoutInCell="1" allowOverlap="1" wp14:anchorId="61EF2EE4" wp14:editId="2FE6C515">
                 <wp:simplePos x="0" y="0"/>
                 <wp:positionH relativeFrom="column">
                   <wp:posOffset>892810</wp:posOffset>
@@ -509,7 +3351,7 @@
           </mc:Choice>
           <mc:Fallback>
             <w:pict>
-              <v:shape w14:anchorId="2D5675D1" id="_x0000_s1031" type="#_x0000_t202" style="position:absolute;margin-left:70.3pt;margin-top:166.7pt;width:10.15pt;height:13.5pt;z-index:251725824;visibility:visible;mso-wrap-style:square;mso-width-percent:0;mso-height-percent:0;mso-wrap-distance-left:9pt;mso-wrap-distance-top:3.6pt;mso-wrap-distance-right:9pt;mso-wrap-distance-bottom:3.6pt;mso-position-horizontal:absolute;mso-position-horizontal-relative:text;mso-position-vertical:absolute;mso-position-vertical-relative:text;mso-width-percent:0;mso-height-percent:0;mso-width-relative:margin;mso-height-relative:margin;v-text-anchor:top" o:gfxdata="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" filled="f" stroked="f">
+              <v:shape w14:anchorId="61EF2EE4" id="_x0000_s1045" type="#_x0000_t202" style="position:absolute;margin-left:70.3pt;margin-top:166.7pt;width:10.15pt;height:13.5pt;z-index:251725824;visibility:visible;mso-wrap-style:square;mso-width-percent:0;mso-height-percent:0;mso-wrap-distance-left:9pt;mso-wrap-distance-top:3.6pt;mso-wrap-distance-right:9pt;mso-wrap-distance-bottom:3.6pt;mso-position-horizontal:absolute;mso-position-horizontal-relative:text;mso-position-vertical:absolute;mso-position-vertical-relative:text;mso-width-percent:0;mso-height-percent:0;mso-width-relative:margin;mso-height-relative:margin;v-text-anchor:top" o:gfxdata="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" filled="f" stroked="f">
                 <v:textbox inset="0,0,0,0">
                   <w:txbxContent>
                     <w:p>
@@ -532,7 +3374,7 @@
         <mc:AlternateContent>
           <mc:Choice Requires="wps">
             <w:drawing>
-              <wp:anchor distT="45720" distB="45720" distL="114300" distR="114300" simplePos="0" relativeHeight="251723776" behindDoc="0" locked="0" layoutInCell="1" allowOverlap="1" wp14:anchorId="51EE892A" wp14:editId="4710F6FC">
+              <wp:anchor distT="45720" distB="45720" distL="114300" distR="114300" simplePos="0" relativeHeight="251723776" behindDoc="0" locked="0" layoutInCell="1" allowOverlap="1" wp14:anchorId="432391D1" wp14:editId="469DDAF0">
                 <wp:simplePos x="0" y="0"/>
                 <wp:positionH relativeFrom="column">
                   <wp:posOffset>1250315</wp:posOffset>
@@ -595,7 +3437,7 @@
           </mc:Choice>
           <mc:Fallback>
             <w:pict>
-              <v:shape w14:anchorId="51EE892A" id="_x0000_s1032" type="#_x0000_t202" style="position:absolute;margin-left:98.45pt;margin-top:131pt;width:10.15pt;height:13.5pt;z-index:251723776;visibility:visible;mso-wrap-style:square;mso-width-percent:0;mso-height-percent:0;mso-wrap-distance-left:9pt;mso-wrap-distance-top:3.6pt;mso-wrap-distance-right:9pt;mso-wrap-distance-bottom:3.6pt;mso-position-horizontal:absolute;mso-position-horizontal-relative:text;mso-position-vertical:absolute;mso-position-vertical-relative:text;mso-width-percent:0;mso-height-percent:0;mso-width-relative:margin;mso-height-relative:margin;v-text-anchor:top" o:gfxdata="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" filled="f" stroked="f">
+              <v:shape w14:anchorId="432391D1" id="_x0000_s1046" type="#_x0000_t202" style="position:absolute;margin-left:98.45pt;margin-top:131pt;width:10.15pt;height:13.5pt;z-index:251723776;visibility:visible;mso-wrap-style:square;mso-width-percent:0;mso-height-percent:0;mso-wrap-distance-left:9pt;mso-wrap-distance-top:3.6pt;mso-wrap-distance-right:9pt;mso-wrap-distance-bottom:3.6pt;mso-position-horizontal:absolute;mso-position-horizontal-relative:text;mso-position-vertical:absolute;mso-position-vertical-relative:text;mso-width-percent:0;mso-height-percent:0;mso-width-relative:margin;mso-height-relative:margin;v-text-anchor:top" o:gfxdata="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" filled="f" stroked="f">
                 <v:textbox inset="0,0,0,0">
                   <w:txbxContent>
                     <w:p>
@@ -618,7 +3460,7 @@
         <mc:AlternateContent>
           <mc:Choice Requires="wps">
             <w:drawing>
-              <wp:anchor distT="45720" distB="45720" distL="114300" distR="114300" simplePos="0" relativeHeight="251721728" behindDoc="0" locked="0" layoutInCell="1" allowOverlap="1" wp14:anchorId="078101BD" wp14:editId="7B2C532C">
+              <wp:anchor distT="45720" distB="45720" distL="114300" distR="114300" simplePos="0" relativeHeight="251721728" behindDoc="0" locked="0" layoutInCell="1" allowOverlap="1" wp14:anchorId="30E50520" wp14:editId="5D027198">
                 <wp:simplePos x="0" y="0"/>
                 <wp:positionH relativeFrom="column">
                   <wp:posOffset>1150620</wp:posOffset>
@@ -681,7 +3523,7 @@
           </mc:Choice>
           <mc:Fallback>
             <w:pict>
-              <v:shape w14:anchorId="078101BD" id="_x0000_s1033" type="#_x0000_t202" style="position:absolute;margin-left:90.6pt;margin-top:108.3pt;width:10.15pt;height:13.5pt;z-index:251721728;visibility:visible;mso-wrap-style:square;mso-width-percent:0;mso-height-percent:0;mso-wrap-distance-left:9pt;mso-wrap-distance-top:3.6pt;mso-wrap-distance-right:9pt;mso-wrap-distance-bottom:3.6pt;mso-position-horizontal:absolute;mso-position-horizontal-relative:text;mso-position-vertical:absolute;mso-position-vertical-relative:text;mso-width-percent:0;mso-height-percent:0;mso-width-relative:margin;mso-height-relative:margin;v-text-anchor:top" o:gfxdata="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" filled="f" stroked="f">
+              <v:shape w14:anchorId="30E50520" id="_x0000_s1047" type="#_x0000_t202" style="position:absolute;margin-left:90.6pt;margin-top:108.3pt;width:10.15pt;height:13.5pt;z-index:251721728;visibility:visible;mso-wrap-style:square;mso-width-percent:0;mso-height-percent:0;mso-wrap-distance-left:9pt;mso-wrap-distance-top:3.6pt;mso-wrap-distance-right:9pt;mso-wrap-distance-bottom:3.6pt;mso-position-horizontal:absolute;mso-position-horizontal-relative:text;mso-position-vertical:absolute;mso-position-vertical-relative:text;mso-width-percent:0;mso-height-percent:0;mso-width-relative:margin;mso-height-relative:margin;v-text-anchor:top" o:gfxdata="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" filled="f" stroked="f">
                 <v:textbox inset="0,0,0,0">
                   <w:txbxContent>
                     <w:p>
@@ -704,7 +3546,7 @@
         <mc:AlternateContent>
           <mc:Choice Requires="wps">
             <w:drawing>
-              <wp:anchor distT="45720" distB="45720" distL="114300" distR="114300" simplePos="0" relativeHeight="251719680" behindDoc="0" locked="0" layoutInCell="1" allowOverlap="1" wp14:anchorId="06DE1B17" wp14:editId="11C1EBD8">
+              <wp:anchor distT="45720" distB="45720" distL="114300" distR="114300" simplePos="0" relativeHeight="251719680" behindDoc="0" locked="0" layoutInCell="1" allowOverlap="1" wp14:anchorId="41CCAD4F" wp14:editId="6421886A">
                 <wp:simplePos x="0" y="0"/>
                 <wp:positionH relativeFrom="column">
                   <wp:posOffset>533400</wp:posOffset>
@@ -767,7 +3609,7 @@
           </mc:Choice>
           <mc:Fallback>
             <w:pict>
-              <v:shape w14:anchorId="06DE1B17" id="_x0000_s1034" type="#_x0000_t202" style="position:absolute;margin-left:42pt;margin-top:130.2pt;width:10.15pt;height:13.5pt;z-index:251719680;visibility:visible;mso-wrap-style:square;mso-width-percent:0;mso-height-percent:0;mso-wrap-distance-left:9pt;mso-wrap-distance-top:3.6pt;mso-wrap-distance-right:9pt;mso-wrap-distance-bottom:3.6pt;mso-position-horizontal:absolute;mso-position-horizontal-relative:text;mso-position-vertical:absolute;mso-position-vertical-relative:text;mso-width-percent:0;mso-height-percent:0;mso-width-relative:margin;mso-height-relative:margin;v-text-anchor:top" o:gfxdata="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" filled="f" stroked="f">
+              <v:shape w14:anchorId="41CCAD4F" id="_x0000_s1048" type="#_x0000_t202" style="position:absolute;margin-left:42pt;margin-top:130.2pt;width:10.15pt;height:13.5pt;z-index:251719680;visibility:visible;mso-wrap-style:square;mso-width-percent:0;mso-height-percent:0;mso-wrap-distance-left:9pt;mso-wrap-distance-top:3.6pt;mso-wrap-distance-right:9pt;mso-wrap-distance-bottom:3.6pt;mso-position-horizontal:absolute;mso-position-horizontal-relative:text;mso-position-vertical:absolute;mso-position-vertical-relative:text;mso-width-percent:0;mso-height-percent:0;mso-width-relative:margin;mso-height-relative:margin;v-text-anchor:top" o:gfxdata="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" filled="f" stroked="f">
                 <v:textbox inset="0,0,0,0">
                   <w:txbxContent>
                     <w:p>
@@ -790,7 +3632,7 @@
         <mc:AlternateContent>
           <mc:Choice Requires="wps">
             <w:drawing>
-              <wp:anchor distT="0" distB="0" distL="114300" distR="114300" simplePos="0" relativeHeight="251707392" behindDoc="0" locked="0" layoutInCell="1" allowOverlap="1" wp14:anchorId="0DBA6C20" wp14:editId="43D2ACF0">
+              <wp:anchor distT="0" distB="0" distL="114300" distR="114300" simplePos="0" relativeHeight="251707392" behindDoc="0" locked="0" layoutInCell="1" allowOverlap="1" wp14:anchorId="757B26BE" wp14:editId="108A37DE">
                 <wp:simplePos x="0" y="0"/>
                 <wp:positionH relativeFrom="column">
                   <wp:posOffset>831215</wp:posOffset>
@@ -846,7 +3688,7 @@
           </mc:Choice>
           <mc:Fallback>
             <w:pict>
-              <v:line w14:anchorId="5A1DF080" id="Straight Connector 31" o:spid="_x0000_s1026" style="position:absolute;flip:x;z-index:251707392;visibility:visible;mso-wrap-style:square;mso-width-percent:0;mso-height-percent:0;mso-wrap-distance-left:9pt;mso-wrap-distance-top:0;mso-wrap-distance-right:9pt;mso-wrap-distance-bottom:0;mso-position-horizontal:absolute;mso-position-horizontal-relative:text;mso-position-vertical:absolute;mso-position-vertical-relative:text;mso-width-percent:0;mso-height-percent:0;mso-width-relative:margin;mso-height-relative:margin" from="65.45pt,158.95pt" to="93.65pt,196.45pt" o:gfxdata="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" strokecolor="black [3200]" strokeweight="1pt">
+              <v:line w14:anchorId="7E3BA0E1" id="Straight Connector 31" o:spid="_x0000_s1026" style="position:absolute;flip:x;z-index:251707392;visibility:visible;mso-wrap-style:square;mso-width-percent:0;mso-height-percent:0;mso-wrap-distance-left:9pt;mso-wrap-distance-top:0;mso-wrap-distance-right:9pt;mso-wrap-distance-bottom:0;mso-position-horizontal:absolute;mso-position-horizontal-relative:text;mso-position-vertical:absolute;mso-position-vertical-relative:text;mso-width-percent:0;mso-height-percent:0;mso-width-relative:margin;mso-height-relative:margin" from="65.45pt,158.95pt" to="93.65pt,196.45pt" o:gfxdata="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" strokecolor="black [3200]" strokeweight="1pt">
                 <v:stroke joinstyle="miter"/>
               </v:line>
             </w:pict>
@@ -860,7 +3702,7 @@
         <mc:AlternateContent>
           <mc:Choice Requires="wps">
             <w:drawing>
-              <wp:anchor distT="0" distB="0" distL="114300" distR="114300" simplePos="0" relativeHeight="251705344" behindDoc="0" locked="0" layoutInCell="1" allowOverlap="1" wp14:anchorId="04415E90" wp14:editId="5AD578F4">
+              <wp:anchor distT="0" distB="0" distL="114300" distR="114300" simplePos="0" relativeHeight="251705344" behindDoc="0" locked="0" layoutInCell="1" allowOverlap="1" wp14:anchorId="218E0868" wp14:editId="60E53F91">
                 <wp:simplePos x="0" y="0"/>
                 <wp:positionH relativeFrom="column">
                   <wp:posOffset>472440</wp:posOffset>
@@ -916,7 +3758,7 @@
           </mc:Choice>
           <mc:Fallback>
             <w:pict>
-              <v:line w14:anchorId="3DA3F3B8" id="Straight Connector 30" o:spid="_x0000_s1026" style="position:absolute;flip:x;z-index:251705344;visibility:visible;mso-wrap-style:square;mso-width-percent:0;mso-height-percent:0;mso-wrap-distance-left:9pt;mso-wrap-distance-top:0;mso-wrap-distance-right:9pt;mso-wrap-distance-bottom:0;mso-position-horizontal:absolute;mso-position-horizontal-relative:text;mso-position-vertical:absolute;mso-position-vertical-relative:text;mso-width-percent:0;mso-height-percent:0;mso-width-relative:margin;mso-height-relative:margin" from="37.2pt,121.5pt" to="65.4pt,159pt" o:gfxdata="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" strokecolor="black [3200]" strokeweight="1pt">
+              <v:line w14:anchorId="2481C2B2" id="Straight Connector 30" o:spid="_x0000_s1026" style="position:absolute;flip:x;z-index:251705344;visibility:visible;mso-wrap-style:square;mso-width-percent:0;mso-height-percent:0;mso-wrap-distance-left:9pt;mso-wrap-distance-top:0;mso-wrap-distance-right:9pt;mso-wrap-distance-bottom:0;mso-position-horizontal:absolute;mso-position-horizontal-relative:text;mso-position-vertical:absolute;mso-position-vertical-relative:text;mso-width-percent:0;mso-height-percent:0;mso-width-relative:margin;mso-height-relative:margin" from="37.2pt,121.5pt" to="65.4pt,159pt" o:gfxdata="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" strokecolor="black [3200]" strokeweight="1pt">
                 <v:stroke joinstyle="miter"/>
               </v:line>
             </w:pict>
@@ -930,7 +3772,7 @@
         <mc:AlternateContent>
           <mc:Choice Requires="wps">
             <w:drawing>
-              <wp:anchor distT="0" distB="0" distL="114300" distR="114300" simplePos="0" relativeHeight="251703296" behindDoc="0" locked="0" layoutInCell="1" allowOverlap="1" wp14:anchorId="4A8DFCC9" wp14:editId="4427842F">
+              <wp:anchor distT="0" distB="0" distL="114300" distR="114300" simplePos="0" relativeHeight="251703296" behindDoc="0" locked="0" layoutInCell="1" allowOverlap="1" wp14:anchorId="55C489F2" wp14:editId="6FECF4CF">
                 <wp:simplePos x="0" y="0"/>
                 <wp:positionH relativeFrom="column">
                   <wp:posOffset>1184910</wp:posOffset>
@@ -986,7 +3828,7 @@
           </mc:Choice>
           <mc:Fallback>
             <w:pict>
-              <v:line w14:anchorId="28CC2A65" id="Straight Connector 29" o:spid="_x0000_s1026" style="position:absolute;flip:x;z-index:251703296;visibility:visible;mso-wrap-style:square;mso-width-percent:0;mso-height-percent:0;mso-wrap-distance-left:9pt;mso-wrap-distance-top:0;mso-wrap-distance-right:9pt;mso-wrap-distance-bottom:0;mso-position-horizontal:absolute;mso-position-horizontal-relative:text;mso-position-vertical:absolute;mso-position-vertical-relative:text;mso-width-percent:0;mso-height-percent:0;mso-width-relative:margin;mso-height-relative:margin" from="93.3pt,121.5pt" to="121.5pt,159pt" o:gfxdata="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" strokecolor="black [3200]" strokeweight="1pt">
+              <v:line w14:anchorId="6F3C45CF" id="Straight Connector 29" o:spid="_x0000_s1026" style="position:absolute;flip:x;z-index:251703296;visibility:visible;mso-wrap-style:square;mso-width-percent:0;mso-height-percent:0;mso-wrap-distance-left:9pt;mso-wrap-distance-top:0;mso-wrap-distance-right:9pt;mso-wrap-distance-bottom:0;mso-position-horizontal:absolute;mso-position-horizontal-relative:text;mso-position-vertical:absolute;mso-position-vertical-relative:text;mso-width-percent:0;mso-height-percent:0;mso-width-relative:margin;mso-height-relative:margin" from="93.3pt,121.5pt" to="121.5pt,159pt" o:gfxdata="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" strokecolor="black [3200]" strokeweight="1pt">
                 <v:stroke joinstyle="miter"/>
               </v:line>
             </w:pict>
@@ -1000,7 +3842,7 @@
         <mc:AlternateContent>
           <mc:Choice Requires="wps">
             <w:drawing>
-              <wp:anchor distT="0" distB="0" distL="114300" distR="114300" simplePos="0" relativeHeight="251701248" behindDoc="0" locked="0" layoutInCell="1" allowOverlap="1" wp14:anchorId="3B06DEC2" wp14:editId="119C9098">
+              <wp:anchor distT="0" distB="0" distL="114300" distR="114300" simplePos="0" relativeHeight="251701248" behindDoc="0" locked="0" layoutInCell="1" allowOverlap="1" wp14:anchorId="7078989D" wp14:editId="5D83C322">
                 <wp:simplePos x="0" y="0"/>
                 <wp:positionH relativeFrom="column">
                   <wp:posOffset>2257425</wp:posOffset>
@@ -1056,7 +3898,7 @@
           </mc:Choice>
           <mc:Fallback>
             <w:pict>
-              <v:line w14:anchorId="01C231FE" id="Straight Connector 28" o:spid="_x0000_s1026" style="position:absolute;z-index:251701248;visibility:visible;mso-wrap-style:square;mso-width-percent:0;mso-height-percent:0;mso-wrap-distance-left:9pt;mso-wrap-distance-top:0;mso-wrap-distance-right:9pt;mso-wrap-distance-bottom:0;mso-position-horizontal:absolute;mso-position-horizontal-relative:text;mso-position-vertical:absolute;mso-position-vertical-relative:text;mso-width-percent:0;mso-height-percent:0;mso-width-relative:margin;mso-height-relative:margin" from="177.75pt,121.55pt" to="205.85pt,159pt" o:gfxdata="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" strokecolor="black [3200]" strokeweight="1pt">
+              <v:line w14:anchorId="5C38A2ED" id="Straight Connector 28" o:spid="_x0000_s1026" style="position:absolute;z-index:251701248;visibility:visible;mso-wrap-style:square;mso-width-percent:0;mso-height-percent:0;mso-wrap-distance-left:9pt;mso-wrap-distance-top:0;mso-wrap-distance-right:9pt;mso-wrap-distance-bottom:0;mso-position-horizontal:absolute;mso-position-horizontal-relative:text;mso-position-vertical:absolute;mso-position-vertical-relative:text;mso-width-percent:0;mso-height-percent:0;mso-width-relative:margin;mso-height-relative:margin" from="177.75pt,121.55pt" to="205.85pt,159pt" o:gfxdata="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" strokecolor="black [3200]" strokeweight="1pt">
                 <v:stroke joinstyle="miter"/>
               </v:line>
             </w:pict>
@@ -1070,7 +3912,7 @@
         <mc:AlternateContent>
           <mc:Choice Requires="wps">
             <w:drawing>
-              <wp:anchor distT="0" distB="0" distL="114300" distR="114300" simplePos="0" relativeHeight="251699200" behindDoc="0" locked="0" layoutInCell="1" allowOverlap="1" wp14:anchorId="3E63E213" wp14:editId="18E4B7FD">
+              <wp:anchor distT="0" distB="0" distL="114300" distR="114300" simplePos="0" relativeHeight="251699200" behindDoc="0" locked="0" layoutInCell="1" allowOverlap="1" wp14:anchorId="22E1D22F" wp14:editId="4C491EF4">
                 <wp:simplePos x="0" y="0"/>
                 <wp:positionH relativeFrom="column">
                   <wp:posOffset>1186180</wp:posOffset>
@@ -1126,7 +3968,7 @@
           </mc:Choice>
           <mc:Fallback>
             <w:pict>
-              <v:line w14:anchorId="6AFA76AA" id="Straight Connector 27" o:spid="_x0000_s1026" style="position:absolute;z-index:251699200;visibility:visible;mso-wrap-style:square;mso-width-percent:0;mso-height-percent:0;mso-wrap-distance-left:9pt;mso-wrap-distance-top:0;mso-wrap-distance-right:9pt;mso-wrap-distance-bottom:0;mso-position-horizontal:absolute;mso-position-horizontal-relative:text;mso-position-vertical:absolute;mso-position-vertical-relative:text;mso-width-percent:0;mso-height-percent:0;mso-width-relative:margin;mso-height-relative:margin" from="93.4pt,159.05pt" to="121.5pt,196.5pt" o:gfxdata="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" strokecolor="black [3200]" strokeweight="1pt">
+              <v:line w14:anchorId="7F6AE2A2" id="Straight Connector 27" o:spid="_x0000_s1026" style="position:absolute;z-index:251699200;visibility:visible;mso-wrap-style:square;mso-width-percent:0;mso-height-percent:0;mso-wrap-distance-left:9pt;mso-wrap-distance-top:0;mso-wrap-distance-right:9pt;mso-wrap-distance-bottom:0;mso-position-horizontal:absolute;mso-position-horizontal-relative:text;mso-position-vertical:absolute;mso-position-vertical-relative:text;mso-width-percent:0;mso-height-percent:0;mso-width-relative:margin;mso-height-relative:margin" from="93.4pt,159.05pt" to="121.5pt,196.5pt" o:gfxdata="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" strokecolor="black [3200]" strokeweight="1pt">
                 <v:stroke joinstyle="miter"/>
               </v:line>
             </w:pict>
@@ -1140,7 +3982,7 @@
         <mc:AlternateContent>
           <mc:Choice Requires="wps">
             <w:drawing>
-              <wp:anchor distT="0" distB="0" distL="114300" distR="114300" simplePos="0" relativeHeight="251656189" behindDoc="0" locked="0" layoutInCell="1" allowOverlap="1" wp14:anchorId="19732A85" wp14:editId="72330056">
+              <wp:anchor distT="0" distB="0" distL="114300" distR="114300" simplePos="0" relativeHeight="251656189" behindDoc="0" locked="0" layoutInCell="1" allowOverlap="1" wp14:anchorId="2C35543A" wp14:editId="14ED09E4">
                 <wp:simplePos x="0" y="0"/>
                 <wp:positionH relativeFrom="column">
                   <wp:posOffset>1899920</wp:posOffset>
@@ -1193,7 +4035,7 @@
           </mc:Choice>
           <mc:Fallback>
             <w:pict>
-              <v:line w14:anchorId="1A70D869" id="Straight Connector 25" o:spid="_x0000_s1026" style="position:absolute;z-index:251656189;visibility:visible;mso-wrap-style:square;mso-width-percent:0;mso-wrap-distance-left:9pt;mso-wrap-distance-top:0;mso-wrap-distance-right:9pt;mso-wrap-distance-bottom:0;mso-position-horizontal:absolute;mso-position-horizontal-relative:text;mso-position-vertical:absolute;mso-position-vertical-relative:text;mso-width-percent:0;mso-width-relative:margin" from="149.6pt,158.85pt" to="205.85pt,158.85pt" o:gfxdata="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" strokecolor="black [3200]" strokeweight="1pt">
+              <v:line w14:anchorId="762F63E8" id="Straight Connector 25" o:spid="_x0000_s1026" style="position:absolute;z-index:251656189;visibility:visible;mso-wrap-style:square;mso-width-percent:0;mso-wrap-distance-left:9pt;mso-wrap-distance-top:0;mso-wrap-distance-right:9pt;mso-wrap-distance-bottom:0;mso-position-horizontal:absolute;mso-position-horizontal-relative:text;mso-position-vertical:absolute;mso-position-vertical-relative:text;mso-width-percent:0;mso-width-relative:margin" from="149.6pt,158.85pt" to="205.85pt,158.85pt" o:gfxdata="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" strokecolor="black [3200]" strokeweight="1pt">
                 <v:stroke joinstyle="miter"/>
               </v:line>
             </w:pict>
@@ -1207,7 +4049,7 @@
         <mc:AlternateContent>
           <mc:Choice Requires="wps">
             <w:drawing>
-              <wp:anchor distT="0" distB="0" distL="114300" distR="114300" simplePos="0" relativeHeight="251676672" behindDoc="0" locked="0" layoutInCell="1" allowOverlap="1" wp14:anchorId="29A0E325" wp14:editId="1C36DEAE">
+              <wp:anchor distT="0" distB="0" distL="114300" distR="114300" simplePos="0" relativeHeight="251676672" behindDoc="0" locked="0" layoutInCell="1" allowOverlap="1" wp14:anchorId="64A13AFB" wp14:editId="18609025">
                 <wp:simplePos x="0" y="0"/>
                 <wp:positionH relativeFrom="column">
                   <wp:posOffset>1543050</wp:posOffset>
@@ -1263,7 +4105,7 @@
           </mc:Choice>
           <mc:Fallback>
             <w:pict>
-              <v:line w14:anchorId="15D97E8D" id="Straight Connector 15" o:spid="_x0000_s1026" style="position:absolute;z-index:251676672;visibility:visible;mso-wrap-style:square;mso-width-percent:0;mso-height-percent:0;mso-wrap-distance-left:9pt;mso-wrap-distance-top:0;mso-wrap-distance-right:9pt;mso-wrap-distance-bottom:0;mso-position-horizontal:absolute;mso-position-horizontal-relative:text;mso-position-vertical:absolute;mso-position-vertical-relative:text;mso-width-percent:0;mso-height-percent:0;mso-width-relative:margin;mso-height-relative:margin" from="121.5pt,121.5pt" to="149.6pt,158.95pt" o:gfxdata="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" strokecolor="black [3200]" strokeweight="1pt">
+              <v:line w14:anchorId="5ABC488A" id="Straight Connector 15" o:spid="_x0000_s1026" style="position:absolute;z-index:251676672;visibility:visible;mso-wrap-style:square;mso-width-percent:0;mso-height-percent:0;mso-wrap-distance-left:9pt;mso-wrap-distance-top:0;mso-wrap-distance-right:9pt;mso-wrap-distance-bottom:0;mso-position-horizontal:absolute;mso-position-horizontal-relative:text;mso-position-vertical:absolute;mso-position-vertical-relative:text;mso-width-percent:0;mso-height-percent:0;mso-width-relative:margin;mso-height-relative:margin" from="121.5pt,121.5pt" to="149.6pt,158.95pt" o:gfxdata="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" strokecolor="black [3200]" strokeweight="1pt">
                 <v:stroke joinstyle="miter"/>
               </v:line>
             </w:pict>
@@ -1277,7 +4119,7 @@
         <mc:AlternateContent>
           <mc:Choice Requires="wps">
             <w:drawing>
-              <wp:anchor distT="0" distB="0" distL="114300" distR="114300" simplePos="0" relativeHeight="251697152" behindDoc="0" locked="0" layoutInCell="1" allowOverlap="1" wp14:anchorId="000983B2" wp14:editId="080DE5E9">
+              <wp:anchor distT="0" distB="0" distL="114300" distR="114300" simplePos="0" relativeHeight="251697152" behindDoc="0" locked="0" layoutInCell="1" allowOverlap="1" wp14:anchorId="4B869091" wp14:editId="0464DC34">
                 <wp:simplePos x="0" y="0"/>
                 <wp:positionH relativeFrom="column">
                   <wp:posOffset>1544955</wp:posOffset>
@@ -1330,7 +4172,7 @@
           </mc:Choice>
           <mc:Fallback>
             <w:pict>
-              <v:line w14:anchorId="565C44D6" id="Straight Connector 26" o:spid="_x0000_s1026" style="position:absolute;z-index:251697152;visibility:visible;mso-wrap-style:square;mso-width-percent:0;mso-wrap-distance-left:9pt;mso-wrap-distance-top:0;mso-wrap-distance-right:9pt;mso-wrap-distance-bottom:0;mso-position-horizontal:absolute;mso-position-horizontal-relative:text;mso-position-vertical:absolute;mso-position-vertical-relative:text;mso-width-percent:0;mso-width-relative:margin" from="121.65pt,196.4pt" to="177.9pt,196.4pt" o:gfxdata="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" strokecolor="black [3200]" strokeweight="1pt">
+              <v:line w14:anchorId="300A756E" id="Straight Connector 26" o:spid="_x0000_s1026" style="position:absolute;z-index:251697152;visibility:visible;mso-wrap-style:square;mso-width-percent:0;mso-wrap-distance-left:9pt;mso-wrap-distance-top:0;mso-wrap-distance-right:9pt;mso-wrap-distance-bottom:0;mso-position-horizontal:absolute;mso-position-horizontal-relative:text;mso-position-vertical:absolute;mso-position-vertical-relative:text;mso-width-percent:0;mso-width-relative:margin" from="121.65pt,196.4pt" to="177.9pt,196.4pt" o:gfxdata="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" strokecolor="black [3200]" strokeweight="1pt">
                 <v:stroke joinstyle="miter"/>
               </v:line>
             </w:pict>
@@ -1344,7 +4186,7 @@
         <mc:AlternateContent>
           <mc:Choice Requires="wps">
             <w:drawing>
-              <wp:anchor distT="0" distB="0" distL="114300" distR="114300" simplePos="0" relativeHeight="251717632" behindDoc="0" locked="0" layoutInCell="1" allowOverlap="1" wp14:anchorId="1839CF80" wp14:editId="7CDA16F0">
+              <wp:anchor distT="0" distB="0" distL="114300" distR="114300" simplePos="0" relativeHeight="251717632" behindDoc="0" locked="0" layoutInCell="1" allowOverlap="1" wp14:anchorId="32EFADEC" wp14:editId="2FEFF7A0">
                 <wp:simplePos x="0" y="0"/>
                 <wp:positionH relativeFrom="column">
                   <wp:posOffset>2137410</wp:posOffset>
@@ -1433,7 +4275,7 @@
           </mc:Choice>
           <mc:Fallback>
             <w:pict>
-              <v:oval w14:anchorId="1839CF80" id="Oval 24" o:spid="_x0000_s1035" style="position:absolute;margin-left:168.3pt;margin-top:187pt;width:18.75pt;height:18.8pt;z-index:251717632;visibility:visible;mso-wrap-style:square;mso-width-percent:0;mso-height-percent:0;mso-wrap-distance-left:9pt;mso-wrap-distance-top:0;mso-wrap-distance-right:9pt;mso-wrap-distance-bottom:0;mso-position-horizontal:absolute;mso-position-horizontal-relative:text;mso-position-vertical:absolute;mso-position-vertical-relative:text;mso-width-percent:0;mso-height-percent:0;mso-width-relative:margin;mso-height-relative:margin;v-text-anchor:top" o:gfxdata="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" fillcolor="white [3212]" strokecolor="black [3213]" strokeweight="1pt">
+              <v:oval w14:anchorId="32EFADEC" id="Oval 24" o:spid="_x0000_s1049" style="position:absolute;margin-left:168.3pt;margin-top:187pt;width:18.75pt;height:18.8pt;z-index:251717632;visibility:visible;mso-wrap-style:square;mso-width-percent:0;mso-height-percent:0;mso-wrap-distance-left:9pt;mso-wrap-distance-top:0;mso-wrap-distance-right:9pt;mso-wrap-distance-bottom:0;mso-position-horizontal:absolute;mso-position-horizontal-relative:text;mso-position-vertical:absolute;mso-position-vertical-relative:text;mso-width-percent:0;mso-height-percent:0;mso-width-relative:margin;mso-height-relative:margin;v-text-anchor:top" o:gfxdata="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" fillcolor="white [3212]" strokecolor="black [3213]" strokeweight="1pt">
                 <v:stroke joinstyle="miter"/>
                 <v:textbox inset="0,0,0,0">
                   <w:txbxContent>
@@ -1555,7 +4397,7 @@
           </mc:Choice>
           <mc:Fallback>
             <w:pict>
-              <v:oval w14:anchorId="55AF0119" id="Oval 23" o:spid="_x0000_s1036" style="position:absolute;margin-left:112.2pt;margin-top:187pt;width:18.75pt;height:18.8pt;z-index:251716608;visibility:visible;mso-wrap-style:square;mso-width-percent:0;mso-height-percent:0;mso-wrap-distance-left:9pt;mso-wrap-distance-top:0;mso-wrap-distance-right:9pt;mso-wrap-distance-bottom:0;mso-position-horizontal:absolute;mso-position-horizontal-relative:text;mso-position-vertical:absolute;mso-position-vertical-relative:text;mso-width-percent:0;mso-height-percent:0;mso-width-relative:margin;mso-height-relative:margin;v-text-anchor:top" o:gfxdata="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" fillcolor="white [3212]" strokecolor="black [3213]" strokeweight="1pt">
+              <v:oval w14:anchorId="55AF0119" id="Oval 23" o:spid="_x0000_s1050" style="position:absolute;margin-left:112.2pt;margin-top:187pt;width:18.75pt;height:18.8pt;z-index:251716608;visibility:visible;mso-wrap-style:square;mso-width-percent:0;mso-height-percent:0;mso-wrap-distance-left:9pt;mso-wrap-distance-top:0;mso-wrap-distance-right:9pt;mso-wrap-distance-bottom:0;mso-position-horizontal:absolute;mso-position-horizontal-relative:text;mso-position-vertical:absolute;mso-position-vertical-relative:text;mso-width-percent:0;mso-height-percent:0;mso-width-relative:margin;mso-height-relative:margin;v-text-anchor:top" o:gfxdata="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" fillcolor="white [3212]" strokecolor="black [3213]" strokeweight="1pt">
                 <v:stroke joinstyle="miter"/>
                 <v:textbox inset="0,0,0,0">
                   <w:txbxContent>
@@ -1677,7 +4519,7 @@
           </mc:Choice>
           <mc:Fallback>
             <w:pict>
-              <v:oval w14:anchorId="1F793595" id="Oval 22" o:spid="_x0000_s1037" style="position:absolute;margin-left:56.1pt;margin-top:187pt;width:18.75pt;height:18.8pt;z-index:251715584;visibility:visible;mso-wrap-style:square;mso-width-percent:0;mso-height-percent:0;mso-wrap-distance-left:9pt;mso-wrap-distance-top:0;mso-wrap-distance-right:9pt;mso-wrap-distance-bottom:0;mso-position-horizontal:absolute;mso-position-horizontal-relative:text;mso-position-vertical:absolute;mso-position-vertical-relative:text;mso-width-percent:0;mso-height-percent:0;mso-width-relative:margin;mso-height-relative:margin;v-text-anchor:top" o:gfxdata="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" fillcolor="white [3212]" strokecolor="black [3213]" strokeweight="1pt">
+              <v:oval w14:anchorId="1F793595" id="Oval 22" o:spid="_x0000_s1051" style="position:absolute;margin-left:56.1pt;margin-top:187pt;width:18.75pt;height:18.8pt;z-index:251715584;visibility:visible;mso-wrap-style:square;mso-width-percent:0;mso-height-percent:0;mso-wrap-distance-left:9pt;mso-wrap-distance-top:0;mso-wrap-distance-right:9pt;mso-wrap-distance-bottom:0;mso-position-horizontal:absolute;mso-position-horizontal-relative:text;mso-position-vertical:absolute;mso-position-vertical-relative:text;mso-width-percent:0;mso-height-percent:0;mso-width-relative:margin;mso-height-relative:margin;v-text-anchor:top" o:gfxdata="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" fillcolor="white [3212]" strokecolor="black [3213]" strokeweight="1pt">
                 <v:stroke joinstyle="miter"/>
                 <v:textbox inset="0,0,0,0">
                   <w:txbxContent>
@@ -1799,7 +4641,7 @@
           </mc:Choice>
           <mc:Fallback>
             <w:pict>
-              <v:oval w14:anchorId="68D6E119" id="Oval 20" o:spid="_x0000_s1038" style="position:absolute;margin-left:196.2pt;margin-top:149.4pt;width:18.75pt;height:18.8pt;z-index:251713536;visibility:visible;mso-wrap-style:square;mso-width-percent:0;mso-height-percent:0;mso-wrap-distance-left:9pt;mso-wrap-distance-top:0;mso-wrap-distance-right:9pt;mso-wrap-distance-bottom:0;mso-position-horizontal:absolute;mso-position-horizontal-relative:text;mso-position-vertical:absolute;mso-position-vertical-relative:text;mso-width-percent:0;mso-height-percent:0;mso-width-relative:margin;mso-height-relative:margin;v-text-anchor:top" o:gfxdata="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" fillcolor="white [3212]" strokecolor="black [3213]" strokeweight="1pt">
+              <v:oval w14:anchorId="68D6E119" id="Oval 20" o:spid="_x0000_s1052" style="position:absolute;margin-left:196.2pt;margin-top:149.4pt;width:18.75pt;height:18.8pt;z-index:251713536;visibility:visible;mso-wrap-style:square;mso-width-percent:0;mso-height-percent:0;mso-wrap-distance-left:9pt;mso-wrap-distance-top:0;mso-wrap-distance-right:9pt;mso-wrap-distance-bottom:0;mso-position-horizontal:absolute;mso-position-horizontal-relative:text;mso-position-vertical:absolute;mso-position-vertical-relative:text;mso-width-percent:0;mso-height-percent:0;mso-width-relative:margin;mso-height-relative:margin;v-text-anchor:top" o:gfxdata="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" fillcolor="white [3212]" strokecolor="black [3213]" strokeweight="1pt">
                 <v:stroke joinstyle="miter"/>
                 <v:textbox inset="0,0,0,0">
                   <w:txbxContent>
@@ -1921,7 +4763,7 @@
           </mc:Choice>
           <mc:Fallback>
             <w:pict>
-              <v:oval w14:anchorId="3C5B7C3B" id="Oval 17" o:spid="_x0000_s1039" style="position:absolute;margin-left:140.15pt;margin-top:149.6pt;width:18.75pt;height:18.8pt;z-index:251710464;visibility:visible;mso-wrap-style:square;mso-width-percent:0;mso-height-percent:0;mso-wrap-distance-left:9pt;mso-wrap-distance-top:0;mso-wrap-distance-right:9pt;mso-wrap-distance-bottom:0;mso-position-horizontal:absolute;mso-position-horizontal-relative:text;mso-position-vertical:absolute;mso-position-vertical-relative:text;mso-width-percent:0;mso-height-percent:0;mso-width-relative:margin;mso-height-relative:margin;v-text-anchor:top" o:gfxdata="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" fillcolor="white [3212]" strokecolor="black [3213]" strokeweight="1pt">
+              <v:oval w14:anchorId="3C5B7C3B" id="Oval 17" o:spid="_x0000_s1053" style="position:absolute;margin-left:140.15pt;margin-top:149.6pt;width:18.75pt;height:18.8pt;z-index:251710464;visibility:visible;mso-wrap-style:square;mso-width-percent:0;mso-height-percent:0;mso-wrap-distance-left:9pt;mso-wrap-distance-top:0;mso-wrap-distance-right:9pt;mso-wrap-distance-bottom:0;mso-position-horizontal:absolute;mso-position-horizontal-relative:text;mso-position-vertical:absolute;mso-position-vertical-relative:text;mso-width-percent:0;mso-height-percent:0;mso-width-relative:margin;mso-height-relative:margin;v-text-anchor:top" o:gfxdata="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" fillcolor="white [3212]" strokecolor="black [3213]" strokeweight="1pt">
                 <v:stroke joinstyle="miter"/>
                 <v:textbox inset="0,0,0,0">
                   <w:txbxContent>
@@ -2043,7 +4885,7 @@
           </mc:Choice>
           <mc:Fallback>
             <w:pict>
-              <v:oval w14:anchorId="1DF228D8" id="Oval 18" o:spid="_x0000_s1040" style="position:absolute;margin-left:84.15pt;margin-top:149.25pt;width:18.75pt;height:18.8pt;z-index:251711488;visibility:visible;mso-wrap-style:square;mso-width-percent:0;mso-height-percent:0;mso-wrap-distance-left:9pt;mso-wrap-distance-top:0;mso-wrap-distance-right:9pt;mso-wrap-distance-bottom:0;mso-position-horizontal:absolute;mso-position-horizontal-relative:text;mso-position-vertical:absolute;mso-position-vertical-relative:text;mso-width-percent:0;mso-height-percent:0;mso-width-relative:margin;mso-height-relative:margin;v-text-anchor:top" o:gfxdata="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" fillcolor="white [3212]" strokecolor="black [3213]" strokeweight="1pt">
+              <v:oval w14:anchorId="1DF228D8" id="Oval 18" o:spid="_x0000_s1054" style="position:absolute;margin-left:84.15pt;margin-top:149.25pt;width:18.75pt;height:18.8pt;z-index:251711488;visibility:visible;mso-wrap-style:square;mso-width-percent:0;mso-height-percent:0;mso-wrap-distance-left:9pt;mso-wrap-distance-top:0;mso-wrap-distance-right:9pt;mso-wrap-distance-bottom:0;mso-position-horizontal:absolute;mso-position-horizontal-relative:text;mso-position-vertical:absolute;mso-position-vertical-relative:text;mso-width-percent:0;mso-height-percent:0;mso-width-relative:margin;mso-height-relative:margin;v-text-anchor:top" o:gfxdata="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" fillcolor="white [3212]" strokecolor="black [3213]" strokeweight="1pt">
                 <v:stroke joinstyle="miter"/>
                 <v:textbox inset="0,0,0,0">
                   <w:txbxContent>
@@ -2165,7 +5007,7 @@
           </mc:Choice>
           <mc:Fallback>
             <w:pict>
-              <v:oval w14:anchorId="4F8B95E5" id="Oval 21" o:spid="_x0000_s1041" style="position:absolute;margin-left:27.6pt;margin-top:149.6pt;width:18.75pt;height:18.8pt;z-index:251714560;visibility:visible;mso-wrap-style:square;mso-width-percent:0;mso-height-percent:0;mso-wrap-distance-left:9pt;mso-wrap-distance-top:0;mso-wrap-distance-right:9pt;mso-wrap-distance-bottom:0;mso-position-horizontal:absolute;mso-position-horizontal-relative:text;mso-position-vertical:absolute;mso-position-vertical-relative:text;mso-width-percent:0;mso-height-percent:0;mso-width-relative:margin;mso-height-relative:margin;v-text-anchor:top" o:gfxdata="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" fillcolor="white [3212]" strokecolor="black [3213]" strokeweight="1pt">
+              <v:oval w14:anchorId="4F8B95E5" id="Oval 21" o:spid="_x0000_s1055" style="position:absolute;margin-left:27.6pt;margin-top:149.6pt;width:18.75pt;height:18.8pt;z-index:251714560;visibility:visible;mso-wrap-style:square;mso-width-percent:0;mso-height-percent:0;mso-wrap-distance-left:9pt;mso-wrap-distance-top:0;mso-wrap-distance-right:9pt;mso-wrap-distance-bottom:0;mso-position-horizontal:absolute;mso-position-horizontal-relative:text;mso-position-vertical:absolute;mso-position-vertical-relative:text;mso-width-percent:0;mso-height-percent:0;mso-width-relative:margin;mso-height-relative:margin;v-text-anchor:top" o:gfxdata="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" fillcolor="white [3212]" strokecolor="black [3213]" strokeweight="1pt">
                 <v:stroke joinstyle="miter"/>
                 <v:textbox inset="0,0,0,0">
                   <w:txbxContent>
@@ -2287,7 +5129,7 @@
           </mc:Choice>
           <mc:Fallback>
             <w:pict>
-              <v:oval w14:anchorId="270C2D83" id="Oval 19" o:spid="_x0000_s1042" style="position:absolute;margin-left:168.3pt;margin-top:112.2pt;width:18.75pt;height:18.8pt;z-index:251712512;visibility:visible;mso-wrap-style:square;mso-width-percent:0;mso-height-percent:0;mso-wrap-distance-left:9pt;mso-wrap-distance-top:0;mso-wrap-distance-right:9pt;mso-wrap-distance-bottom:0;mso-position-horizontal:absolute;mso-position-horizontal-relative:text;mso-position-vertical:absolute;mso-position-vertical-relative:text;mso-width-percent:0;mso-height-percent:0;mso-width-relative:margin;mso-height-relative:margin;v-text-anchor:top" o:gfxdata="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" fillcolor="white [3212]" strokecolor="black [3213]" strokeweight="1pt">
+              <v:oval w14:anchorId="270C2D83" id="Oval 19" o:spid="_x0000_s1056" style="position:absolute;margin-left:168.3pt;margin-top:112.2pt;width:18.75pt;height:18.8pt;z-index:251712512;visibility:visible;mso-wrap-style:square;mso-width-percent:0;mso-height-percent:0;mso-wrap-distance-left:9pt;mso-wrap-distance-top:0;mso-wrap-distance-right:9pt;mso-wrap-distance-bottom:0;mso-position-horizontal:absolute;mso-position-horizontal-relative:text;mso-position-vertical:absolute;mso-position-vertical-relative:text;mso-width-percent:0;mso-height-percent:0;mso-width-relative:margin;mso-height-relative:margin;v-text-anchor:top" o:gfxdata="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" fillcolor="white [3212]" strokecolor="black [3213]" strokeweight="1pt">
                 <v:stroke joinstyle="miter"/>
                 <v:textbox inset="0,0,0,0">
                   <w:txbxContent>
@@ -2373,7 +5215,7 @@
           </mc:Choice>
           <mc:Fallback>
             <w:pict>
-              <v:line w14:anchorId="6A7E83F3" id="Straight Connector 14" o:spid="_x0000_s1026" style="position:absolute;z-index:251657214;visibility:visible;mso-wrap-style:square;mso-width-percent:0;mso-wrap-distance-left:9pt;mso-wrap-distance-top:0;mso-wrap-distance-right:9pt;mso-wrap-distance-bottom:0;mso-position-horizontal:absolute;mso-position-horizontal-relative:text;mso-position-vertical:absolute;mso-position-vertical-relative:text;mso-width-percent:0;mso-width-relative:margin" from="65.4pt,121.5pt" to="121.65pt,121.5pt" o:gfxdata="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" strokecolor="black [3200]" strokeweight="1pt">
+              <v:line w14:anchorId="0D49CFC0" id="Straight Connector 14" o:spid="_x0000_s1026" style="position:absolute;z-index:251657214;visibility:visible;mso-wrap-style:square;mso-width-percent:0;mso-wrap-distance-left:9pt;mso-wrap-distance-top:0;mso-wrap-distance-right:9pt;mso-wrap-distance-bottom:0;mso-position-horizontal:absolute;mso-position-horizontal-relative:text;mso-position-vertical:absolute;mso-position-vertical-relative:text;mso-width-percent:0;mso-width-relative:margin" from="65.4pt,121.5pt" to="121.65pt,121.5pt" o:gfxdata="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" strokecolor="black [3200]" strokeweight="1pt">
                 <v:stroke joinstyle="miter"/>
               </v:line>
             </w:pict>
@@ -2476,7 +5318,7 @@
           </mc:Choice>
           <mc:Fallback>
             <w:pict>
-              <v:oval w14:anchorId="41D015D8" id="Oval 16" o:spid="_x0000_s1043" style="position:absolute;margin-left:112.25pt;margin-top:112.1pt;width:18.75pt;height:18.8pt;z-index:251709440;visibility:visible;mso-wrap-style:square;mso-width-percent:0;mso-height-percent:0;mso-wrap-distance-left:9pt;mso-wrap-distance-top:0;mso-wrap-distance-right:9pt;mso-wrap-distance-bottom:0;mso-position-horizontal:absolute;mso-position-horizontal-relative:text;mso-position-vertical:absolute;mso-position-vertical-relative:text;mso-width-percent:0;mso-height-percent:0;mso-width-relative:margin;mso-height-relative:margin;v-text-anchor:top" o:gfxdata="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" fillcolor="white [3212]" strokecolor="black [3213]" strokeweight="1pt">
+              <v:oval w14:anchorId="41D015D8" id="Oval 16" o:spid="_x0000_s1057" style="position:absolute;margin-left:112.25pt;margin-top:112.1pt;width:18.75pt;height:18.8pt;z-index:251709440;visibility:visible;mso-wrap-style:square;mso-width-percent:0;mso-height-percent:0;mso-wrap-distance-left:9pt;mso-wrap-distance-top:0;mso-wrap-distance-right:9pt;mso-wrap-distance-bottom:0;mso-position-horizontal:absolute;mso-position-horizontal-relative:text;mso-position-vertical:absolute;mso-position-vertical-relative:text;mso-width-percent:0;mso-height-percent:0;mso-width-relative:margin;mso-height-relative:margin;v-text-anchor:top" o:gfxdata="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" fillcolor="white [3212]" strokecolor="black [3213]" strokeweight="1pt">
                 <v:stroke joinstyle="miter"/>
                 <v:textbox inset="0,0,0,0">
                   <w:txbxContent>
@@ -2598,7 +5440,7 @@
           </mc:Choice>
           <mc:Fallback>
             <w:pict>
-              <v:oval w14:anchorId="24BDBFA5" id="Oval 13" o:spid="_x0000_s1044" style="position:absolute;margin-left:56.15pt;margin-top:112.25pt;width:18.75pt;height:18.8pt;z-index:251708416;visibility:visible;mso-wrap-style:square;mso-width-percent:0;mso-height-percent:0;mso-wrap-distance-left:9pt;mso-wrap-distance-top:0;mso-wrap-distance-right:9pt;mso-wrap-distance-bottom:0;mso-position-horizontal:absolute;mso-position-horizontal-relative:text;mso-position-vertical:absolute;mso-position-vertical-relative:text;mso-width-percent:0;mso-height-percent:0;mso-width-relative:margin;mso-height-relative:margin;v-text-anchor:top" o:gfxdata="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" fillcolor="white [3212]" strokecolor="black [3213]" strokeweight="1pt">
+              <v:oval w14:anchorId="24BDBFA5" id="Oval 13" o:spid="_x0000_s1058" style="position:absolute;margin-left:56.15pt;margin-top:112.25pt;width:18.75pt;height:18.8pt;z-index:251708416;visibility:visible;mso-wrap-style:square;mso-width-percent:0;mso-height-percent:0;mso-wrap-distance-left:9pt;mso-wrap-distance-top:0;mso-wrap-distance-right:9pt;mso-wrap-distance-bottom:0;mso-position-horizontal:absolute;mso-position-horizontal-relative:text;mso-position-vertical:absolute;mso-position-vertical-relative:text;mso-width-percent:0;mso-height-percent:0;mso-width-relative:margin;mso-height-relative:margin;v-text-anchor:top" o:gfxdata="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" fillcolor="white [3212]" strokecolor="black [3213]" strokeweight="1pt">
                 <v:stroke joinstyle="miter"/>
                 <v:textbox inset="0,0,0,0">
                   <w:txbxContent>
@@ -2694,7 +5536,7 @@
           </mc:Choice>
           <mc:Fallback>
             <w:pict>
-              <v:shape w14:anchorId="787F2C68" id="_x0000_s1045" type="#_x0000_t202" style="position:absolute;margin-left:40.75pt;margin-top:36.1pt;width:14pt;height:13.5pt;z-index:251672576;visibility:visible;mso-wrap-style:square;mso-width-percent:0;mso-height-percent:0;mso-wrap-distance-left:9pt;mso-wrap-distance-top:3.6pt;mso-wrap-distance-right:9pt;mso-wrap-distance-bottom:3.6pt;mso-position-horizontal:absolute;mso-position-horizontal-relative:text;mso-position-vertical:absolute;mso-position-vertical-relative:text;mso-width-percent:0;mso-height-percent:0;mso-width-relative:margin;mso-height-relative:margin;v-text-anchor:top" o:gfxdata="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" filled="f" stroked="f">
+              <v:shape w14:anchorId="787F2C68" id="_x0000_s1059" type="#_x0000_t202" style="position:absolute;margin-left:40.75pt;margin-top:36.1pt;width:14pt;height:13.5pt;z-index:251672576;visibility:visible;mso-wrap-style:square;mso-width-percent:0;mso-height-percent:0;mso-wrap-distance-left:9pt;mso-wrap-distance-top:3.6pt;mso-wrap-distance-right:9pt;mso-wrap-distance-bottom:3.6pt;mso-position-horizontal:absolute;mso-position-horizontal-relative:text;mso-position-vertical:absolute;mso-position-vertical-relative:text;mso-width-percent:0;mso-height-percent:0;mso-width-relative:margin;mso-height-relative:margin;v-text-anchor:top" o:gfxdata="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" filled="f" stroked="f">
                 <v:textbox inset="0,0,0,0">
                   <w:txbxContent>
                     <w:p>
@@ -2780,7 +5622,7 @@
           </mc:Choice>
           <mc:Fallback>
             <w:pict>
-              <v:shape w14:anchorId="05CBE517" id="_x0000_s1046" type="#_x0000_t202" style="position:absolute;margin-left:69.25pt;margin-top:78.5pt;width:14pt;height:13.5pt;z-index:251670528;visibility:visible;mso-wrap-style:square;mso-width-percent:0;mso-height-percent:0;mso-wrap-distance-left:9pt;mso-wrap-distance-top:3.6pt;mso-wrap-distance-right:9pt;mso-wrap-distance-bottom:3.6pt;mso-position-horizontal:absolute;mso-position-horizontal-relative:text;mso-position-vertical:absolute;mso-position-vertical-relative:text;mso-width-percent:0;mso-height-percent:0;mso-width-relative:margin;mso-height-relative:margin;v-text-anchor:top" o:gfxdata="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" filled="f" stroked="f">
+              <v:shape w14:anchorId="05CBE517" id="_x0000_s1060" type="#_x0000_t202" style="position:absolute;margin-left:69.25pt;margin-top:78.5pt;width:14pt;height:13.5pt;z-index:251670528;visibility:visible;mso-wrap-style:square;mso-width-percent:0;mso-height-percent:0;mso-wrap-distance-left:9pt;mso-wrap-distance-top:3.6pt;mso-wrap-distance-right:9pt;mso-wrap-distance-bottom:3.6pt;mso-position-horizontal:absolute;mso-position-horizontal-relative:text;mso-position-vertical:absolute;mso-position-vertical-relative:text;mso-width-percent:0;mso-height-percent:0;mso-width-relative:margin;mso-height-relative:margin;v-text-anchor:top" o:gfxdata="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" filled="f" stroked="f">
                 <v:textbox inset="0,0,0,0">
                   <w:txbxContent>
                     <w:p>
@@ -2866,7 +5708,7 @@
           </mc:Choice>
           <mc:Fallback>
             <w:pict>
-              <v:shape w14:anchorId="2840EF49" id="_x0000_s1047" type="#_x0000_t202" style="position:absolute;margin-left:96.5pt;margin-top:36.5pt;width:14pt;height:13.5pt;z-index:251668480;visibility:visible;mso-wrap-style:square;mso-width-percent:0;mso-height-percent:0;mso-wrap-distance-left:9pt;mso-wrap-distance-top:3.6pt;mso-wrap-distance-right:9pt;mso-wrap-distance-bottom:3.6pt;mso-position-horizontal:absolute;mso-position-horizontal-relative:text;mso-position-vertical:absolute;mso-position-vertical-relative:text;mso-width-percent:0;mso-height-percent:0;mso-width-relative:margin;mso-height-relative:margin;v-text-anchor:top" o:gfxdata="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" filled="f" stroked="f">
+              <v:shape w14:anchorId="2840EF49" id="_x0000_s1061" type="#_x0000_t202" style="position:absolute;margin-left:96.5pt;margin-top:36.5pt;width:14pt;height:13.5pt;z-index:251668480;visibility:visible;mso-wrap-style:square;mso-width-percent:0;mso-height-percent:0;mso-wrap-distance-left:9pt;mso-wrap-distance-top:3.6pt;mso-wrap-distance-right:9pt;mso-wrap-distance-bottom:3.6pt;mso-position-horizontal:absolute;mso-position-horizontal-relative:text;mso-position-vertical:absolute;mso-position-vertical-relative:text;mso-width-percent:0;mso-height-percent:0;mso-width-relative:margin;mso-height-relative:margin;v-text-anchor:top" o:gfxdata="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" filled="f" stroked="f">
                 <v:textbox inset="0,0,0,0">
                   <w:txbxContent>
                     <w:p>
@@ -2947,11 +5789,7 @@
           </mc:Choice>
           <mc:Fallback>
             <w:pict>
-              <v:shapetype w14:anchorId="15C724BE" id="_x0000_t32" coordsize="21600,21600" o:spt="32" o:oned="t" path="m,l21600,21600e" filled="f">
-                <v:path arrowok="t" fillok="f" o:connecttype="none"/>
-                <o:lock v:ext="edit" shapetype="t"/>
-              </v:shapetype>
-              <v:shape id="Straight Arrow Connector 8" o:spid="_x0000_s1026" type="#_x0000_t32" style="position:absolute;margin-left:49.25pt;margin-top:76.55pt;width:49.1pt;height:.05pt;flip:x y;z-index:251666432;visibility:visible;mso-wrap-style:square;mso-width-percent:0;mso-height-percent:0;mso-wrap-distance-left:9pt;mso-wrap-distance-top:0;mso-wrap-distance-right:9pt;mso-wrap-distance-bottom:0;mso-position-horizontal:absolute;mso-position-horizontal-relative:text;mso-position-vertical:absolute;mso-position-vertical-relative:text;mso-width-percent:0;mso-height-percent:0;mso-width-relative:margin;mso-height-relative:margin" o:gfxdata="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" strokecolor="black [3200]" strokeweight=".5pt">
+              <v:shape w14:anchorId="091F8E27" id="Straight Arrow Connector 8" o:spid="_x0000_s1026" type="#_x0000_t32" style="position:absolute;margin-left:49.25pt;margin-top:76.55pt;width:49.1pt;height:.05pt;flip:x y;z-index:251666432;visibility:visible;mso-wrap-style:square;mso-width-percent:0;mso-height-percent:0;mso-wrap-distance-left:9pt;mso-wrap-distance-top:0;mso-wrap-distance-right:9pt;mso-wrap-distance-bottom:0;mso-position-horizontal:absolute;mso-position-horizontal-relative:text;mso-position-vertical:absolute;mso-position-vertical-relative:text;mso-width-percent:0;mso-height-percent:0;mso-width-relative:margin;mso-height-relative:margin" o:gfxdata="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" strokecolor="black [3200]" strokeweight=".5pt">
                 <v:stroke endarrow="block" endarrowwidth="narrow" endarrowlength="short" joinstyle="miter"/>
               </v:shape>
             </w:pict>
@@ -3073,7 +5911,7 @@
           </mc:Choice>
           <mc:Fallback>
             <w:pict>
-              <v:oval w14:anchorId="03B0D417" id="Oval 4" o:spid="_x0000_s1048" style="position:absolute;margin-left:28.25pt;margin-top:67.7pt;width:18.75pt;height:18.8pt;z-index:251663360;visibility:visible;mso-wrap-style:square;mso-width-percent:0;mso-height-percent:0;mso-wrap-distance-left:9pt;mso-wrap-distance-top:0;mso-wrap-distance-right:9pt;mso-wrap-distance-bottom:0;mso-position-horizontal:absolute;mso-position-horizontal-relative:text;mso-position-vertical:absolute;mso-position-vertical-relative:text;mso-width-percent:0;mso-height-percent:0;mso-width-relative:margin;mso-height-relative:margin;v-text-anchor:top" o:gfxdata="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" fillcolor="white [3212]" strokecolor="black [3213]" strokeweight="1pt">
+              <v:oval w14:anchorId="03B0D417" id="Oval 4" o:spid="_x0000_s1062" style="position:absolute;margin-left:28.25pt;margin-top:67.7pt;width:18.75pt;height:18.8pt;z-index:251663360;visibility:visible;mso-wrap-style:square;mso-width-percent:0;mso-height-percent:0;mso-wrap-distance-left:9pt;mso-wrap-distance-top:0;mso-wrap-distance-right:9pt;mso-wrap-distance-bottom:0;mso-position-horizontal:absolute;mso-position-horizontal-relative:text;mso-position-vertical:absolute;mso-position-vertical-relative:text;mso-width-percent:0;mso-height-percent:0;mso-width-relative:margin;mso-height-relative:margin;v-text-anchor:top" o:gfxdata="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" fillcolor="white [3212]" strokecolor="black [3213]" strokeweight="1pt">
                 <v:stroke joinstyle="miter"/>
                 <v:textbox inset="0,0,0,0">
                   <w:txbxContent>
@@ -3184,7 +6022,7 @@
           </mc:Choice>
           <mc:Fallback>
             <w:pict>
-              <v:shape w14:anchorId="7B590FD2" id="Straight Arrow Connector 2" o:spid="_x0000_s1026" type="#_x0000_t32" style="position:absolute;margin-left:81.5pt;margin-top:26.75pt;width:22.75pt;height:40.5pt;z-index:251658239;visibility:visible;mso-wrap-style:square;mso-width-percent:0;mso-height-percent:0;mso-wrap-distance-left:9pt;mso-wrap-distance-top:0;mso-wrap-distance-right:9pt;mso-wrap-distance-bottom:0;mso-position-horizontal:absolute;mso-position-horizontal-relative:text;mso-position-vertical:absolute;mso-position-vertical-relative:text;mso-width-percent:0;mso-height-percent:0;mso-width-relative:margin;mso-height-relative:margin" o:gfxdata="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" strokecolor="black [3200]" strokeweight=".5pt">
+              <v:shape w14:anchorId="1B101CF0" id="Straight Arrow Connector 2" o:spid="_x0000_s1026" type="#_x0000_t32" style="position:absolute;margin-left:81.5pt;margin-top:26.75pt;width:22.75pt;height:40.5pt;z-index:251658239;visibility:visible;mso-wrap-style:square;mso-width-percent:0;mso-height-percent:0;mso-wrap-distance-left:9pt;mso-wrap-distance-top:0;mso-wrap-distance-right:9pt;mso-wrap-distance-bottom:0;mso-position-horizontal:absolute;mso-position-horizontal-relative:text;mso-position-vertical:absolute;mso-position-vertical-relative:text;mso-width-percent:0;mso-height-percent:0;mso-width-relative:margin;mso-height-relative:margin" o:gfxdata="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" strokecolor="black [3200]" strokeweight=".5pt">
                 <v:stroke startarrowwidth="narrow" startarrowlength="short" endarrow="block" endarrowwidth="narrow" endarrowlength="short" joinstyle="miter"/>
               </v:shape>
             </w:pict>
@@ -3257,7 +6095,7 @@
           </mc:Choice>
           <mc:Fallback>
             <w:pict>
-              <v:shape w14:anchorId="1F2FED71" id="Straight Arrow Connector 5" o:spid="_x0000_s1026" type="#_x0000_t32" style="position:absolute;margin-left:45.5pt;margin-top:26.5pt;width:22.25pt;height:41.25pt;flip:x;z-index:251665408;visibility:visible;mso-wrap-style:square;mso-width-percent:0;mso-height-percent:0;mso-wrap-distance-left:9pt;mso-wrap-distance-top:0;mso-wrap-distance-right:9pt;mso-wrap-distance-bottom:0;mso-position-horizontal:absolute;mso-position-horizontal-relative:text;mso-position-vertical:absolute;mso-position-vertical-relative:text;mso-width-percent:0;mso-height-percent:0;mso-width-relative:margin;mso-height-relative:margin" o:gfxdata="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" strokecolor="black [3200]" strokeweight=".5pt">
+              <v:shape w14:anchorId="15C1A7F1" id="Straight Arrow Connector 5" o:spid="_x0000_s1026" type="#_x0000_t32" style="position:absolute;margin-left:45.5pt;margin-top:26.5pt;width:22.25pt;height:41.25pt;flip:x;z-index:251665408;visibility:visible;mso-wrap-style:square;mso-width-percent:0;mso-height-percent:0;mso-wrap-distance-left:9pt;mso-wrap-distance-top:0;mso-wrap-distance-right:9pt;mso-wrap-distance-bottom:0;mso-position-horizontal:absolute;mso-position-horizontal-relative:text;mso-position-vertical:absolute;mso-position-vertical-relative:text;mso-width-percent:0;mso-height-percent:0;mso-width-relative:margin;mso-height-relative:margin" o:gfxdata="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" strokecolor="black [3200]" strokeweight=".5pt">
                 <v:stroke startarrowwidth="narrow" startarrowlength="short" endarrow="block" endarrowwidth="narrow" endarrowlength="short" joinstyle="miter"/>
               </v:shape>
             </w:pict>
@@ -3379,7 +6217,7 @@
           </mc:Choice>
           <mc:Fallback>
             <w:pict>
-              <v:oval w14:anchorId="039EB9D2" id="Oval 3" o:spid="_x0000_s1049" style="position:absolute;margin-left:102.75pt;margin-top:65.55pt;width:18.75pt;height:18.8pt;z-index:251661312;visibility:visible;mso-wrap-style:square;mso-width-percent:0;mso-height-percent:0;mso-wrap-distance-left:9pt;mso-wrap-distance-top:0;mso-wrap-distance-right:9pt;mso-wrap-distance-bottom:0;mso-position-horizontal:absolute;mso-position-horizontal-relative:text;mso-position-vertical:absolute;mso-position-vertical-relative:text;mso-width-percent:0;mso-height-percent:0;mso-width-relative:margin;mso-height-relative:margin;v-text-anchor:top" o:gfxdata="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" fillcolor="white [3212]" strokecolor="black [3213]" strokeweight="1pt">
+              <v:oval w14:anchorId="039EB9D2" id="Oval 3" o:spid="_x0000_s1063" style="position:absolute;margin-left:102.75pt;margin-top:65.55pt;width:18.75pt;height:18.8pt;z-index:251661312;visibility:visible;mso-wrap-style:square;mso-width-percent:0;mso-height-percent:0;mso-wrap-distance-left:9pt;mso-wrap-distance-top:0;mso-wrap-distance-right:9pt;mso-wrap-distance-bottom:0;mso-position-horizontal:absolute;mso-position-horizontal-relative:text;mso-position-vertical:absolute;mso-position-vertical-relative:text;mso-width-percent:0;mso-height-percent:0;mso-width-relative:margin;mso-height-relative:margin;v-text-anchor:top" o:gfxdata="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" fillcolor="white [3212]" strokecolor="black [3213]" strokeweight="1pt">
                 <v:stroke joinstyle="miter"/>
                 <v:textbox inset="0,0,0,0">
                   <w:txbxContent>
@@ -3539,7 +6377,7 @@
           </mc:Choice>
           <mc:Fallback>
             <w:pict>
-              <v:oval w14:anchorId="05242C62" id="Oval 1" o:spid="_x0000_s1050" style="position:absolute;margin-left:65.45pt;margin-top:9.25pt;width:18.75pt;height:18.8pt;z-index:251659264;visibility:visible;mso-wrap-style:square;mso-width-percent:0;mso-height-percent:0;mso-wrap-distance-left:9pt;mso-wrap-distance-top:0;mso-wrap-distance-right:9pt;mso-wrap-distance-bottom:0;mso-position-horizontal:absolute;mso-position-horizontal-relative:text;mso-position-vertical:absolute;mso-position-vertical-relative:text;mso-width-percent:0;mso-height-percent:0;mso-width-relative:margin;mso-height-relative:margin;v-text-anchor:top" o:gfxdata="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" fillcolor="white [3212]" strokecolor="black [3213]" strokeweight="1pt">
+              <v:oval w14:anchorId="05242C62" id="Oval 1" o:spid="_x0000_s1064" style="position:absolute;margin-left:65.45pt;margin-top:9.25pt;width:18.75pt;height:18.8pt;z-index:251659264;visibility:visible;mso-wrap-style:square;mso-width-percent:0;mso-height-percent:0;mso-wrap-distance-left:9pt;mso-wrap-distance-top:0;mso-wrap-distance-right:9pt;mso-wrap-distance-bottom:0;mso-position-horizontal:absolute;mso-position-horizontal-relative:text;mso-position-vertical:absolute;mso-position-vertical-relative:text;mso-width-percent:0;mso-height-percent:0;mso-width-relative:margin;mso-height-relative:margin;v-text-anchor:top" o:gfxdata="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" fillcolor="white [3212]" strokecolor="black [3213]" strokeweight="1pt">
                 <v:stroke joinstyle="miter"/>
                 <v:textbox inset="0,0,0,0">
                   <w:txbxContent>
@@ -3989,7 +6827,7 @@
   <w:style w:type="paragraph" w:default="1" w:styleId="Normal">
     <w:name w:val="Normal"/>
     <w:qFormat/>
-    <w:rsid w:val="00DD014D"/>
+    <w:rsid w:val="006311C1"/>
   </w:style>
   <w:style w:type="character" w:default="1" w:styleId="DefaultParagraphFont">
     <w:name w:val="Default Paragraph Font"/>

</xml_diff>